<commit_message>
NFRD: security and compliance requirements defined
</commit_message>
<xml_diff>
--- a/Documents/NFR.docx
+++ b/Documents/NFR.docx
@@ -4372,6 +4372,4347 @@
             </w:pPr>
             <w:r>
               <w:t>Alert at 200ms P95</w:t>
+            </w:r>
+          </w:p>
+        </w:tc>
+      </w:tr>
+    </w:tbl>
+    <w:p>
+      <w:r>
+        <w:pict w14:anchorId="38923FE5">
+          <v:rect id="_x0000_i1056" style="width:0;height:.75pt" o:hralign="center" o:hrstd="t" o:hr="t" fillcolor="#a0a0a0" stroked="f"/>
+        </w:pict>
+      </w:r>
+    </w:p>
+    <w:p>
+      <w:pPr>
+        <w:rPr>
+          <w:b/>
+          <w:bCs/>
+        </w:rPr>
+      </w:pPr>
+      <w:r>
+        <w:rPr>
+          <w:b/>
+          <w:bCs/>
+        </w:rPr>
+        <w:t>4. Reliability and Availability Requirements</w:t>
+      </w:r>
+    </w:p>
+    <w:p>
+      <w:pPr>
+        <w:rPr>
+          <w:b/>
+          <w:bCs/>
+        </w:rPr>
+      </w:pPr>
+      <w:r>
+        <w:rPr>
+          <w:b/>
+          <w:bCs/>
+        </w:rPr>
+        <w:t>4.1 Availability Targets</w:t>
+      </w:r>
+    </w:p>
+    <w:p>
+      <w:r>
+        <w:t>Given the critical nature of government services, the system must maintain exceptional availability. Citizens depend on consistent access to services, particularly during emergencies or critical deadlines.</w:t>
+      </w:r>
+    </w:p>
+    <w:tbl>
+      <w:tblPr>
+        <w:tblStyle w:val="GridTable5Dark-Accent6"/>
+        <w:tblW w:w="0" w:type="auto"/>
+        <w:tblLook w:val="04A0" w:firstRow="1" w:lastRow="0" w:firstColumn="1" w:lastColumn="0" w:noHBand="0" w:noVBand="1"/>
+      </w:tblPr>
+      <w:tblGrid>
+        <w:gridCol w:w="1696"/>
+        <w:gridCol w:w="2330"/>
+        <w:gridCol w:w="1040"/>
+        <w:gridCol w:w="1774"/>
+        <w:gridCol w:w="2510"/>
+      </w:tblGrid>
+      <w:tr>
+        <w:trPr>
+          <w:cnfStyle w:val="100000000000" w:firstRow="1" w:lastRow="0" w:firstColumn="0" w:lastColumn="0" w:oddVBand="0" w:evenVBand="0" w:oddHBand="0" w:evenHBand="0" w:firstRowFirstColumn="0" w:firstRowLastColumn="0" w:lastRowFirstColumn="0" w:lastRowLastColumn="0"/>
+        </w:trPr>
+        <w:tc>
+          <w:tcPr>
+            <w:cnfStyle w:val="001000000000" w:firstRow="0" w:lastRow="0" w:firstColumn="1" w:lastColumn="0" w:oddVBand="0" w:evenVBand="0" w:oddHBand="0" w:evenHBand="0" w:firstRowFirstColumn="0" w:firstRowLastColumn="0" w:lastRowFirstColumn="0" w:lastRowLastColumn="0"/>
+            <w:tcW w:w="0" w:type="auto"/>
+            <w:hideMark/>
+          </w:tcPr>
+          <w:p>
+            <w:pPr>
+              <w:spacing w:after="160" w:line="278" w:lineRule="auto"/>
+            </w:pPr>
+            <w:r>
+              <w:t>Requirement ID</w:t>
+            </w:r>
+          </w:p>
+        </w:tc>
+        <w:tc>
+          <w:tcPr>
+            <w:tcW w:w="0" w:type="auto"/>
+            <w:hideMark/>
+          </w:tcPr>
+          <w:p>
+            <w:pPr>
+              <w:spacing w:after="160" w:line="278" w:lineRule="auto"/>
+              <w:cnfStyle w:val="100000000000" w:firstRow="1" w:lastRow="0" w:firstColumn="0" w:lastColumn="0" w:oddVBand="0" w:evenVBand="0" w:oddHBand="0" w:evenHBand="0" w:firstRowFirstColumn="0" w:firstRowLastColumn="0" w:lastRowFirstColumn="0" w:lastRowLastColumn="0"/>
+            </w:pPr>
+            <w:r>
+              <w:t>Description</w:t>
+            </w:r>
+          </w:p>
+        </w:tc>
+        <w:tc>
+          <w:tcPr>
+            <w:tcW w:w="0" w:type="auto"/>
+            <w:hideMark/>
+          </w:tcPr>
+          <w:p>
+            <w:pPr>
+              <w:spacing w:after="160" w:line="278" w:lineRule="auto"/>
+              <w:cnfStyle w:val="100000000000" w:firstRow="1" w:lastRow="0" w:firstColumn="0" w:lastColumn="0" w:oddVBand="0" w:evenVBand="0" w:oddHBand="0" w:evenHBand="0" w:firstRowFirstColumn="0" w:firstRowLastColumn="0" w:lastRowFirstColumn="0" w:lastRowLastColumn="0"/>
+            </w:pPr>
+            <w:r>
+              <w:t>Priority</w:t>
+            </w:r>
+          </w:p>
+        </w:tc>
+        <w:tc>
+          <w:tcPr>
+            <w:tcW w:w="0" w:type="auto"/>
+            <w:hideMark/>
+          </w:tcPr>
+          <w:p>
+            <w:pPr>
+              <w:spacing w:after="160" w:line="278" w:lineRule="auto"/>
+              <w:cnfStyle w:val="100000000000" w:firstRow="1" w:lastRow="0" w:firstColumn="0" w:lastColumn="0" w:oddVBand="0" w:evenVBand="0" w:oddHBand="0" w:evenHBand="0" w:firstRowFirstColumn="0" w:firstRowLastColumn="0" w:lastRowFirstColumn="0" w:lastRowLastColumn="0"/>
+            </w:pPr>
+            <w:r>
+              <w:t>Target Availability</w:t>
+            </w:r>
+          </w:p>
+        </w:tc>
+        <w:tc>
+          <w:tcPr>
+            <w:tcW w:w="0" w:type="auto"/>
+            <w:hideMark/>
+          </w:tcPr>
+          <w:p>
+            <w:pPr>
+              <w:spacing w:after="160" w:line="278" w:lineRule="auto"/>
+              <w:cnfStyle w:val="100000000000" w:firstRow="1" w:lastRow="0" w:firstColumn="0" w:lastColumn="0" w:oddVBand="0" w:evenVBand="0" w:oddHBand="0" w:evenHBand="0" w:firstRowFirstColumn="0" w:firstRowLastColumn="0" w:lastRowFirstColumn="0" w:lastRowLastColumn="0"/>
+            </w:pPr>
+            <w:r>
+              <w:t>Maximum Downtime/Year</w:t>
+            </w:r>
+          </w:p>
+        </w:tc>
+      </w:tr>
+      <w:tr>
+        <w:trPr>
+          <w:cnfStyle w:val="000000100000" w:firstRow="0" w:lastRow="0" w:firstColumn="0" w:lastColumn="0" w:oddVBand="0" w:evenVBand="0" w:oddHBand="1" w:evenHBand="0" w:firstRowFirstColumn="0" w:firstRowLastColumn="0" w:lastRowFirstColumn="0" w:lastRowLastColumn="0"/>
+        </w:trPr>
+        <w:tc>
+          <w:tcPr>
+            <w:cnfStyle w:val="001000000000" w:firstRow="0" w:lastRow="0" w:firstColumn="1" w:lastColumn="0" w:oddVBand="0" w:evenVBand="0" w:oddHBand="0" w:evenHBand="0" w:firstRowFirstColumn="0" w:firstRowLastColumn="0" w:lastRowFirstColumn="0" w:lastRowLastColumn="0"/>
+            <w:tcW w:w="0" w:type="auto"/>
+            <w:hideMark/>
+          </w:tcPr>
+          <w:p>
+            <w:pPr>
+              <w:spacing w:after="160" w:line="278" w:lineRule="auto"/>
+            </w:pPr>
+            <w:r>
+              <w:t>AVAIL-01</w:t>
+            </w:r>
+          </w:p>
+        </w:tc>
+        <w:tc>
+          <w:tcPr>
+            <w:tcW w:w="0" w:type="auto"/>
+            <w:hideMark/>
+          </w:tcPr>
+          <w:p>
+            <w:pPr>
+              <w:spacing w:after="160" w:line="278" w:lineRule="auto"/>
+              <w:cnfStyle w:val="000000100000" w:firstRow="0" w:lastRow="0" w:firstColumn="0" w:lastColumn="0" w:oddVBand="0" w:evenVBand="0" w:oddHBand="1" w:evenHBand="0" w:firstRowFirstColumn="0" w:firstRowLastColumn="0" w:lastRowFirstColumn="0" w:lastRowLastColumn="0"/>
+            </w:pPr>
+            <w:r>
+              <w:rPr>
+                <w:b/>
+                <w:bCs/>
+              </w:rPr>
+              <w:t>Production Environment</w:t>
+            </w:r>
+          </w:p>
+        </w:tc>
+        <w:tc>
+          <w:tcPr>
+            <w:tcW w:w="0" w:type="auto"/>
+            <w:hideMark/>
+          </w:tcPr>
+          <w:p>
+            <w:pPr>
+              <w:spacing w:after="160" w:line="278" w:lineRule="auto"/>
+              <w:cnfStyle w:val="000000100000" w:firstRow="0" w:lastRow="0" w:firstColumn="0" w:lastColumn="0" w:oddVBand="0" w:evenVBand="0" w:oddHBand="1" w:evenHBand="0" w:firstRowFirstColumn="0" w:firstRowLastColumn="0" w:lastRowFirstColumn="0" w:lastRowLastColumn="0"/>
+            </w:pPr>
+            <w:r>
+              <w:t>Critical</w:t>
+            </w:r>
+          </w:p>
+        </w:tc>
+        <w:tc>
+          <w:tcPr>
+            <w:tcW w:w="0" w:type="auto"/>
+            <w:hideMark/>
+          </w:tcPr>
+          <w:p>
+            <w:pPr>
+              <w:spacing w:after="160" w:line="278" w:lineRule="auto"/>
+              <w:cnfStyle w:val="000000100000" w:firstRow="0" w:lastRow="0" w:firstColumn="0" w:lastColumn="0" w:oddVBand="0" w:evenVBand="0" w:oddHBand="1" w:evenHBand="0" w:firstRowFirstColumn="0" w:firstRowLastColumn="0" w:lastRowFirstColumn="0" w:lastRowLastColumn="0"/>
+            </w:pPr>
+            <w:r>
+              <w:t>99.9%</w:t>
+            </w:r>
+          </w:p>
+        </w:tc>
+        <w:tc>
+          <w:tcPr>
+            <w:tcW w:w="0" w:type="auto"/>
+            <w:hideMark/>
+          </w:tcPr>
+          <w:p>
+            <w:pPr>
+              <w:spacing w:after="160" w:line="278" w:lineRule="auto"/>
+              <w:cnfStyle w:val="000000100000" w:firstRow="0" w:lastRow="0" w:firstColumn="0" w:lastColumn="0" w:oddVBand="0" w:evenVBand="0" w:oddHBand="1" w:evenHBand="0" w:firstRowFirstColumn="0" w:firstRowLastColumn="0" w:lastRowFirstColumn="0" w:lastRowLastColumn="0"/>
+            </w:pPr>
+            <w:r>
+              <w:t>8.76 hours</w:t>
+            </w:r>
+          </w:p>
+        </w:tc>
+      </w:tr>
+      <w:tr>
+        <w:tc>
+          <w:tcPr>
+            <w:cnfStyle w:val="001000000000" w:firstRow="0" w:lastRow="0" w:firstColumn="1" w:lastColumn="0" w:oddVBand="0" w:evenVBand="0" w:oddHBand="0" w:evenHBand="0" w:firstRowFirstColumn="0" w:firstRowLastColumn="0" w:lastRowFirstColumn="0" w:lastRowLastColumn="0"/>
+            <w:tcW w:w="0" w:type="auto"/>
+            <w:hideMark/>
+          </w:tcPr>
+          <w:p>
+            <w:pPr>
+              <w:spacing w:after="160" w:line="278" w:lineRule="auto"/>
+            </w:pPr>
+            <w:r>
+              <w:t>AVAIL-02</w:t>
+            </w:r>
+          </w:p>
+        </w:tc>
+        <w:tc>
+          <w:tcPr>
+            <w:tcW w:w="0" w:type="auto"/>
+            <w:hideMark/>
+          </w:tcPr>
+          <w:p>
+            <w:pPr>
+              <w:spacing w:after="160" w:line="278" w:lineRule="auto"/>
+              <w:cnfStyle w:val="000000000000" w:firstRow="0" w:lastRow="0" w:firstColumn="0" w:lastColumn="0" w:oddVBand="0" w:evenVBand="0" w:oddHBand="0" w:evenHBand="0" w:firstRowFirstColumn="0" w:firstRowLastColumn="0" w:lastRowFirstColumn="0" w:lastRowLastColumn="0"/>
+            </w:pPr>
+            <w:r>
+              <w:rPr>
+                <w:b/>
+                <w:bCs/>
+              </w:rPr>
+              <w:t>Core AI Services</w:t>
+            </w:r>
+          </w:p>
+        </w:tc>
+        <w:tc>
+          <w:tcPr>
+            <w:tcW w:w="0" w:type="auto"/>
+            <w:hideMark/>
+          </w:tcPr>
+          <w:p>
+            <w:pPr>
+              <w:spacing w:after="160" w:line="278" w:lineRule="auto"/>
+              <w:cnfStyle w:val="000000000000" w:firstRow="0" w:lastRow="0" w:firstColumn="0" w:lastColumn="0" w:oddVBand="0" w:evenVBand="0" w:oddHBand="0" w:evenHBand="0" w:firstRowFirstColumn="0" w:firstRowLastColumn="0" w:lastRowFirstColumn="0" w:lastRowLastColumn="0"/>
+            </w:pPr>
+            <w:r>
+              <w:t>Critical</w:t>
+            </w:r>
+          </w:p>
+        </w:tc>
+        <w:tc>
+          <w:tcPr>
+            <w:tcW w:w="0" w:type="auto"/>
+            <w:hideMark/>
+          </w:tcPr>
+          <w:p>
+            <w:pPr>
+              <w:spacing w:after="160" w:line="278" w:lineRule="auto"/>
+              <w:cnfStyle w:val="000000000000" w:firstRow="0" w:lastRow="0" w:firstColumn="0" w:lastColumn="0" w:oddVBand="0" w:evenVBand="0" w:oddHBand="0" w:evenHBand="0" w:firstRowFirstColumn="0" w:firstRowLastColumn="0" w:lastRowFirstColumn="0" w:lastRowLastColumn="0"/>
+            </w:pPr>
+            <w:r>
+              <w:t>99.95%</w:t>
+            </w:r>
+          </w:p>
+        </w:tc>
+        <w:tc>
+          <w:tcPr>
+            <w:tcW w:w="0" w:type="auto"/>
+            <w:hideMark/>
+          </w:tcPr>
+          <w:p>
+            <w:pPr>
+              <w:spacing w:after="160" w:line="278" w:lineRule="auto"/>
+              <w:cnfStyle w:val="000000000000" w:firstRow="0" w:lastRow="0" w:firstColumn="0" w:lastColumn="0" w:oddVBand="0" w:evenVBand="0" w:oddHBand="0" w:evenHBand="0" w:firstRowFirstColumn="0" w:firstRowLastColumn="0" w:lastRowFirstColumn="0" w:lastRowLastColumn="0"/>
+            </w:pPr>
+            <w:r>
+              <w:t>4.38 hours</w:t>
+            </w:r>
+          </w:p>
+        </w:tc>
+      </w:tr>
+      <w:tr>
+        <w:trPr>
+          <w:cnfStyle w:val="000000100000" w:firstRow="0" w:lastRow="0" w:firstColumn="0" w:lastColumn="0" w:oddVBand="0" w:evenVBand="0" w:oddHBand="1" w:evenHBand="0" w:firstRowFirstColumn="0" w:firstRowLastColumn="0" w:lastRowFirstColumn="0" w:lastRowLastColumn="0"/>
+        </w:trPr>
+        <w:tc>
+          <w:tcPr>
+            <w:cnfStyle w:val="001000000000" w:firstRow="0" w:lastRow="0" w:firstColumn="1" w:lastColumn="0" w:oddVBand="0" w:evenVBand="0" w:oddHBand="0" w:evenHBand="0" w:firstRowFirstColumn="0" w:firstRowLastColumn="0" w:lastRowFirstColumn="0" w:lastRowLastColumn="0"/>
+            <w:tcW w:w="0" w:type="auto"/>
+            <w:hideMark/>
+          </w:tcPr>
+          <w:p>
+            <w:pPr>
+              <w:spacing w:after="160" w:line="278" w:lineRule="auto"/>
+            </w:pPr>
+            <w:r>
+              <w:t>AVAIL-03</w:t>
+            </w:r>
+          </w:p>
+        </w:tc>
+        <w:tc>
+          <w:tcPr>
+            <w:tcW w:w="0" w:type="auto"/>
+            <w:hideMark/>
+          </w:tcPr>
+          <w:p>
+            <w:pPr>
+              <w:spacing w:after="160" w:line="278" w:lineRule="auto"/>
+              <w:cnfStyle w:val="000000100000" w:firstRow="0" w:lastRow="0" w:firstColumn="0" w:lastColumn="0" w:oddVBand="0" w:evenVBand="0" w:oddHBand="1" w:evenHBand="0" w:firstRowFirstColumn="0" w:firstRowLastColumn="0" w:lastRowFirstColumn="0" w:lastRowLastColumn="0"/>
+            </w:pPr>
+            <w:r>
+              <w:rPr>
+                <w:b/>
+                <w:bCs/>
+              </w:rPr>
+              <w:t>Document Processing</w:t>
+            </w:r>
+          </w:p>
+        </w:tc>
+        <w:tc>
+          <w:tcPr>
+            <w:tcW w:w="0" w:type="auto"/>
+            <w:hideMark/>
+          </w:tcPr>
+          <w:p>
+            <w:pPr>
+              <w:spacing w:after="160" w:line="278" w:lineRule="auto"/>
+              <w:cnfStyle w:val="000000100000" w:firstRow="0" w:lastRow="0" w:firstColumn="0" w:lastColumn="0" w:oddVBand="0" w:evenVBand="0" w:oddHBand="1" w:evenHBand="0" w:firstRowFirstColumn="0" w:firstRowLastColumn="0" w:lastRowFirstColumn="0" w:lastRowLastColumn="0"/>
+            </w:pPr>
+            <w:r>
+              <w:t>High</w:t>
+            </w:r>
+          </w:p>
+        </w:tc>
+        <w:tc>
+          <w:tcPr>
+            <w:tcW w:w="0" w:type="auto"/>
+            <w:hideMark/>
+          </w:tcPr>
+          <w:p>
+            <w:pPr>
+              <w:spacing w:after="160" w:line="278" w:lineRule="auto"/>
+              <w:cnfStyle w:val="000000100000" w:firstRow="0" w:lastRow="0" w:firstColumn="0" w:lastColumn="0" w:oddVBand="0" w:evenVBand="0" w:oddHBand="1" w:evenHBand="0" w:firstRowFirstColumn="0" w:firstRowLastColumn="0" w:lastRowFirstColumn="0" w:lastRowLastColumn="0"/>
+            </w:pPr>
+            <w:r>
+              <w:t>99.5%</w:t>
+            </w:r>
+          </w:p>
+        </w:tc>
+        <w:tc>
+          <w:tcPr>
+            <w:tcW w:w="0" w:type="auto"/>
+            <w:hideMark/>
+          </w:tcPr>
+          <w:p>
+            <w:pPr>
+              <w:spacing w:after="160" w:line="278" w:lineRule="auto"/>
+              <w:cnfStyle w:val="000000100000" w:firstRow="0" w:lastRow="0" w:firstColumn="0" w:lastColumn="0" w:oddVBand="0" w:evenVBand="0" w:oddHBand="1" w:evenHBand="0" w:firstRowFirstColumn="0" w:firstRowLastColumn="0" w:lastRowFirstColumn="0" w:lastRowLastColumn="0"/>
+            </w:pPr>
+            <w:r>
+              <w:t>43.8 hours</w:t>
+            </w:r>
+          </w:p>
+        </w:tc>
+      </w:tr>
+      <w:tr>
+        <w:tc>
+          <w:tcPr>
+            <w:cnfStyle w:val="001000000000" w:firstRow="0" w:lastRow="0" w:firstColumn="1" w:lastColumn="0" w:oddVBand="0" w:evenVBand="0" w:oddHBand="0" w:evenHBand="0" w:firstRowFirstColumn="0" w:firstRowLastColumn="0" w:lastRowFirstColumn="0" w:lastRowLastColumn="0"/>
+            <w:tcW w:w="0" w:type="auto"/>
+            <w:hideMark/>
+          </w:tcPr>
+          <w:p>
+            <w:pPr>
+              <w:spacing w:after="160" w:line="278" w:lineRule="auto"/>
+            </w:pPr>
+            <w:r>
+              <w:t>AVAIL-04</w:t>
+            </w:r>
+          </w:p>
+        </w:tc>
+        <w:tc>
+          <w:tcPr>
+            <w:tcW w:w="0" w:type="auto"/>
+            <w:hideMark/>
+          </w:tcPr>
+          <w:p>
+            <w:pPr>
+              <w:spacing w:after="160" w:line="278" w:lineRule="auto"/>
+              <w:cnfStyle w:val="000000000000" w:firstRow="0" w:lastRow="0" w:firstColumn="0" w:lastColumn="0" w:oddVBand="0" w:evenVBand="0" w:oddHBand="0" w:evenHBand="0" w:firstRowFirstColumn="0" w:firstRowLastColumn="0" w:lastRowFirstColumn="0" w:lastRowLastColumn="0"/>
+            </w:pPr>
+            <w:r>
+              <w:rPr>
+                <w:b/>
+                <w:bCs/>
+              </w:rPr>
+              <w:t>Knowledge Base</w:t>
+            </w:r>
+          </w:p>
+        </w:tc>
+        <w:tc>
+          <w:tcPr>
+            <w:tcW w:w="0" w:type="auto"/>
+            <w:hideMark/>
+          </w:tcPr>
+          <w:p>
+            <w:pPr>
+              <w:spacing w:after="160" w:line="278" w:lineRule="auto"/>
+              <w:cnfStyle w:val="000000000000" w:firstRow="0" w:lastRow="0" w:firstColumn="0" w:lastColumn="0" w:oddVBand="0" w:evenVBand="0" w:oddHBand="0" w:evenHBand="0" w:firstRowFirstColumn="0" w:firstRowLastColumn="0" w:lastRowFirstColumn="0" w:lastRowLastColumn="0"/>
+            </w:pPr>
+            <w:r>
+              <w:t>High</w:t>
+            </w:r>
+          </w:p>
+        </w:tc>
+        <w:tc>
+          <w:tcPr>
+            <w:tcW w:w="0" w:type="auto"/>
+            <w:hideMark/>
+          </w:tcPr>
+          <w:p>
+            <w:pPr>
+              <w:spacing w:after="160" w:line="278" w:lineRule="auto"/>
+              <w:cnfStyle w:val="000000000000" w:firstRow="0" w:lastRow="0" w:firstColumn="0" w:lastColumn="0" w:oddVBand="0" w:evenVBand="0" w:oddHBand="0" w:evenHBand="0" w:firstRowFirstColumn="0" w:firstRowLastColumn="0" w:lastRowFirstColumn="0" w:lastRowLastColumn="0"/>
+            </w:pPr>
+            <w:r>
+              <w:t>99.99%</w:t>
+            </w:r>
+          </w:p>
+        </w:tc>
+        <w:tc>
+          <w:tcPr>
+            <w:tcW w:w="0" w:type="auto"/>
+            <w:hideMark/>
+          </w:tcPr>
+          <w:p>
+            <w:pPr>
+              <w:spacing w:after="160" w:line="278" w:lineRule="auto"/>
+              <w:cnfStyle w:val="000000000000" w:firstRow="0" w:lastRow="0" w:firstColumn="0" w:lastColumn="0" w:oddVBand="0" w:evenVBand="0" w:oddHBand="0" w:evenHBand="0" w:firstRowFirstColumn="0" w:firstRowLastColumn="0" w:lastRowFirstColumn="0" w:lastRowLastColumn="0"/>
+            </w:pPr>
+            <w:r>
+              <w:t>52.6 minutes</w:t>
+            </w:r>
+          </w:p>
+        </w:tc>
+      </w:tr>
+      <w:tr>
+        <w:trPr>
+          <w:cnfStyle w:val="000000100000" w:firstRow="0" w:lastRow="0" w:firstColumn="0" w:lastColumn="0" w:oddVBand="0" w:evenVBand="0" w:oddHBand="1" w:evenHBand="0" w:firstRowFirstColumn="0" w:firstRowLastColumn="0" w:lastRowFirstColumn="0" w:lastRowLastColumn="0"/>
+        </w:trPr>
+        <w:tc>
+          <w:tcPr>
+            <w:cnfStyle w:val="001000000000" w:firstRow="0" w:lastRow="0" w:firstColumn="1" w:lastColumn="0" w:oddVBand="0" w:evenVBand="0" w:oddHBand="0" w:evenHBand="0" w:firstRowFirstColumn="0" w:firstRowLastColumn="0" w:lastRowFirstColumn="0" w:lastRowLastColumn="0"/>
+            <w:tcW w:w="0" w:type="auto"/>
+            <w:hideMark/>
+          </w:tcPr>
+          <w:p>
+            <w:pPr>
+              <w:spacing w:after="160" w:line="278" w:lineRule="auto"/>
+            </w:pPr>
+            <w:r>
+              <w:t>AVAIL-05</w:t>
+            </w:r>
+          </w:p>
+        </w:tc>
+        <w:tc>
+          <w:tcPr>
+            <w:tcW w:w="0" w:type="auto"/>
+            <w:hideMark/>
+          </w:tcPr>
+          <w:p>
+            <w:pPr>
+              <w:spacing w:after="160" w:line="278" w:lineRule="auto"/>
+              <w:cnfStyle w:val="000000100000" w:firstRow="0" w:lastRow="0" w:firstColumn="0" w:lastColumn="0" w:oddVBand="0" w:evenVBand="0" w:oddHBand="1" w:evenHBand="0" w:firstRowFirstColumn="0" w:firstRowLastColumn="0" w:lastRowFirstColumn="0" w:lastRowLastColumn="0"/>
+            </w:pPr>
+            <w:r>
+              <w:rPr>
+                <w:b/>
+                <w:bCs/>
+              </w:rPr>
+              <w:t>Administrative Console</w:t>
+            </w:r>
+          </w:p>
+        </w:tc>
+        <w:tc>
+          <w:tcPr>
+            <w:tcW w:w="0" w:type="auto"/>
+            <w:hideMark/>
+          </w:tcPr>
+          <w:p>
+            <w:pPr>
+              <w:spacing w:after="160" w:line="278" w:lineRule="auto"/>
+              <w:cnfStyle w:val="000000100000" w:firstRow="0" w:lastRow="0" w:firstColumn="0" w:lastColumn="0" w:oddVBand="0" w:evenVBand="0" w:oddHBand="1" w:evenHBand="0" w:firstRowFirstColumn="0" w:firstRowLastColumn="0" w:lastRowFirstColumn="0" w:lastRowLastColumn="0"/>
+            </w:pPr>
+            <w:r>
+              <w:t>Medium</w:t>
+            </w:r>
+          </w:p>
+        </w:tc>
+        <w:tc>
+          <w:tcPr>
+            <w:tcW w:w="0" w:type="auto"/>
+            <w:hideMark/>
+          </w:tcPr>
+          <w:p>
+            <w:pPr>
+              <w:spacing w:after="160" w:line="278" w:lineRule="auto"/>
+              <w:cnfStyle w:val="000000100000" w:firstRow="0" w:lastRow="0" w:firstColumn="0" w:lastColumn="0" w:oddVBand="0" w:evenVBand="0" w:oddHBand="1" w:evenHBand="0" w:firstRowFirstColumn="0" w:firstRowLastColumn="0" w:lastRowFirstColumn="0" w:lastRowLastColumn="0"/>
+            </w:pPr>
+            <w:r>
+              <w:t>99%</w:t>
+            </w:r>
+          </w:p>
+        </w:tc>
+        <w:tc>
+          <w:tcPr>
+            <w:tcW w:w="0" w:type="auto"/>
+            <w:hideMark/>
+          </w:tcPr>
+          <w:p>
+            <w:pPr>
+              <w:spacing w:after="160" w:line="278" w:lineRule="auto"/>
+              <w:cnfStyle w:val="000000100000" w:firstRow="0" w:lastRow="0" w:firstColumn="0" w:lastColumn="0" w:oddVBand="0" w:evenVBand="0" w:oddHBand="1" w:evenHBand="0" w:firstRowFirstColumn="0" w:firstRowLastColumn="0" w:lastRowFirstColumn="0" w:lastRowLastColumn="0"/>
+            </w:pPr>
+            <w:r>
+              <w:t>87.6 hours</w:t>
+            </w:r>
+          </w:p>
+        </w:tc>
+      </w:tr>
+    </w:tbl>
+    <w:p>
+      <w:pPr>
+        <w:rPr>
+          <w:b/>
+          <w:bCs/>
+        </w:rPr>
+      </w:pPr>
+      <w:r>
+        <w:rPr>
+          <w:b/>
+          <w:bCs/>
+        </w:rPr>
+        <w:t>4.2 Reliability Metrics</w:t>
+      </w:r>
+    </w:p>
+    <w:tbl>
+      <w:tblPr>
+        <w:tblStyle w:val="GridTable5Dark-Accent6"/>
+        <w:tblW w:w="0" w:type="auto"/>
+        <w:tblLook w:val="04A0" w:firstRow="1" w:lastRow="0" w:firstColumn="1" w:lastColumn="0" w:noHBand="0" w:noVBand="1"/>
+      </w:tblPr>
+      <w:tblGrid>
+        <w:gridCol w:w="1754"/>
+        <w:gridCol w:w="2905"/>
+        <w:gridCol w:w="959"/>
+        <w:gridCol w:w="1492"/>
+        <w:gridCol w:w="2240"/>
+      </w:tblGrid>
+      <w:tr>
+        <w:trPr>
+          <w:cnfStyle w:val="100000000000" w:firstRow="1" w:lastRow="0" w:firstColumn="0" w:lastColumn="0" w:oddVBand="0" w:evenVBand="0" w:oddHBand="0" w:evenHBand="0" w:firstRowFirstColumn="0" w:firstRowLastColumn="0" w:lastRowFirstColumn="0" w:lastRowLastColumn="0"/>
+        </w:trPr>
+        <w:tc>
+          <w:tcPr>
+            <w:cnfStyle w:val="001000000000" w:firstRow="0" w:lastRow="0" w:firstColumn="1" w:lastColumn="0" w:oddVBand="0" w:evenVBand="0" w:oddHBand="0" w:evenHBand="0" w:firstRowFirstColumn="0" w:firstRowLastColumn="0" w:lastRowFirstColumn="0" w:lastRowLastColumn="0"/>
+            <w:tcW w:w="0" w:type="auto"/>
+            <w:hideMark/>
+          </w:tcPr>
+          <w:p>
+            <w:pPr>
+              <w:spacing w:after="160" w:line="278" w:lineRule="auto"/>
+            </w:pPr>
+            <w:r>
+              <w:t>Requirement ID</w:t>
+            </w:r>
+          </w:p>
+        </w:tc>
+        <w:tc>
+          <w:tcPr>
+            <w:tcW w:w="0" w:type="auto"/>
+            <w:hideMark/>
+          </w:tcPr>
+          <w:p>
+            <w:pPr>
+              <w:spacing w:after="160" w:line="278" w:lineRule="auto"/>
+              <w:cnfStyle w:val="100000000000" w:firstRow="1" w:lastRow="0" w:firstColumn="0" w:lastColumn="0" w:oddVBand="0" w:evenVBand="0" w:oddHBand="0" w:evenHBand="0" w:firstRowFirstColumn="0" w:firstRowLastColumn="0" w:lastRowFirstColumn="0" w:lastRowLastColumn="0"/>
+            </w:pPr>
+            <w:r>
+              <w:t>Description</w:t>
+            </w:r>
+          </w:p>
+        </w:tc>
+        <w:tc>
+          <w:tcPr>
+            <w:tcW w:w="0" w:type="auto"/>
+            <w:hideMark/>
+          </w:tcPr>
+          <w:p>
+            <w:pPr>
+              <w:spacing w:after="160" w:line="278" w:lineRule="auto"/>
+              <w:cnfStyle w:val="100000000000" w:firstRow="1" w:lastRow="0" w:firstColumn="0" w:lastColumn="0" w:oddVBand="0" w:evenVBand="0" w:oddHBand="0" w:evenHBand="0" w:firstRowFirstColumn="0" w:firstRowLastColumn="0" w:lastRowFirstColumn="0" w:lastRowLastColumn="0"/>
+            </w:pPr>
+            <w:r>
+              <w:t>Priority</w:t>
+            </w:r>
+          </w:p>
+        </w:tc>
+        <w:tc>
+          <w:tcPr>
+            <w:tcW w:w="0" w:type="auto"/>
+            <w:hideMark/>
+          </w:tcPr>
+          <w:p>
+            <w:pPr>
+              <w:spacing w:after="160" w:line="278" w:lineRule="auto"/>
+              <w:cnfStyle w:val="100000000000" w:firstRow="1" w:lastRow="0" w:firstColumn="0" w:lastColumn="0" w:oddVBand="0" w:evenVBand="0" w:oddHBand="0" w:evenHBand="0" w:firstRowFirstColumn="0" w:firstRowLastColumn="0" w:lastRowFirstColumn="0" w:lastRowLastColumn="0"/>
+            </w:pPr>
+            <w:r>
+              <w:t>Target Metric</w:t>
+            </w:r>
+          </w:p>
+        </w:tc>
+        <w:tc>
+          <w:tcPr>
+            <w:tcW w:w="0" w:type="auto"/>
+            <w:hideMark/>
+          </w:tcPr>
+          <w:p>
+            <w:pPr>
+              <w:spacing w:after="160" w:line="278" w:lineRule="auto"/>
+              <w:cnfStyle w:val="100000000000" w:firstRow="1" w:lastRow="0" w:firstColumn="0" w:lastColumn="0" w:oddVBand="0" w:evenVBand="0" w:oddHBand="0" w:evenHBand="0" w:firstRowFirstColumn="0" w:firstRowLastColumn="0" w:lastRowFirstColumn="0" w:lastRowLastColumn="0"/>
+            </w:pPr>
+            <w:r>
+              <w:t>Measurement Period</w:t>
+            </w:r>
+          </w:p>
+        </w:tc>
+      </w:tr>
+      <w:tr>
+        <w:trPr>
+          <w:cnfStyle w:val="000000100000" w:firstRow="0" w:lastRow="0" w:firstColumn="0" w:lastColumn="0" w:oddVBand="0" w:evenVBand="0" w:oddHBand="1" w:evenHBand="0" w:firstRowFirstColumn="0" w:firstRowLastColumn="0" w:lastRowFirstColumn="0" w:lastRowLastColumn="0"/>
+        </w:trPr>
+        <w:tc>
+          <w:tcPr>
+            <w:cnfStyle w:val="001000000000" w:firstRow="0" w:lastRow="0" w:firstColumn="1" w:lastColumn="0" w:oddVBand="0" w:evenVBand="0" w:oddHBand="0" w:evenHBand="0" w:firstRowFirstColumn="0" w:firstRowLastColumn="0" w:lastRowFirstColumn="0" w:lastRowLastColumn="0"/>
+            <w:tcW w:w="0" w:type="auto"/>
+            <w:hideMark/>
+          </w:tcPr>
+          <w:p>
+            <w:pPr>
+              <w:spacing w:after="160" w:line="278" w:lineRule="auto"/>
+            </w:pPr>
+            <w:r>
+              <w:lastRenderedPageBreak/>
+              <w:t>REL-01</w:t>
+            </w:r>
+          </w:p>
+        </w:tc>
+        <w:tc>
+          <w:tcPr>
+            <w:tcW w:w="0" w:type="auto"/>
+            <w:hideMark/>
+          </w:tcPr>
+          <w:p>
+            <w:pPr>
+              <w:spacing w:after="160" w:line="278" w:lineRule="auto"/>
+              <w:cnfStyle w:val="000000100000" w:firstRow="0" w:lastRow="0" w:firstColumn="0" w:lastColumn="0" w:oddVBand="0" w:evenVBand="0" w:oddHBand="1" w:evenHBand="0" w:firstRowFirstColumn="0" w:firstRowLastColumn="0" w:lastRowFirstColumn="0" w:lastRowLastColumn="0"/>
+            </w:pPr>
+            <w:r>
+              <w:rPr>
+                <w:b/>
+                <w:bCs/>
+              </w:rPr>
+              <w:t>Mean Time Between Failures</w:t>
+            </w:r>
+          </w:p>
+        </w:tc>
+        <w:tc>
+          <w:tcPr>
+            <w:tcW w:w="0" w:type="auto"/>
+            <w:hideMark/>
+          </w:tcPr>
+          <w:p>
+            <w:pPr>
+              <w:spacing w:after="160" w:line="278" w:lineRule="auto"/>
+              <w:cnfStyle w:val="000000100000" w:firstRow="0" w:lastRow="0" w:firstColumn="0" w:lastColumn="0" w:oddVBand="0" w:evenVBand="0" w:oddHBand="1" w:evenHBand="0" w:firstRowFirstColumn="0" w:firstRowLastColumn="0" w:lastRowFirstColumn="0" w:lastRowLastColumn="0"/>
+            </w:pPr>
+            <w:r>
+              <w:t>High</w:t>
+            </w:r>
+          </w:p>
+        </w:tc>
+        <w:tc>
+          <w:tcPr>
+            <w:tcW w:w="0" w:type="auto"/>
+            <w:hideMark/>
+          </w:tcPr>
+          <w:p>
+            <w:pPr>
+              <w:spacing w:after="160" w:line="278" w:lineRule="auto"/>
+              <w:cnfStyle w:val="000000100000" w:firstRow="0" w:lastRow="0" w:firstColumn="0" w:lastColumn="0" w:oddVBand="0" w:evenVBand="0" w:oddHBand="1" w:evenHBand="0" w:firstRowFirstColumn="0" w:firstRowLastColumn="0" w:lastRowFirstColumn="0" w:lastRowLastColumn="0"/>
+            </w:pPr>
+            <w:r>
+              <w:t>720 hours</w:t>
+            </w:r>
+          </w:p>
+        </w:tc>
+        <w:tc>
+          <w:tcPr>
+            <w:tcW w:w="0" w:type="auto"/>
+            <w:hideMark/>
+          </w:tcPr>
+          <w:p>
+            <w:pPr>
+              <w:spacing w:after="160" w:line="278" w:lineRule="auto"/>
+              <w:cnfStyle w:val="000000100000" w:firstRow="0" w:lastRow="0" w:firstColumn="0" w:lastColumn="0" w:oddVBand="0" w:evenVBand="0" w:oddHBand="1" w:evenHBand="0" w:firstRowFirstColumn="0" w:firstRowLastColumn="0" w:lastRowFirstColumn="0" w:lastRowLastColumn="0"/>
+            </w:pPr>
+            <w:r>
+              <w:t>Monthly</w:t>
+            </w:r>
+          </w:p>
+        </w:tc>
+      </w:tr>
+      <w:tr>
+        <w:tc>
+          <w:tcPr>
+            <w:cnfStyle w:val="001000000000" w:firstRow="0" w:lastRow="0" w:firstColumn="1" w:lastColumn="0" w:oddVBand="0" w:evenVBand="0" w:oddHBand="0" w:evenHBand="0" w:firstRowFirstColumn="0" w:firstRowLastColumn="0" w:lastRowFirstColumn="0" w:lastRowLastColumn="0"/>
+            <w:tcW w:w="0" w:type="auto"/>
+            <w:hideMark/>
+          </w:tcPr>
+          <w:p>
+            <w:pPr>
+              <w:spacing w:after="160" w:line="278" w:lineRule="auto"/>
+            </w:pPr>
+            <w:r>
+              <w:t>REL-02</w:t>
+            </w:r>
+          </w:p>
+        </w:tc>
+        <w:tc>
+          <w:tcPr>
+            <w:tcW w:w="0" w:type="auto"/>
+            <w:hideMark/>
+          </w:tcPr>
+          <w:p>
+            <w:pPr>
+              <w:spacing w:after="160" w:line="278" w:lineRule="auto"/>
+              <w:cnfStyle w:val="000000000000" w:firstRow="0" w:lastRow="0" w:firstColumn="0" w:lastColumn="0" w:oddVBand="0" w:evenVBand="0" w:oddHBand="0" w:evenHBand="0" w:firstRowFirstColumn="0" w:firstRowLastColumn="0" w:lastRowFirstColumn="0" w:lastRowLastColumn="0"/>
+            </w:pPr>
+            <w:r>
+              <w:rPr>
+                <w:b/>
+                <w:bCs/>
+              </w:rPr>
+              <w:t xml:space="preserve">Mean Time </w:t>
+            </w:r>
+            <w:proofErr w:type="gramStart"/>
+            <w:r>
+              <w:rPr>
+                <w:b/>
+                <w:bCs/>
+              </w:rPr>
+              <w:t>To</w:t>
+            </w:r>
+            <w:proofErr w:type="gramEnd"/>
+            <w:r>
+              <w:rPr>
+                <w:b/>
+                <w:bCs/>
+              </w:rPr>
+              <w:t xml:space="preserve"> Recovery</w:t>
+            </w:r>
+          </w:p>
+        </w:tc>
+        <w:tc>
+          <w:tcPr>
+            <w:tcW w:w="0" w:type="auto"/>
+            <w:hideMark/>
+          </w:tcPr>
+          <w:p>
+            <w:pPr>
+              <w:spacing w:after="160" w:line="278" w:lineRule="auto"/>
+              <w:cnfStyle w:val="000000000000" w:firstRow="0" w:lastRow="0" w:firstColumn="0" w:lastColumn="0" w:oddVBand="0" w:evenVBand="0" w:oddHBand="0" w:evenHBand="0" w:firstRowFirstColumn="0" w:firstRowLastColumn="0" w:lastRowFirstColumn="0" w:lastRowLastColumn="0"/>
+            </w:pPr>
+            <w:r>
+              <w:t>High</w:t>
+            </w:r>
+          </w:p>
+        </w:tc>
+        <w:tc>
+          <w:tcPr>
+            <w:tcW w:w="0" w:type="auto"/>
+            <w:hideMark/>
+          </w:tcPr>
+          <w:p>
+            <w:pPr>
+              <w:spacing w:after="160" w:line="278" w:lineRule="auto"/>
+              <w:cnfStyle w:val="000000000000" w:firstRow="0" w:lastRow="0" w:firstColumn="0" w:lastColumn="0" w:oddVBand="0" w:evenVBand="0" w:oddHBand="0" w:evenHBand="0" w:firstRowFirstColumn="0" w:firstRowLastColumn="0" w:lastRowFirstColumn="0" w:lastRowLastColumn="0"/>
+            </w:pPr>
+            <w:r>
+              <w:t>≤ 15 minutes</w:t>
+            </w:r>
+          </w:p>
+        </w:tc>
+        <w:tc>
+          <w:tcPr>
+            <w:tcW w:w="0" w:type="auto"/>
+            <w:hideMark/>
+          </w:tcPr>
+          <w:p>
+            <w:pPr>
+              <w:spacing w:after="160" w:line="278" w:lineRule="auto"/>
+              <w:cnfStyle w:val="000000000000" w:firstRow="0" w:lastRow="0" w:firstColumn="0" w:lastColumn="0" w:oddVBand="0" w:evenVBand="0" w:oddHBand="0" w:evenHBand="0" w:firstRowFirstColumn="0" w:firstRowLastColumn="0" w:lastRowFirstColumn="0" w:lastRowLastColumn="0"/>
+            </w:pPr>
+            <w:r>
+              <w:t>Per incident</w:t>
+            </w:r>
+          </w:p>
+        </w:tc>
+      </w:tr>
+      <w:tr>
+        <w:trPr>
+          <w:cnfStyle w:val="000000100000" w:firstRow="0" w:lastRow="0" w:firstColumn="0" w:lastColumn="0" w:oddVBand="0" w:evenVBand="0" w:oddHBand="1" w:evenHBand="0" w:firstRowFirstColumn="0" w:firstRowLastColumn="0" w:lastRowFirstColumn="0" w:lastRowLastColumn="0"/>
+        </w:trPr>
+        <w:tc>
+          <w:tcPr>
+            <w:cnfStyle w:val="001000000000" w:firstRow="0" w:lastRow="0" w:firstColumn="1" w:lastColumn="0" w:oddVBand="0" w:evenVBand="0" w:oddHBand="0" w:evenHBand="0" w:firstRowFirstColumn="0" w:firstRowLastColumn="0" w:lastRowFirstColumn="0" w:lastRowLastColumn="0"/>
+            <w:tcW w:w="0" w:type="auto"/>
+            <w:hideMark/>
+          </w:tcPr>
+          <w:p>
+            <w:pPr>
+              <w:spacing w:after="160" w:line="278" w:lineRule="auto"/>
+            </w:pPr>
+            <w:r>
+              <w:t>REL-03</w:t>
+            </w:r>
+          </w:p>
+        </w:tc>
+        <w:tc>
+          <w:tcPr>
+            <w:tcW w:w="0" w:type="auto"/>
+            <w:hideMark/>
+          </w:tcPr>
+          <w:p>
+            <w:pPr>
+              <w:spacing w:after="160" w:line="278" w:lineRule="auto"/>
+              <w:cnfStyle w:val="000000100000" w:firstRow="0" w:lastRow="0" w:firstColumn="0" w:lastColumn="0" w:oddVBand="0" w:evenVBand="0" w:oddHBand="1" w:evenHBand="0" w:firstRowFirstColumn="0" w:firstRowLastColumn="0" w:lastRowFirstColumn="0" w:lastRowLastColumn="0"/>
+            </w:pPr>
+            <w:r>
+              <w:rPr>
+                <w:b/>
+                <w:bCs/>
+              </w:rPr>
+              <w:t>Error Rate</w:t>
+            </w:r>
+          </w:p>
+        </w:tc>
+        <w:tc>
+          <w:tcPr>
+            <w:tcW w:w="0" w:type="auto"/>
+            <w:hideMark/>
+          </w:tcPr>
+          <w:p>
+            <w:pPr>
+              <w:spacing w:after="160" w:line="278" w:lineRule="auto"/>
+              <w:cnfStyle w:val="000000100000" w:firstRow="0" w:lastRow="0" w:firstColumn="0" w:lastColumn="0" w:oddVBand="0" w:evenVBand="0" w:oddHBand="1" w:evenHBand="0" w:firstRowFirstColumn="0" w:firstRowLastColumn="0" w:lastRowFirstColumn="0" w:lastRowLastColumn="0"/>
+            </w:pPr>
+            <w:r>
+              <w:t>Critical</w:t>
+            </w:r>
+          </w:p>
+        </w:tc>
+        <w:tc>
+          <w:tcPr>
+            <w:tcW w:w="0" w:type="auto"/>
+            <w:hideMark/>
+          </w:tcPr>
+          <w:p>
+            <w:pPr>
+              <w:spacing w:after="160" w:line="278" w:lineRule="auto"/>
+              <w:cnfStyle w:val="000000100000" w:firstRow="0" w:lastRow="0" w:firstColumn="0" w:lastColumn="0" w:oddVBand="0" w:evenVBand="0" w:oddHBand="1" w:evenHBand="0" w:firstRowFirstColumn="0" w:firstRowLastColumn="0" w:lastRowFirstColumn="0" w:lastRowLastColumn="0"/>
+            </w:pPr>
+            <w:r>
+              <w:t>≤ 0.1%</w:t>
+            </w:r>
+          </w:p>
+        </w:tc>
+        <w:tc>
+          <w:tcPr>
+            <w:tcW w:w="0" w:type="auto"/>
+            <w:hideMark/>
+          </w:tcPr>
+          <w:p>
+            <w:pPr>
+              <w:spacing w:after="160" w:line="278" w:lineRule="auto"/>
+              <w:cnfStyle w:val="000000100000" w:firstRow="0" w:lastRow="0" w:firstColumn="0" w:lastColumn="0" w:oddVBand="0" w:evenVBand="0" w:oddHBand="1" w:evenHBand="0" w:firstRowFirstColumn="0" w:firstRowLastColumn="0" w:lastRowFirstColumn="0" w:lastRowLastColumn="0"/>
+            </w:pPr>
+            <w:r>
+              <w:t>Daily</w:t>
+            </w:r>
+          </w:p>
+        </w:tc>
+      </w:tr>
+      <w:tr>
+        <w:tc>
+          <w:tcPr>
+            <w:cnfStyle w:val="001000000000" w:firstRow="0" w:lastRow="0" w:firstColumn="1" w:lastColumn="0" w:oddVBand="0" w:evenVBand="0" w:oddHBand="0" w:evenHBand="0" w:firstRowFirstColumn="0" w:firstRowLastColumn="0" w:lastRowFirstColumn="0" w:lastRowLastColumn="0"/>
+            <w:tcW w:w="0" w:type="auto"/>
+            <w:hideMark/>
+          </w:tcPr>
+          <w:p>
+            <w:pPr>
+              <w:spacing w:after="160" w:line="278" w:lineRule="auto"/>
+            </w:pPr>
+            <w:r>
+              <w:t>REL-04</w:t>
+            </w:r>
+          </w:p>
+        </w:tc>
+        <w:tc>
+          <w:tcPr>
+            <w:tcW w:w="0" w:type="auto"/>
+            <w:hideMark/>
+          </w:tcPr>
+          <w:p>
+            <w:pPr>
+              <w:spacing w:after="160" w:line="278" w:lineRule="auto"/>
+              <w:cnfStyle w:val="000000000000" w:firstRow="0" w:lastRow="0" w:firstColumn="0" w:lastColumn="0" w:oddVBand="0" w:evenVBand="0" w:oddHBand="0" w:evenHBand="0" w:firstRowFirstColumn="0" w:firstRowLastColumn="0" w:lastRowFirstColumn="0" w:lastRowLastColumn="0"/>
+            </w:pPr>
+            <w:r>
+              <w:rPr>
+                <w:b/>
+                <w:bCs/>
+              </w:rPr>
+              <w:t>Data Corruption</w:t>
+            </w:r>
+          </w:p>
+        </w:tc>
+        <w:tc>
+          <w:tcPr>
+            <w:tcW w:w="0" w:type="auto"/>
+            <w:hideMark/>
+          </w:tcPr>
+          <w:p>
+            <w:pPr>
+              <w:spacing w:after="160" w:line="278" w:lineRule="auto"/>
+              <w:cnfStyle w:val="000000000000" w:firstRow="0" w:lastRow="0" w:firstColumn="0" w:lastColumn="0" w:oddVBand="0" w:evenVBand="0" w:oddHBand="0" w:evenHBand="0" w:firstRowFirstColumn="0" w:firstRowLastColumn="0" w:lastRowFirstColumn="0" w:lastRowLastColumn="0"/>
+            </w:pPr>
+            <w:r>
+              <w:t>Critical</w:t>
+            </w:r>
+          </w:p>
+        </w:tc>
+        <w:tc>
+          <w:tcPr>
+            <w:tcW w:w="0" w:type="auto"/>
+            <w:hideMark/>
+          </w:tcPr>
+          <w:p>
+            <w:pPr>
+              <w:spacing w:after="160" w:line="278" w:lineRule="auto"/>
+              <w:cnfStyle w:val="000000000000" w:firstRow="0" w:lastRow="0" w:firstColumn="0" w:lastColumn="0" w:oddVBand="0" w:evenVBand="0" w:oddHBand="0" w:evenHBand="0" w:firstRowFirstColumn="0" w:firstRowLastColumn="0" w:lastRowFirstColumn="0" w:lastRowLastColumn="0"/>
+            </w:pPr>
+            <w:r>
+              <w:t>0 incidents</w:t>
+            </w:r>
+          </w:p>
+        </w:tc>
+        <w:tc>
+          <w:tcPr>
+            <w:tcW w:w="0" w:type="auto"/>
+            <w:hideMark/>
+          </w:tcPr>
+          <w:p>
+            <w:pPr>
+              <w:spacing w:after="160" w:line="278" w:lineRule="auto"/>
+              <w:cnfStyle w:val="000000000000" w:firstRow="0" w:lastRow="0" w:firstColumn="0" w:lastColumn="0" w:oddVBand="0" w:evenVBand="0" w:oddHBand="0" w:evenHBand="0" w:firstRowFirstColumn="0" w:firstRowLastColumn="0" w:lastRowFirstColumn="0" w:lastRowLastColumn="0"/>
+            </w:pPr>
+            <w:r>
+              <w:t>Lifetime</w:t>
+            </w:r>
+          </w:p>
+        </w:tc>
+      </w:tr>
+      <w:tr>
+        <w:trPr>
+          <w:cnfStyle w:val="000000100000" w:firstRow="0" w:lastRow="0" w:firstColumn="0" w:lastColumn="0" w:oddVBand="0" w:evenVBand="0" w:oddHBand="1" w:evenHBand="0" w:firstRowFirstColumn="0" w:firstRowLastColumn="0" w:lastRowFirstColumn="0" w:lastRowLastColumn="0"/>
+        </w:trPr>
+        <w:tc>
+          <w:tcPr>
+            <w:cnfStyle w:val="001000000000" w:firstRow="0" w:lastRow="0" w:firstColumn="1" w:lastColumn="0" w:oddVBand="0" w:evenVBand="0" w:oddHBand="0" w:evenHBand="0" w:firstRowFirstColumn="0" w:firstRowLastColumn="0" w:lastRowFirstColumn="0" w:lastRowLastColumn="0"/>
+            <w:tcW w:w="0" w:type="auto"/>
+            <w:hideMark/>
+          </w:tcPr>
+          <w:p>
+            <w:pPr>
+              <w:spacing w:after="160" w:line="278" w:lineRule="auto"/>
+            </w:pPr>
+            <w:r>
+              <w:t>REL-05</w:t>
+            </w:r>
+          </w:p>
+        </w:tc>
+        <w:tc>
+          <w:tcPr>
+            <w:tcW w:w="0" w:type="auto"/>
+            <w:hideMark/>
+          </w:tcPr>
+          <w:p>
+            <w:pPr>
+              <w:spacing w:after="160" w:line="278" w:lineRule="auto"/>
+              <w:cnfStyle w:val="000000100000" w:firstRow="0" w:lastRow="0" w:firstColumn="0" w:lastColumn="0" w:oddVBand="0" w:evenVBand="0" w:oddHBand="1" w:evenHBand="0" w:firstRowFirstColumn="0" w:firstRowLastColumn="0" w:lastRowFirstColumn="0" w:lastRowLastColumn="0"/>
+            </w:pPr>
+            <w:r>
+              <w:rPr>
+                <w:b/>
+                <w:bCs/>
+              </w:rPr>
+              <w:t>Transaction Integrity</w:t>
+            </w:r>
+          </w:p>
+        </w:tc>
+        <w:tc>
+          <w:tcPr>
+            <w:tcW w:w="0" w:type="auto"/>
+            <w:hideMark/>
+          </w:tcPr>
+          <w:p>
+            <w:pPr>
+              <w:spacing w:after="160" w:line="278" w:lineRule="auto"/>
+              <w:cnfStyle w:val="000000100000" w:firstRow="0" w:lastRow="0" w:firstColumn="0" w:lastColumn="0" w:oddVBand="0" w:evenVBand="0" w:oddHBand="1" w:evenHBand="0" w:firstRowFirstColumn="0" w:firstRowLastColumn="0" w:lastRowFirstColumn="0" w:lastRowLastColumn="0"/>
+            </w:pPr>
+            <w:r>
+              <w:t>Critical</w:t>
+            </w:r>
+          </w:p>
+        </w:tc>
+        <w:tc>
+          <w:tcPr>
+            <w:tcW w:w="0" w:type="auto"/>
+            <w:hideMark/>
+          </w:tcPr>
+          <w:p>
+            <w:pPr>
+              <w:spacing w:after="160" w:line="278" w:lineRule="auto"/>
+              <w:cnfStyle w:val="000000100000" w:firstRow="0" w:lastRow="0" w:firstColumn="0" w:lastColumn="0" w:oddVBand="0" w:evenVBand="0" w:oddHBand="1" w:evenHBand="0" w:firstRowFirstColumn="0" w:firstRowLastColumn="0" w:lastRowFirstColumn="0" w:lastRowLastColumn="0"/>
+            </w:pPr>
+            <w:r>
+              <w:t>100%</w:t>
+            </w:r>
+          </w:p>
+        </w:tc>
+        <w:tc>
+          <w:tcPr>
+            <w:tcW w:w="0" w:type="auto"/>
+            <w:hideMark/>
+          </w:tcPr>
+          <w:p>
+            <w:pPr>
+              <w:spacing w:after="160" w:line="278" w:lineRule="auto"/>
+              <w:cnfStyle w:val="000000100000" w:firstRow="0" w:lastRow="0" w:firstColumn="0" w:lastColumn="0" w:oddVBand="0" w:evenVBand="0" w:oddHBand="1" w:evenHBand="0" w:firstRowFirstColumn="0" w:firstRowLastColumn="0" w:lastRowFirstColumn="0" w:lastRowLastColumn="0"/>
+            </w:pPr>
+            <w:r>
+              <w:t>All transactions</w:t>
+            </w:r>
+          </w:p>
+        </w:tc>
+      </w:tr>
+    </w:tbl>
+    <w:p>
+      <w:pPr>
+        <w:rPr>
+          <w:b/>
+          <w:bCs/>
+        </w:rPr>
+      </w:pPr>
+      <w:r>
+        <w:rPr>
+          <w:b/>
+          <w:bCs/>
+        </w:rPr>
+        <w:t>4.3 Recovery Objectives</w:t>
+      </w:r>
+    </w:p>
+    <w:tbl>
+      <w:tblPr>
+        <w:tblStyle w:val="GridTable5Dark-Accent6"/>
+        <w:tblW w:w="0" w:type="auto"/>
+        <w:tblLook w:val="04A0" w:firstRow="1" w:lastRow="0" w:firstColumn="1" w:lastColumn="0" w:noHBand="0" w:noVBand="1"/>
+      </w:tblPr>
+      <w:tblGrid>
+        <w:gridCol w:w="1784"/>
+        <w:gridCol w:w="2786"/>
+        <w:gridCol w:w="1040"/>
+        <w:gridCol w:w="1304"/>
+        <w:gridCol w:w="1304"/>
+      </w:tblGrid>
+      <w:tr>
+        <w:trPr>
+          <w:cnfStyle w:val="100000000000" w:firstRow="1" w:lastRow="0" w:firstColumn="0" w:lastColumn="0" w:oddVBand="0" w:evenVBand="0" w:oddHBand="0" w:evenHBand="0" w:firstRowFirstColumn="0" w:firstRowLastColumn="0" w:lastRowFirstColumn="0" w:lastRowLastColumn="0"/>
+        </w:trPr>
+        <w:tc>
+          <w:tcPr>
+            <w:cnfStyle w:val="001000000000" w:firstRow="0" w:lastRow="0" w:firstColumn="1" w:lastColumn="0" w:oddVBand="0" w:evenVBand="0" w:oddHBand="0" w:evenHBand="0" w:firstRowFirstColumn="0" w:firstRowLastColumn="0" w:lastRowFirstColumn="0" w:lastRowLastColumn="0"/>
+            <w:tcW w:w="0" w:type="auto"/>
+            <w:hideMark/>
+          </w:tcPr>
+          <w:p>
+            <w:pPr>
+              <w:spacing w:after="160" w:line="278" w:lineRule="auto"/>
+            </w:pPr>
+            <w:r>
+              <w:t>Requirement ID</w:t>
+            </w:r>
+          </w:p>
+        </w:tc>
+        <w:tc>
+          <w:tcPr>
+            <w:tcW w:w="0" w:type="auto"/>
+            <w:hideMark/>
+          </w:tcPr>
+          <w:p>
+            <w:pPr>
+              <w:spacing w:after="160" w:line="278" w:lineRule="auto"/>
+              <w:cnfStyle w:val="100000000000" w:firstRow="1" w:lastRow="0" w:firstColumn="0" w:lastColumn="0" w:oddVBand="0" w:evenVBand="0" w:oddHBand="0" w:evenHBand="0" w:firstRowFirstColumn="0" w:firstRowLastColumn="0" w:lastRowFirstColumn="0" w:lastRowLastColumn="0"/>
+            </w:pPr>
+            <w:r>
+              <w:t>Description</w:t>
+            </w:r>
+          </w:p>
+        </w:tc>
+        <w:tc>
+          <w:tcPr>
+            <w:tcW w:w="0" w:type="auto"/>
+            <w:hideMark/>
+          </w:tcPr>
+          <w:p>
+            <w:pPr>
+              <w:spacing w:after="160" w:line="278" w:lineRule="auto"/>
+              <w:cnfStyle w:val="100000000000" w:firstRow="1" w:lastRow="0" w:firstColumn="0" w:lastColumn="0" w:oddVBand="0" w:evenVBand="0" w:oddHBand="0" w:evenHBand="0" w:firstRowFirstColumn="0" w:firstRowLastColumn="0" w:lastRowFirstColumn="0" w:lastRowLastColumn="0"/>
+            </w:pPr>
+            <w:r>
+              <w:t>Priority</w:t>
+            </w:r>
+          </w:p>
+        </w:tc>
+        <w:tc>
+          <w:tcPr>
+            <w:tcW w:w="0" w:type="auto"/>
+            <w:hideMark/>
+          </w:tcPr>
+          <w:p>
+            <w:pPr>
+              <w:spacing w:after="160" w:line="278" w:lineRule="auto"/>
+              <w:cnfStyle w:val="100000000000" w:firstRow="1" w:lastRow="0" w:firstColumn="0" w:lastColumn="0" w:oddVBand="0" w:evenVBand="0" w:oddHBand="0" w:evenHBand="0" w:firstRowFirstColumn="0" w:firstRowLastColumn="0" w:lastRowFirstColumn="0" w:lastRowLastColumn="0"/>
+            </w:pPr>
+            <w:r>
+              <w:t>RTO</w:t>
+            </w:r>
+          </w:p>
+        </w:tc>
+        <w:tc>
+          <w:tcPr>
+            <w:tcW w:w="0" w:type="auto"/>
+            <w:hideMark/>
+          </w:tcPr>
+          <w:p>
+            <w:pPr>
+              <w:spacing w:after="160" w:line="278" w:lineRule="auto"/>
+              <w:cnfStyle w:val="100000000000" w:firstRow="1" w:lastRow="0" w:firstColumn="0" w:lastColumn="0" w:oddVBand="0" w:evenVBand="0" w:oddHBand="0" w:evenHBand="0" w:firstRowFirstColumn="0" w:firstRowLastColumn="0" w:lastRowFirstColumn="0" w:lastRowLastColumn="0"/>
+            </w:pPr>
+            <w:r>
+              <w:t>RPO</w:t>
+            </w:r>
+          </w:p>
+        </w:tc>
+      </w:tr>
+      <w:tr>
+        <w:trPr>
+          <w:cnfStyle w:val="000000100000" w:firstRow="0" w:lastRow="0" w:firstColumn="0" w:lastColumn="0" w:oddVBand="0" w:evenVBand="0" w:oddHBand="1" w:evenHBand="0" w:firstRowFirstColumn="0" w:firstRowLastColumn="0" w:lastRowFirstColumn="0" w:lastRowLastColumn="0"/>
+        </w:trPr>
+        <w:tc>
+          <w:tcPr>
+            <w:cnfStyle w:val="001000000000" w:firstRow="0" w:lastRow="0" w:firstColumn="1" w:lastColumn="0" w:oddVBand="0" w:evenVBand="0" w:oddHBand="0" w:evenHBand="0" w:firstRowFirstColumn="0" w:firstRowLastColumn="0" w:lastRowFirstColumn="0" w:lastRowLastColumn="0"/>
+            <w:tcW w:w="0" w:type="auto"/>
+            <w:hideMark/>
+          </w:tcPr>
+          <w:p>
+            <w:pPr>
+              <w:spacing w:after="160" w:line="278" w:lineRule="auto"/>
+            </w:pPr>
+            <w:r>
+              <w:t>REC-01</w:t>
+            </w:r>
+          </w:p>
+        </w:tc>
+        <w:tc>
+          <w:tcPr>
+            <w:tcW w:w="0" w:type="auto"/>
+            <w:hideMark/>
+          </w:tcPr>
+          <w:p>
+            <w:pPr>
+              <w:spacing w:after="160" w:line="278" w:lineRule="auto"/>
+              <w:cnfStyle w:val="000000100000" w:firstRow="0" w:lastRow="0" w:firstColumn="0" w:lastColumn="0" w:oddVBand="0" w:evenVBand="0" w:oddHBand="1" w:evenHBand="0" w:firstRowFirstColumn="0" w:firstRowLastColumn="0" w:lastRowFirstColumn="0" w:lastRowLastColumn="0"/>
+            </w:pPr>
+            <w:r>
+              <w:rPr>
+                <w:b/>
+                <w:bCs/>
+              </w:rPr>
+              <w:t>Critical System Failure</w:t>
+            </w:r>
+          </w:p>
+        </w:tc>
+        <w:tc>
+          <w:tcPr>
+            <w:tcW w:w="0" w:type="auto"/>
+            <w:hideMark/>
+          </w:tcPr>
+          <w:p>
+            <w:pPr>
+              <w:spacing w:after="160" w:line="278" w:lineRule="auto"/>
+              <w:cnfStyle w:val="000000100000" w:firstRow="0" w:lastRow="0" w:firstColumn="0" w:lastColumn="0" w:oddVBand="0" w:evenVBand="0" w:oddHBand="1" w:evenHBand="0" w:firstRowFirstColumn="0" w:firstRowLastColumn="0" w:lastRowFirstColumn="0" w:lastRowLastColumn="0"/>
+            </w:pPr>
+            <w:r>
+              <w:t>Critical</w:t>
+            </w:r>
+          </w:p>
+        </w:tc>
+        <w:tc>
+          <w:tcPr>
+            <w:tcW w:w="0" w:type="auto"/>
+            <w:hideMark/>
+          </w:tcPr>
+          <w:p>
+            <w:pPr>
+              <w:spacing w:after="160" w:line="278" w:lineRule="auto"/>
+              <w:cnfStyle w:val="000000100000" w:firstRow="0" w:lastRow="0" w:firstColumn="0" w:lastColumn="0" w:oddVBand="0" w:evenVBand="0" w:oddHBand="1" w:evenHBand="0" w:firstRowFirstColumn="0" w:firstRowLastColumn="0" w:lastRowFirstColumn="0" w:lastRowLastColumn="0"/>
+            </w:pPr>
+            <w:r>
+              <w:t>1 hour</w:t>
+            </w:r>
+          </w:p>
+        </w:tc>
+        <w:tc>
+          <w:tcPr>
+            <w:tcW w:w="0" w:type="auto"/>
+            <w:hideMark/>
+          </w:tcPr>
+          <w:p>
+            <w:pPr>
+              <w:spacing w:after="160" w:line="278" w:lineRule="auto"/>
+              <w:cnfStyle w:val="000000100000" w:firstRow="0" w:lastRow="0" w:firstColumn="0" w:lastColumn="0" w:oddVBand="0" w:evenVBand="0" w:oddHBand="1" w:evenHBand="0" w:firstRowFirstColumn="0" w:firstRowLastColumn="0" w:lastRowFirstColumn="0" w:lastRowLastColumn="0"/>
+            </w:pPr>
+            <w:r>
+              <w:t>5 minutes</w:t>
+            </w:r>
+          </w:p>
+        </w:tc>
+      </w:tr>
+      <w:tr>
+        <w:tc>
+          <w:tcPr>
+            <w:cnfStyle w:val="001000000000" w:firstRow="0" w:lastRow="0" w:firstColumn="1" w:lastColumn="0" w:oddVBand="0" w:evenVBand="0" w:oddHBand="0" w:evenHBand="0" w:firstRowFirstColumn="0" w:firstRowLastColumn="0" w:lastRowFirstColumn="0" w:lastRowLastColumn="0"/>
+            <w:tcW w:w="0" w:type="auto"/>
+            <w:hideMark/>
+          </w:tcPr>
+          <w:p>
+            <w:pPr>
+              <w:spacing w:after="160" w:line="278" w:lineRule="auto"/>
+            </w:pPr>
+            <w:r>
+              <w:t>REC-02</w:t>
+            </w:r>
+          </w:p>
+        </w:tc>
+        <w:tc>
+          <w:tcPr>
+            <w:tcW w:w="0" w:type="auto"/>
+            <w:hideMark/>
+          </w:tcPr>
+          <w:p>
+            <w:pPr>
+              <w:spacing w:after="160" w:line="278" w:lineRule="auto"/>
+              <w:cnfStyle w:val="000000000000" w:firstRow="0" w:lastRow="0" w:firstColumn="0" w:lastColumn="0" w:oddVBand="0" w:evenVBand="0" w:oddHBand="0" w:evenHBand="0" w:firstRowFirstColumn="0" w:firstRowLastColumn="0" w:lastRowFirstColumn="0" w:lastRowLastColumn="0"/>
+            </w:pPr>
+            <w:r>
+              <w:rPr>
+                <w:b/>
+                <w:bCs/>
+              </w:rPr>
+              <w:t>Database Failure</w:t>
+            </w:r>
+          </w:p>
+        </w:tc>
+        <w:tc>
+          <w:tcPr>
+            <w:tcW w:w="0" w:type="auto"/>
+            <w:hideMark/>
+          </w:tcPr>
+          <w:p>
+            <w:pPr>
+              <w:spacing w:after="160" w:line="278" w:lineRule="auto"/>
+              <w:cnfStyle w:val="000000000000" w:firstRow="0" w:lastRow="0" w:firstColumn="0" w:lastColumn="0" w:oddVBand="0" w:evenVBand="0" w:oddHBand="0" w:evenHBand="0" w:firstRowFirstColumn="0" w:firstRowLastColumn="0" w:lastRowFirstColumn="0" w:lastRowLastColumn="0"/>
+            </w:pPr>
+            <w:r>
+              <w:t>Critical</w:t>
+            </w:r>
+          </w:p>
+        </w:tc>
+        <w:tc>
+          <w:tcPr>
+            <w:tcW w:w="0" w:type="auto"/>
+            <w:hideMark/>
+          </w:tcPr>
+          <w:p>
+            <w:pPr>
+              <w:spacing w:after="160" w:line="278" w:lineRule="auto"/>
+              <w:cnfStyle w:val="000000000000" w:firstRow="0" w:lastRow="0" w:firstColumn="0" w:lastColumn="0" w:oddVBand="0" w:evenVBand="0" w:oddHBand="0" w:evenHBand="0" w:firstRowFirstColumn="0" w:firstRowLastColumn="0" w:lastRowFirstColumn="0" w:lastRowLastColumn="0"/>
+            </w:pPr>
+            <w:r>
+              <w:t>2 hours</w:t>
+            </w:r>
+          </w:p>
+        </w:tc>
+        <w:tc>
+          <w:tcPr>
+            <w:tcW w:w="0" w:type="auto"/>
+            <w:hideMark/>
+          </w:tcPr>
+          <w:p>
+            <w:pPr>
+              <w:spacing w:after="160" w:line="278" w:lineRule="auto"/>
+              <w:cnfStyle w:val="000000000000" w:firstRow="0" w:lastRow="0" w:firstColumn="0" w:lastColumn="0" w:oddVBand="0" w:evenVBand="0" w:oddHBand="0" w:evenHBand="0" w:firstRowFirstColumn="0" w:firstRowLastColumn="0" w:lastRowFirstColumn="0" w:lastRowLastColumn="0"/>
+            </w:pPr>
+            <w:r>
+              <w:t>1 minute</w:t>
+            </w:r>
+          </w:p>
+        </w:tc>
+      </w:tr>
+      <w:tr>
+        <w:trPr>
+          <w:cnfStyle w:val="000000100000" w:firstRow="0" w:lastRow="0" w:firstColumn="0" w:lastColumn="0" w:oddVBand="0" w:evenVBand="0" w:oddHBand="1" w:evenHBand="0" w:firstRowFirstColumn="0" w:firstRowLastColumn="0" w:lastRowFirstColumn="0" w:lastRowLastColumn="0"/>
+        </w:trPr>
+        <w:tc>
+          <w:tcPr>
+            <w:cnfStyle w:val="001000000000" w:firstRow="0" w:lastRow="0" w:firstColumn="1" w:lastColumn="0" w:oddVBand="0" w:evenVBand="0" w:oddHBand="0" w:evenHBand="0" w:firstRowFirstColumn="0" w:firstRowLastColumn="0" w:lastRowFirstColumn="0" w:lastRowLastColumn="0"/>
+            <w:tcW w:w="0" w:type="auto"/>
+            <w:hideMark/>
+          </w:tcPr>
+          <w:p>
+            <w:pPr>
+              <w:spacing w:after="160" w:line="278" w:lineRule="auto"/>
+            </w:pPr>
+            <w:r>
+              <w:t>REC-03</w:t>
+            </w:r>
+          </w:p>
+        </w:tc>
+        <w:tc>
+          <w:tcPr>
+            <w:tcW w:w="0" w:type="auto"/>
+            <w:hideMark/>
+          </w:tcPr>
+          <w:p>
+            <w:pPr>
+              <w:spacing w:after="160" w:line="278" w:lineRule="auto"/>
+              <w:cnfStyle w:val="000000100000" w:firstRow="0" w:lastRow="0" w:firstColumn="0" w:lastColumn="0" w:oddVBand="0" w:evenVBand="0" w:oddHBand="1" w:evenHBand="0" w:firstRowFirstColumn="0" w:firstRowLastColumn="0" w:lastRowFirstColumn="0" w:lastRowLastColumn="0"/>
+            </w:pPr>
+            <w:r>
+              <w:rPr>
+                <w:b/>
+                <w:bCs/>
+              </w:rPr>
+              <w:t>AI Service Failure</w:t>
+            </w:r>
+          </w:p>
+        </w:tc>
+        <w:tc>
+          <w:tcPr>
+            <w:tcW w:w="0" w:type="auto"/>
+            <w:hideMark/>
+          </w:tcPr>
+          <w:p>
+            <w:pPr>
+              <w:spacing w:after="160" w:line="278" w:lineRule="auto"/>
+              <w:cnfStyle w:val="000000100000" w:firstRow="0" w:lastRow="0" w:firstColumn="0" w:lastColumn="0" w:oddVBand="0" w:evenVBand="0" w:oddHBand="1" w:evenHBand="0" w:firstRowFirstColumn="0" w:firstRowLastColumn="0" w:lastRowFirstColumn="0" w:lastRowLastColumn="0"/>
+            </w:pPr>
+            <w:r>
+              <w:t>High</w:t>
+            </w:r>
+          </w:p>
+        </w:tc>
+        <w:tc>
+          <w:tcPr>
+            <w:tcW w:w="0" w:type="auto"/>
+            <w:hideMark/>
+          </w:tcPr>
+          <w:p>
+            <w:pPr>
+              <w:spacing w:after="160" w:line="278" w:lineRule="auto"/>
+              <w:cnfStyle w:val="000000100000" w:firstRow="0" w:lastRow="0" w:firstColumn="0" w:lastColumn="0" w:oddVBand="0" w:evenVBand="0" w:oddHBand="1" w:evenHBand="0" w:firstRowFirstColumn="0" w:firstRowLastColumn="0" w:lastRowFirstColumn="0" w:lastRowLastColumn="0"/>
+            </w:pPr>
+            <w:r>
+              <w:t>30 minutes</w:t>
+            </w:r>
+          </w:p>
+        </w:tc>
+        <w:tc>
+          <w:tcPr>
+            <w:tcW w:w="0" w:type="auto"/>
+            <w:hideMark/>
+          </w:tcPr>
+          <w:p>
+            <w:pPr>
+              <w:spacing w:after="160" w:line="278" w:lineRule="auto"/>
+              <w:cnfStyle w:val="000000100000" w:firstRow="0" w:lastRow="0" w:firstColumn="0" w:lastColumn="0" w:oddVBand="0" w:evenVBand="0" w:oddHBand="1" w:evenHBand="0" w:firstRowFirstColumn="0" w:firstRowLastColumn="0" w:lastRowFirstColumn="0" w:lastRowLastColumn="0"/>
+            </w:pPr>
+            <w:r>
+              <w:t>0 seconds</w:t>
+            </w:r>
+          </w:p>
+        </w:tc>
+      </w:tr>
+      <w:tr>
+        <w:tc>
+          <w:tcPr>
+            <w:cnfStyle w:val="001000000000" w:firstRow="0" w:lastRow="0" w:firstColumn="1" w:lastColumn="0" w:oddVBand="0" w:evenVBand="0" w:oddHBand="0" w:evenHBand="0" w:firstRowFirstColumn="0" w:firstRowLastColumn="0" w:lastRowFirstColumn="0" w:lastRowLastColumn="0"/>
+            <w:tcW w:w="0" w:type="auto"/>
+            <w:hideMark/>
+          </w:tcPr>
+          <w:p>
+            <w:pPr>
+              <w:spacing w:after="160" w:line="278" w:lineRule="auto"/>
+            </w:pPr>
+            <w:r>
+              <w:t>REC-04</w:t>
+            </w:r>
+          </w:p>
+        </w:tc>
+        <w:tc>
+          <w:tcPr>
+            <w:tcW w:w="0" w:type="auto"/>
+            <w:hideMark/>
+          </w:tcPr>
+          <w:p>
+            <w:pPr>
+              <w:spacing w:after="160" w:line="278" w:lineRule="auto"/>
+              <w:cnfStyle w:val="000000000000" w:firstRow="0" w:lastRow="0" w:firstColumn="0" w:lastColumn="0" w:oddVBand="0" w:evenVBand="0" w:oddHBand="0" w:evenHBand="0" w:firstRowFirstColumn="0" w:firstRowLastColumn="0" w:lastRowFirstColumn="0" w:lastRowLastColumn="0"/>
+            </w:pPr>
+            <w:r>
+              <w:rPr>
+                <w:b/>
+                <w:bCs/>
+              </w:rPr>
+              <w:t>Document Storage Failure</w:t>
+            </w:r>
+          </w:p>
+        </w:tc>
+        <w:tc>
+          <w:tcPr>
+            <w:tcW w:w="0" w:type="auto"/>
+            <w:hideMark/>
+          </w:tcPr>
+          <w:p>
+            <w:pPr>
+              <w:spacing w:after="160" w:line="278" w:lineRule="auto"/>
+              <w:cnfStyle w:val="000000000000" w:firstRow="0" w:lastRow="0" w:firstColumn="0" w:lastColumn="0" w:oddVBand="0" w:evenVBand="0" w:oddHBand="0" w:evenHBand="0" w:firstRowFirstColumn="0" w:firstRowLastColumn="0" w:lastRowFirstColumn="0" w:lastRowLastColumn="0"/>
+            </w:pPr>
+            <w:r>
+              <w:t>High</w:t>
+            </w:r>
+          </w:p>
+        </w:tc>
+        <w:tc>
+          <w:tcPr>
+            <w:tcW w:w="0" w:type="auto"/>
+            <w:hideMark/>
+          </w:tcPr>
+          <w:p>
+            <w:pPr>
+              <w:spacing w:after="160" w:line="278" w:lineRule="auto"/>
+              <w:cnfStyle w:val="000000000000" w:firstRow="0" w:lastRow="0" w:firstColumn="0" w:lastColumn="0" w:oddVBand="0" w:evenVBand="0" w:oddHBand="0" w:evenHBand="0" w:firstRowFirstColumn="0" w:firstRowLastColumn="0" w:lastRowFirstColumn="0" w:lastRowLastColumn="0"/>
+            </w:pPr>
+            <w:r>
+              <w:t>4 hours</w:t>
+            </w:r>
+          </w:p>
+        </w:tc>
+        <w:tc>
+          <w:tcPr>
+            <w:tcW w:w="0" w:type="auto"/>
+            <w:hideMark/>
+          </w:tcPr>
+          <w:p>
+            <w:pPr>
+              <w:spacing w:after="160" w:line="278" w:lineRule="auto"/>
+              <w:cnfStyle w:val="000000000000" w:firstRow="0" w:lastRow="0" w:firstColumn="0" w:lastColumn="0" w:oddVBand="0" w:evenVBand="0" w:oddHBand="0" w:evenHBand="0" w:firstRowFirstColumn="0" w:firstRowLastColumn="0" w:lastRowFirstColumn="0" w:lastRowLastColumn="0"/>
+            </w:pPr>
+            <w:r>
+              <w:t>15 minutes</w:t>
+            </w:r>
+          </w:p>
+        </w:tc>
+      </w:tr>
+      <w:tr>
+        <w:trPr>
+          <w:cnfStyle w:val="000000100000" w:firstRow="0" w:lastRow="0" w:firstColumn="0" w:lastColumn="0" w:oddVBand="0" w:evenVBand="0" w:oddHBand="1" w:evenHBand="0" w:firstRowFirstColumn="0" w:firstRowLastColumn="0" w:lastRowFirstColumn="0" w:lastRowLastColumn="0"/>
+        </w:trPr>
+        <w:tc>
+          <w:tcPr>
+            <w:cnfStyle w:val="001000000000" w:firstRow="0" w:lastRow="0" w:firstColumn="1" w:lastColumn="0" w:oddVBand="0" w:evenVBand="0" w:oddHBand="0" w:evenHBand="0" w:firstRowFirstColumn="0" w:firstRowLastColumn="0" w:lastRowFirstColumn="0" w:lastRowLastColumn="0"/>
+            <w:tcW w:w="0" w:type="auto"/>
+            <w:hideMark/>
+          </w:tcPr>
+          <w:p>
+            <w:pPr>
+              <w:spacing w:after="160" w:line="278" w:lineRule="auto"/>
+            </w:pPr>
+            <w:r>
+              <w:t>REC-05</w:t>
+            </w:r>
+          </w:p>
+        </w:tc>
+        <w:tc>
+          <w:tcPr>
+            <w:tcW w:w="0" w:type="auto"/>
+            <w:hideMark/>
+          </w:tcPr>
+          <w:p>
+            <w:pPr>
+              <w:spacing w:after="160" w:line="278" w:lineRule="auto"/>
+              <w:cnfStyle w:val="000000100000" w:firstRow="0" w:lastRow="0" w:firstColumn="0" w:lastColumn="0" w:oddVBand="0" w:evenVBand="0" w:oddHBand="1" w:evenHBand="0" w:firstRowFirstColumn="0" w:firstRowLastColumn="0" w:lastRowFirstColumn="0" w:lastRowLastColumn="0"/>
+            </w:pPr>
+            <w:r>
+              <w:rPr>
+                <w:b/>
+                <w:bCs/>
+              </w:rPr>
+              <w:t>Cache Failure</w:t>
+            </w:r>
+          </w:p>
+        </w:tc>
+        <w:tc>
+          <w:tcPr>
+            <w:tcW w:w="0" w:type="auto"/>
+            <w:hideMark/>
+          </w:tcPr>
+          <w:p>
+            <w:pPr>
+              <w:spacing w:after="160" w:line="278" w:lineRule="auto"/>
+              <w:cnfStyle w:val="000000100000" w:firstRow="0" w:lastRow="0" w:firstColumn="0" w:lastColumn="0" w:oddVBand="0" w:evenVBand="0" w:oddHBand="1" w:evenHBand="0" w:firstRowFirstColumn="0" w:firstRowLastColumn="0" w:lastRowFirstColumn="0" w:lastRowLastColumn="0"/>
+            </w:pPr>
+            <w:r>
+              <w:t>Medium</w:t>
+            </w:r>
+          </w:p>
+        </w:tc>
+        <w:tc>
+          <w:tcPr>
+            <w:tcW w:w="0" w:type="auto"/>
+            <w:hideMark/>
+          </w:tcPr>
+          <w:p>
+            <w:pPr>
+              <w:spacing w:after="160" w:line="278" w:lineRule="auto"/>
+              <w:cnfStyle w:val="000000100000" w:firstRow="0" w:lastRow="0" w:firstColumn="0" w:lastColumn="0" w:oddVBand="0" w:evenVBand="0" w:oddHBand="1" w:evenHBand="0" w:firstRowFirstColumn="0" w:firstRowLastColumn="0" w:lastRowFirstColumn="0" w:lastRowLastColumn="0"/>
+            </w:pPr>
+            <w:r>
+              <w:t>10 minutes</w:t>
+            </w:r>
+          </w:p>
+        </w:tc>
+        <w:tc>
+          <w:tcPr>
+            <w:tcW w:w="0" w:type="auto"/>
+            <w:hideMark/>
+          </w:tcPr>
+          <w:p>
+            <w:pPr>
+              <w:spacing w:after="160" w:line="278" w:lineRule="auto"/>
+              <w:cnfStyle w:val="000000100000" w:firstRow="0" w:lastRow="0" w:firstColumn="0" w:lastColumn="0" w:oddVBand="0" w:evenVBand="0" w:oddHBand="1" w:evenHBand="0" w:firstRowFirstColumn="0" w:firstRowLastColumn="0" w:lastRowFirstColumn="0" w:lastRowLastColumn="0"/>
+            </w:pPr>
+            <w:r>
+              <w:t>0 seconds</w:t>
+            </w:r>
+          </w:p>
+        </w:tc>
+      </w:tr>
+    </w:tbl>
+    <w:p>
+      <w:pPr>
+        <w:rPr>
+          <w:b/>
+          <w:bCs/>
+        </w:rPr>
+      </w:pPr>
+      <w:r>
+        <w:rPr>
+          <w:b/>
+          <w:bCs/>
+        </w:rPr>
+        <w:t>4.4 Disaster Recovery</w:t>
+      </w:r>
+    </w:p>
+    <w:tbl>
+      <w:tblPr>
+        <w:tblStyle w:val="GridTable5Dark-Accent6"/>
+        <w:tblW w:w="0" w:type="auto"/>
+        <w:tblLook w:val="04A0" w:firstRow="1" w:lastRow="0" w:firstColumn="1" w:lastColumn="0" w:noHBand="0" w:noVBand="1"/>
+      </w:tblPr>
+      <w:tblGrid>
+        <w:gridCol w:w="1745"/>
+        <w:gridCol w:w="2477"/>
+        <w:gridCol w:w="1040"/>
+        <w:gridCol w:w="2011"/>
+        <w:gridCol w:w="2077"/>
+      </w:tblGrid>
+      <w:tr>
+        <w:trPr>
+          <w:cnfStyle w:val="100000000000" w:firstRow="1" w:lastRow="0" w:firstColumn="0" w:lastColumn="0" w:oddVBand="0" w:evenVBand="0" w:oddHBand="0" w:evenHBand="0" w:firstRowFirstColumn="0" w:firstRowLastColumn="0" w:lastRowFirstColumn="0" w:lastRowLastColumn="0"/>
+        </w:trPr>
+        <w:tc>
+          <w:tcPr>
+            <w:cnfStyle w:val="001000000000" w:firstRow="0" w:lastRow="0" w:firstColumn="1" w:lastColumn="0" w:oddVBand="0" w:evenVBand="0" w:oddHBand="0" w:evenHBand="0" w:firstRowFirstColumn="0" w:firstRowLastColumn="0" w:lastRowFirstColumn="0" w:lastRowLastColumn="0"/>
+            <w:tcW w:w="0" w:type="auto"/>
+            <w:hideMark/>
+          </w:tcPr>
+          <w:p>
+            <w:pPr>
+              <w:spacing w:after="160" w:line="278" w:lineRule="auto"/>
+            </w:pPr>
+            <w:r>
+              <w:t>Requirement ID</w:t>
+            </w:r>
+          </w:p>
+        </w:tc>
+        <w:tc>
+          <w:tcPr>
+            <w:tcW w:w="0" w:type="auto"/>
+            <w:hideMark/>
+          </w:tcPr>
+          <w:p>
+            <w:pPr>
+              <w:spacing w:after="160" w:line="278" w:lineRule="auto"/>
+              <w:cnfStyle w:val="100000000000" w:firstRow="1" w:lastRow="0" w:firstColumn="0" w:lastColumn="0" w:oddVBand="0" w:evenVBand="0" w:oddHBand="0" w:evenHBand="0" w:firstRowFirstColumn="0" w:firstRowLastColumn="0" w:lastRowFirstColumn="0" w:lastRowLastColumn="0"/>
+            </w:pPr>
+            <w:r>
+              <w:t>Description</w:t>
+            </w:r>
+          </w:p>
+        </w:tc>
+        <w:tc>
+          <w:tcPr>
+            <w:tcW w:w="0" w:type="auto"/>
+            <w:hideMark/>
+          </w:tcPr>
+          <w:p>
+            <w:pPr>
+              <w:spacing w:after="160" w:line="278" w:lineRule="auto"/>
+              <w:cnfStyle w:val="100000000000" w:firstRow="1" w:lastRow="0" w:firstColumn="0" w:lastColumn="0" w:oddVBand="0" w:evenVBand="0" w:oddHBand="0" w:evenHBand="0" w:firstRowFirstColumn="0" w:firstRowLastColumn="0" w:lastRowFirstColumn="0" w:lastRowLastColumn="0"/>
+            </w:pPr>
+            <w:r>
+              <w:t>Priority</w:t>
+            </w:r>
+          </w:p>
+        </w:tc>
+        <w:tc>
+          <w:tcPr>
+            <w:tcW w:w="0" w:type="auto"/>
+            <w:hideMark/>
+          </w:tcPr>
+          <w:p>
+            <w:pPr>
+              <w:spacing w:after="160" w:line="278" w:lineRule="auto"/>
+              <w:cnfStyle w:val="100000000000" w:firstRow="1" w:lastRow="0" w:firstColumn="0" w:lastColumn="0" w:oddVBand="0" w:evenVBand="0" w:oddHBand="0" w:evenHBand="0" w:firstRowFirstColumn="0" w:firstRowLastColumn="0" w:lastRowFirstColumn="0" w:lastRowLastColumn="0"/>
+            </w:pPr>
+            <w:r>
+              <w:t>Recovery Site</w:t>
+            </w:r>
+          </w:p>
+        </w:tc>
+        <w:tc>
+          <w:tcPr>
+            <w:tcW w:w="0" w:type="auto"/>
+            <w:hideMark/>
+          </w:tcPr>
+          <w:p>
+            <w:pPr>
+              <w:spacing w:after="160" w:line="278" w:lineRule="auto"/>
+              <w:cnfStyle w:val="100000000000" w:firstRow="1" w:lastRow="0" w:firstColumn="0" w:lastColumn="0" w:oddVBand="0" w:evenVBand="0" w:oddHBand="0" w:evenHBand="0" w:firstRowFirstColumn="0" w:firstRowLastColumn="0" w:lastRowFirstColumn="0" w:lastRowLastColumn="0"/>
+            </w:pPr>
+            <w:r>
+              <w:t>Failover Time</w:t>
+            </w:r>
+          </w:p>
+        </w:tc>
+      </w:tr>
+      <w:tr>
+        <w:trPr>
+          <w:cnfStyle w:val="000000100000" w:firstRow="0" w:lastRow="0" w:firstColumn="0" w:lastColumn="0" w:oddVBand="0" w:evenVBand="0" w:oddHBand="1" w:evenHBand="0" w:firstRowFirstColumn="0" w:firstRowLastColumn="0" w:lastRowFirstColumn="0" w:lastRowLastColumn="0"/>
+        </w:trPr>
+        <w:tc>
+          <w:tcPr>
+            <w:cnfStyle w:val="001000000000" w:firstRow="0" w:lastRow="0" w:firstColumn="1" w:lastColumn="0" w:oddVBand="0" w:evenVBand="0" w:oddHBand="0" w:evenHBand="0" w:firstRowFirstColumn="0" w:firstRowLastColumn="0" w:lastRowFirstColumn="0" w:lastRowLastColumn="0"/>
+            <w:tcW w:w="0" w:type="auto"/>
+            <w:hideMark/>
+          </w:tcPr>
+          <w:p>
+            <w:pPr>
+              <w:spacing w:after="160" w:line="278" w:lineRule="auto"/>
+            </w:pPr>
+            <w:r>
+              <w:t>DR-01</w:t>
+            </w:r>
+          </w:p>
+        </w:tc>
+        <w:tc>
+          <w:tcPr>
+            <w:tcW w:w="0" w:type="auto"/>
+            <w:hideMark/>
+          </w:tcPr>
+          <w:p>
+            <w:pPr>
+              <w:spacing w:after="160" w:line="278" w:lineRule="auto"/>
+              <w:cnfStyle w:val="000000100000" w:firstRow="0" w:lastRow="0" w:firstColumn="0" w:lastColumn="0" w:oddVBand="0" w:evenVBand="0" w:oddHBand="1" w:evenHBand="0" w:firstRowFirstColumn="0" w:firstRowLastColumn="0" w:lastRowFirstColumn="0" w:lastRowLastColumn="0"/>
+            </w:pPr>
+            <w:r>
+              <w:rPr>
+                <w:b/>
+                <w:bCs/>
+              </w:rPr>
+              <w:t>Geographic Redundancy</w:t>
+            </w:r>
+          </w:p>
+        </w:tc>
+        <w:tc>
+          <w:tcPr>
+            <w:tcW w:w="0" w:type="auto"/>
+            <w:hideMark/>
+          </w:tcPr>
+          <w:p>
+            <w:pPr>
+              <w:spacing w:after="160" w:line="278" w:lineRule="auto"/>
+              <w:cnfStyle w:val="000000100000" w:firstRow="0" w:lastRow="0" w:firstColumn="0" w:lastColumn="0" w:oddVBand="0" w:evenVBand="0" w:oddHBand="1" w:evenHBand="0" w:firstRowFirstColumn="0" w:firstRowLastColumn="0" w:lastRowFirstColumn="0" w:lastRowLastColumn="0"/>
+            </w:pPr>
+            <w:r>
+              <w:t>High</w:t>
+            </w:r>
+          </w:p>
+        </w:tc>
+        <w:tc>
+          <w:tcPr>
+            <w:tcW w:w="0" w:type="auto"/>
+            <w:hideMark/>
+          </w:tcPr>
+          <w:p>
+            <w:pPr>
+              <w:spacing w:after="160" w:line="278" w:lineRule="auto"/>
+              <w:cnfStyle w:val="000000100000" w:firstRow="0" w:lastRow="0" w:firstColumn="0" w:lastColumn="0" w:oddVBand="0" w:evenVBand="0" w:oddHBand="1" w:evenHBand="0" w:firstRowFirstColumn="0" w:firstRowLastColumn="0" w:lastRowFirstColumn="0" w:lastRowLastColumn="0"/>
+            </w:pPr>
+            <w:r>
+              <w:t>Secondary region</w:t>
+            </w:r>
+          </w:p>
+        </w:tc>
+        <w:tc>
+          <w:tcPr>
+            <w:tcW w:w="0" w:type="auto"/>
+            <w:hideMark/>
+          </w:tcPr>
+          <w:p>
+            <w:pPr>
+              <w:spacing w:after="160" w:line="278" w:lineRule="auto"/>
+              <w:cnfStyle w:val="000000100000" w:firstRow="0" w:lastRow="0" w:firstColumn="0" w:lastColumn="0" w:oddVBand="0" w:evenVBand="0" w:oddHBand="1" w:evenHBand="0" w:firstRowFirstColumn="0" w:firstRowLastColumn="0" w:lastRowFirstColumn="0" w:lastRowLastColumn="0"/>
+            </w:pPr>
+            <w:r>
+              <w:t>≤ 30 minutes</w:t>
+            </w:r>
+          </w:p>
+        </w:tc>
+      </w:tr>
+      <w:tr>
+        <w:tc>
+          <w:tcPr>
+            <w:cnfStyle w:val="001000000000" w:firstRow="0" w:lastRow="0" w:firstColumn="1" w:lastColumn="0" w:oddVBand="0" w:evenVBand="0" w:oddHBand="0" w:evenHBand="0" w:firstRowFirstColumn="0" w:firstRowLastColumn="0" w:lastRowFirstColumn="0" w:lastRowLastColumn="0"/>
+            <w:tcW w:w="0" w:type="auto"/>
+            <w:hideMark/>
+          </w:tcPr>
+          <w:p>
+            <w:pPr>
+              <w:spacing w:after="160" w:line="278" w:lineRule="auto"/>
+            </w:pPr>
+            <w:r>
+              <w:t>DR-02</w:t>
+            </w:r>
+          </w:p>
+        </w:tc>
+        <w:tc>
+          <w:tcPr>
+            <w:tcW w:w="0" w:type="auto"/>
+            <w:hideMark/>
+          </w:tcPr>
+          <w:p>
+            <w:pPr>
+              <w:spacing w:after="160" w:line="278" w:lineRule="auto"/>
+              <w:cnfStyle w:val="000000000000" w:firstRow="0" w:lastRow="0" w:firstColumn="0" w:lastColumn="0" w:oddVBand="0" w:evenVBand="0" w:oddHBand="0" w:evenHBand="0" w:firstRowFirstColumn="0" w:firstRowLastColumn="0" w:lastRowFirstColumn="0" w:lastRowLastColumn="0"/>
+            </w:pPr>
+            <w:r>
+              <w:rPr>
+                <w:b/>
+                <w:bCs/>
+              </w:rPr>
+              <w:t>Data Replication</w:t>
+            </w:r>
+          </w:p>
+        </w:tc>
+        <w:tc>
+          <w:tcPr>
+            <w:tcW w:w="0" w:type="auto"/>
+            <w:hideMark/>
+          </w:tcPr>
+          <w:p>
+            <w:pPr>
+              <w:spacing w:after="160" w:line="278" w:lineRule="auto"/>
+              <w:cnfStyle w:val="000000000000" w:firstRow="0" w:lastRow="0" w:firstColumn="0" w:lastColumn="0" w:oddVBand="0" w:evenVBand="0" w:oddHBand="0" w:evenHBand="0" w:firstRowFirstColumn="0" w:firstRowLastColumn="0" w:lastRowFirstColumn="0" w:lastRowLastColumn="0"/>
+            </w:pPr>
+            <w:r>
+              <w:t>Critical</w:t>
+            </w:r>
+          </w:p>
+        </w:tc>
+        <w:tc>
+          <w:tcPr>
+            <w:tcW w:w="0" w:type="auto"/>
+            <w:hideMark/>
+          </w:tcPr>
+          <w:p>
+            <w:pPr>
+              <w:spacing w:after="160" w:line="278" w:lineRule="auto"/>
+              <w:cnfStyle w:val="000000000000" w:firstRow="0" w:lastRow="0" w:firstColumn="0" w:lastColumn="0" w:oddVBand="0" w:evenVBand="0" w:oddHBand="0" w:evenHBand="0" w:firstRowFirstColumn="0" w:firstRowLastColumn="0" w:lastRowFirstColumn="0" w:lastRowLastColumn="0"/>
+            </w:pPr>
+            <w:r>
+              <w:t>Async replication</w:t>
+            </w:r>
+          </w:p>
+        </w:tc>
+        <w:tc>
+          <w:tcPr>
+            <w:tcW w:w="0" w:type="auto"/>
+            <w:hideMark/>
+          </w:tcPr>
+          <w:p>
+            <w:pPr>
+              <w:spacing w:after="160" w:line="278" w:lineRule="auto"/>
+              <w:cnfStyle w:val="000000000000" w:firstRow="0" w:lastRow="0" w:firstColumn="0" w:lastColumn="0" w:oddVBand="0" w:evenVBand="0" w:oddHBand="0" w:evenHBand="0" w:firstRowFirstColumn="0" w:firstRowLastColumn="0" w:lastRowFirstColumn="0" w:lastRowLastColumn="0"/>
+            </w:pPr>
+            <w:r>
+              <w:t>Continuous</w:t>
+            </w:r>
+          </w:p>
+        </w:tc>
+      </w:tr>
+      <w:tr>
+        <w:trPr>
+          <w:cnfStyle w:val="000000100000" w:firstRow="0" w:lastRow="0" w:firstColumn="0" w:lastColumn="0" w:oddVBand="0" w:evenVBand="0" w:oddHBand="1" w:evenHBand="0" w:firstRowFirstColumn="0" w:firstRowLastColumn="0" w:lastRowFirstColumn="0" w:lastRowLastColumn="0"/>
+        </w:trPr>
+        <w:tc>
+          <w:tcPr>
+            <w:cnfStyle w:val="001000000000" w:firstRow="0" w:lastRow="0" w:firstColumn="1" w:lastColumn="0" w:oddVBand="0" w:evenVBand="0" w:oddHBand="0" w:evenHBand="0" w:firstRowFirstColumn="0" w:firstRowLastColumn="0" w:lastRowFirstColumn="0" w:lastRowLastColumn="0"/>
+            <w:tcW w:w="0" w:type="auto"/>
+            <w:hideMark/>
+          </w:tcPr>
+          <w:p>
+            <w:pPr>
+              <w:spacing w:after="160" w:line="278" w:lineRule="auto"/>
+            </w:pPr>
+            <w:r>
+              <w:t>DR-03</w:t>
+            </w:r>
+          </w:p>
+        </w:tc>
+        <w:tc>
+          <w:tcPr>
+            <w:tcW w:w="0" w:type="auto"/>
+            <w:hideMark/>
+          </w:tcPr>
+          <w:p>
+            <w:pPr>
+              <w:spacing w:after="160" w:line="278" w:lineRule="auto"/>
+              <w:cnfStyle w:val="000000100000" w:firstRow="0" w:lastRow="0" w:firstColumn="0" w:lastColumn="0" w:oddVBand="0" w:evenVBand="0" w:oddHBand="1" w:evenHBand="0" w:firstRowFirstColumn="0" w:firstRowLastColumn="0" w:lastRowFirstColumn="0" w:lastRowLastColumn="0"/>
+            </w:pPr>
+            <w:r>
+              <w:rPr>
+                <w:b/>
+                <w:bCs/>
+              </w:rPr>
+              <w:t>Backup Restoration</w:t>
+            </w:r>
+          </w:p>
+        </w:tc>
+        <w:tc>
+          <w:tcPr>
+            <w:tcW w:w="0" w:type="auto"/>
+            <w:hideMark/>
+          </w:tcPr>
+          <w:p>
+            <w:pPr>
+              <w:spacing w:after="160" w:line="278" w:lineRule="auto"/>
+              <w:cnfStyle w:val="000000100000" w:firstRow="0" w:lastRow="0" w:firstColumn="0" w:lastColumn="0" w:oddVBand="0" w:evenVBand="0" w:oddHBand="1" w:evenHBand="0" w:firstRowFirstColumn="0" w:firstRowLastColumn="0" w:lastRowFirstColumn="0" w:lastRowLastColumn="0"/>
+            </w:pPr>
+            <w:r>
+              <w:t>High</w:t>
+            </w:r>
+          </w:p>
+        </w:tc>
+        <w:tc>
+          <w:tcPr>
+            <w:tcW w:w="0" w:type="auto"/>
+            <w:hideMark/>
+          </w:tcPr>
+          <w:p>
+            <w:pPr>
+              <w:spacing w:after="160" w:line="278" w:lineRule="auto"/>
+              <w:cnfStyle w:val="000000100000" w:firstRow="0" w:lastRow="0" w:firstColumn="0" w:lastColumn="0" w:oddVBand="0" w:evenVBand="0" w:oddHBand="1" w:evenHBand="0" w:firstRowFirstColumn="0" w:firstRowLastColumn="0" w:lastRowFirstColumn="0" w:lastRowLastColumn="0"/>
+            </w:pPr>
+            <w:r>
+              <w:t>From backup media</w:t>
+            </w:r>
+          </w:p>
+        </w:tc>
+        <w:tc>
+          <w:tcPr>
+            <w:tcW w:w="0" w:type="auto"/>
+            <w:hideMark/>
+          </w:tcPr>
+          <w:p>
+            <w:pPr>
+              <w:spacing w:after="160" w:line="278" w:lineRule="auto"/>
+              <w:cnfStyle w:val="000000100000" w:firstRow="0" w:lastRow="0" w:firstColumn="0" w:lastColumn="0" w:oddVBand="0" w:evenVBand="0" w:oddHBand="1" w:evenHBand="0" w:firstRowFirstColumn="0" w:firstRowLastColumn="0" w:lastRowFirstColumn="0" w:lastRowLastColumn="0"/>
+            </w:pPr>
+            <w:r>
+              <w:t>≤ 4 hours</w:t>
+            </w:r>
+          </w:p>
+        </w:tc>
+      </w:tr>
+      <w:tr>
+        <w:tc>
+          <w:tcPr>
+            <w:cnfStyle w:val="001000000000" w:firstRow="0" w:lastRow="0" w:firstColumn="1" w:lastColumn="0" w:oddVBand="0" w:evenVBand="0" w:oddHBand="0" w:evenHBand="0" w:firstRowFirstColumn="0" w:firstRowLastColumn="0" w:lastRowFirstColumn="0" w:lastRowLastColumn="0"/>
+            <w:tcW w:w="0" w:type="auto"/>
+            <w:hideMark/>
+          </w:tcPr>
+          <w:p>
+            <w:pPr>
+              <w:spacing w:after="160" w:line="278" w:lineRule="auto"/>
+            </w:pPr>
+            <w:r>
+              <w:t>DR-04</w:t>
+            </w:r>
+          </w:p>
+        </w:tc>
+        <w:tc>
+          <w:tcPr>
+            <w:tcW w:w="0" w:type="auto"/>
+            <w:hideMark/>
+          </w:tcPr>
+          <w:p>
+            <w:pPr>
+              <w:spacing w:after="160" w:line="278" w:lineRule="auto"/>
+              <w:cnfStyle w:val="000000000000" w:firstRow="0" w:lastRow="0" w:firstColumn="0" w:lastColumn="0" w:oddVBand="0" w:evenVBand="0" w:oddHBand="0" w:evenHBand="0" w:firstRowFirstColumn="0" w:firstRowLastColumn="0" w:lastRowFirstColumn="0" w:lastRowLastColumn="0"/>
+            </w:pPr>
+            <w:r>
+              <w:rPr>
+                <w:b/>
+                <w:bCs/>
+              </w:rPr>
+              <w:t>Cold Site Preparedness</w:t>
+            </w:r>
+          </w:p>
+        </w:tc>
+        <w:tc>
+          <w:tcPr>
+            <w:tcW w:w="0" w:type="auto"/>
+            <w:hideMark/>
+          </w:tcPr>
+          <w:p>
+            <w:pPr>
+              <w:spacing w:after="160" w:line="278" w:lineRule="auto"/>
+              <w:cnfStyle w:val="000000000000" w:firstRow="0" w:lastRow="0" w:firstColumn="0" w:lastColumn="0" w:oddVBand="0" w:evenVBand="0" w:oddHBand="0" w:evenHBand="0" w:firstRowFirstColumn="0" w:firstRowLastColumn="0" w:lastRowFirstColumn="0" w:lastRowLastColumn="0"/>
+            </w:pPr>
+            <w:r>
+              <w:t>Medium</w:t>
+            </w:r>
+          </w:p>
+        </w:tc>
+        <w:tc>
+          <w:tcPr>
+            <w:tcW w:w="0" w:type="auto"/>
+            <w:hideMark/>
+          </w:tcPr>
+          <w:p>
+            <w:pPr>
+              <w:spacing w:after="160" w:line="278" w:lineRule="auto"/>
+              <w:cnfStyle w:val="000000000000" w:firstRow="0" w:lastRow="0" w:firstColumn="0" w:lastColumn="0" w:oddVBand="0" w:evenVBand="0" w:oddHBand="0" w:evenHBand="0" w:firstRowFirstColumn="0" w:firstRowLastColumn="0" w:lastRowFirstColumn="0" w:lastRowLastColumn="0"/>
+            </w:pPr>
+            <w:r>
+              <w:t>Tertiary location</w:t>
+            </w:r>
+          </w:p>
+        </w:tc>
+        <w:tc>
+          <w:tcPr>
+            <w:tcW w:w="0" w:type="auto"/>
+            <w:hideMark/>
+          </w:tcPr>
+          <w:p>
+            <w:pPr>
+              <w:spacing w:after="160" w:line="278" w:lineRule="auto"/>
+              <w:cnfStyle w:val="000000000000" w:firstRow="0" w:lastRow="0" w:firstColumn="0" w:lastColumn="0" w:oddVBand="0" w:evenVBand="0" w:oddHBand="0" w:evenHBand="0" w:firstRowFirstColumn="0" w:firstRowLastColumn="0" w:lastRowFirstColumn="0" w:lastRowLastColumn="0"/>
+            </w:pPr>
+            <w:r>
+              <w:t>≤ 24 hours</w:t>
+            </w:r>
+          </w:p>
+        </w:tc>
+      </w:tr>
+      <w:tr>
+        <w:trPr>
+          <w:cnfStyle w:val="000000100000" w:firstRow="0" w:lastRow="0" w:firstColumn="0" w:lastColumn="0" w:oddVBand="0" w:evenVBand="0" w:oddHBand="1" w:evenHBand="0" w:firstRowFirstColumn="0" w:firstRowLastColumn="0" w:lastRowFirstColumn="0" w:lastRowLastColumn="0"/>
+        </w:trPr>
+        <w:tc>
+          <w:tcPr>
+            <w:cnfStyle w:val="001000000000" w:firstRow="0" w:lastRow="0" w:firstColumn="1" w:lastColumn="0" w:oddVBand="0" w:evenVBand="0" w:oddHBand="0" w:evenHBand="0" w:firstRowFirstColumn="0" w:firstRowLastColumn="0" w:lastRowFirstColumn="0" w:lastRowLastColumn="0"/>
+            <w:tcW w:w="0" w:type="auto"/>
+            <w:hideMark/>
+          </w:tcPr>
+          <w:p>
+            <w:pPr>
+              <w:spacing w:after="160" w:line="278" w:lineRule="auto"/>
+            </w:pPr>
+            <w:r>
+              <w:t>DR-05</w:t>
+            </w:r>
+          </w:p>
+        </w:tc>
+        <w:tc>
+          <w:tcPr>
+            <w:tcW w:w="0" w:type="auto"/>
+            <w:hideMark/>
+          </w:tcPr>
+          <w:p>
+            <w:pPr>
+              <w:spacing w:after="160" w:line="278" w:lineRule="auto"/>
+              <w:cnfStyle w:val="000000100000" w:firstRow="0" w:lastRow="0" w:firstColumn="0" w:lastColumn="0" w:oddVBand="0" w:evenVBand="0" w:oddHBand="1" w:evenHBand="0" w:firstRowFirstColumn="0" w:firstRowLastColumn="0" w:lastRowFirstColumn="0" w:lastRowLastColumn="0"/>
+            </w:pPr>
+            <w:r>
+              <w:rPr>
+                <w:b/>
+                <w:bCs/>
+              </w:rPr>
+              <w:t>DR Testing</w:t>
+            </w:r>
+          </w:p>
+        </w:tc>
+        <w:tc>
+          <w:tcPr>
+            <w:tcW w:w="0" w:type="auto"/>
+            <w:hideMark/>
+          </w:tcPr>
+          <w:p>
+            <w:pPr>
+              <w:spacing w:after="160" w:line="278" w:lineRule="auto"/>
+              <w:cnfStyle w:val="000000100000" w:firstRow="0" w:lastRow="0" w:firstColumn="0" w:lastColumn="0" w:oddVBand="0" w:evenVBand="0" w:oddHBand="1" w:evenHBand="0" w:firstRowFirstColumn="0" w:firstRowLastColumn="0" w:lastRowFirstColumn="0" w:lastRowLastColumn="0"/>
+            </w:pPr>
+            <w:r>
+              <w:t>Medium</w:t>
+            </w:r>
+          </w:p>
+        </w:tc>
+        <w:tc>
+          <w:tcPr>
+            <w:tcW w:w="0" w:type="auto"/>
+            <w:hideMark/>
+          </w:tcPr>
+          <w:p>
+            <w:pPr>
+              <w:spacing w:after="160" w:line="278" w:lineRule="auto"/>
+              <w:cnfStyle w:val="000000100000" w:firstRow="0" w:lastRow="0" w:firstColumn="0" w:lastColumn="0" w:oddVBand="0" w:evenVBand="0" w:oddHBand="1" w:evenHBand="0" w:firstRowFirstColumn="0" w:firstRowLastColumn="0" w:lastRowFirstColumn="0" w:lastRowLastColumn="0"/>
+            </w:pPr>
+            <w:r>
+              <w:t>Quarterly tests</w:t>
+            </w:r>
+          </w:p>
+        </w:tc>
+        <w:tc>
+          <w:tcPr>
+            <w:tcW w:w="0" w:type="auto"/>
+            <w:hideMark/>
+          </w:tcPr>
+          <w:p>
+            <w:pPr>
+              <w:spacing w:after="160" w:line="278" w:lineRule="auto"/>
+              <w:cnfStyle w:val="000000100000" w:firstRow="0" w:lastRow="0" w:firstColumn="0" w:lastColumn="0" w:oddVBand="0" w:evenVBand="0" w:oddHBand="1" w:evenHBand="0" w:firstRowFirstColumn="0" w:firstRowLastColumn="0" w:lastRowFirstColumn="0" w:lastRowLastColumn="0"/>
+            </w:pPr>
+            <w:r>
+              <w:t>Documented results</w:t>
+            </w:r>
+          </w:p>
+        </w:tc>
+      </w:tr>
+    </w:tbl>
+    <w:p>
+      <w:r>
+        <w:pict w14:anchorId="5DAA105A">
+          <v:rect id="_x0000_i1069" style="width:0;height:.75pt" o:hralign="center" o:hrstd="t" o:hr="t" fillcolor="#a0a0a0" stroked="f"/>
+        </w:pict>
+      </w:r>
+    </w:p>
+    <w:p>
+      <w:pPr>
+        <w:rPr>
+          <w:b/>
+          <w:bCs/>
+        </w:rPr>
+      </w:pPr>
+      <w:r>
+        <w:rPr>
+          <w:b/>
+          <w:bCs/>
+        </w:rPr>
+        <w:t>5. Security Requirements</w:t>
+      </w:r>
+    </w:p>
+    <w:p>
+      <w:pPr>
+        <w:rPr>
+          <w:b/>
+          <w:bCs/>
+        </w:rPr>
+      </w:pPr>
+      <w:r>
+        <w:rPr>
+          <w:b/>
+          <w:bCs/>
+        </w:rPr>
+        <w:lastRenderedPageBreak/>
+        <w:t>5.1 Authentication and Authorization</w:t>
+      </w:r>
+    </w:p>
+    <w:p>
+      <w:r>
+        <w:t>Security is paramount for government systems handling citizen data. The authentication and authorization framework must prevent unauthorized access while ensuring legitimate users can access services efficiently.</w:t>
+      </w:r>
+    </w:p>
+    <w:tbl>
+      <w:tblPr>
+        <w:tblStyle w:val="GridTable5Dark-Accent6"/>
+        <w:tblW w:w="0" w:type="auto"/>
+        <w:tblLook w:val="04A0" w:firstRow="1" w:lastRow="0" w:firstColumn="1" w:lastColumn="0" w:noHBand="0" w:noVBand="1"/>
+      </w:tblPr>
+      <w:tblGrid>
+        <w:gridCol w:w="1612"/>
+        <w:gridCol w:w="2170"/>
+        <w:gridCol w:w="959"/>
+        <w:gridCol w:w="2016"/>
+        <w:gridCol w:w="2593"/>
+      </w:tblGrid>
+      <w:tr>
+        <w:trPr>
+          <w:cnfStyle w:val="100000000000" w:firstRow="1" w:lastRow="0" w:firstColumn="0" w:lastColumn="0" w:oddVBand="0" w:evenVBand="0" w:oddHBand="0" w:evenHBand="0" w:firstRowFirstColumn="0" w:firstRowLastColumn="0" w:lastRowFirstColumn="0" w:lastRowLastColumn="0"/>
+        </w:trPr>
+        <w:tc>
+          <w:tcPr>
+            <w:cnfStyle w:val="001000000000" w:firstRow="0" w:lastRow="0" w:firstColumn="1" w:lastColumn="0" w:oddVBand="0" w:evenVBand="0" w:oddHBand="0" w:evenHBand="0" w:firstRowFirstColumn="0" w:firstRowLastColumn="0" w:lastRowFirstColumn="0" w:lastRowLastColumn="0"/>
+            <w:tcW w:w="0" w:type="auto"/>
+            <w:hideMark/>
+          </w:tcPr>
+          <w:p>
+            <w:pPr>
+              <w:spacing w:after="160" w:line="278" w:lineRule="auto"/>
+            </w:pPr>
+            <w:r>
+              <w:t>Requirement ID</w:t>
+            </w:r>
+          </w:p>
+        </w:tc>
+        <w:tc>
+          <w:tcPr>
+            <w:tcW w:w="0" w:type="auto"/>
+            <w:hideMark/>
+          </w:tcPr>
+          <w:p>
+            <w:pPr>
+              <w:spacing w:after="160" w:line="278" w:lineRule="auto"/>
+              <w:cnfStyle w:val="100000000000" w:firstRow="1" w:lastRow="0" w:firstColumn="0" w:lastColumn="0" w:oddVBand="0" w:evenVBand="0" w:oddHBand="0" w:evenHBand="0" w:firstRowFirstColumn="0" w:firstRowLastColumn="0" w:lastRowFirstColumn="0" w:lastRowLastColumn="0"/>
+            </w:pPr>
+            <w:r>
+              <w:t>Description</w:t>
+            </w:r>
+          </w:p>
+        </w:tc>
+        <w:tc>
+          <w:tcPr>
+            <w:tcW w:w="0" w:type="auto"/>
+            <w:hideMark/>
+          </w:tcPr>
+          <w:p>
+            <w:pPr>
+              <w:spacing w:after="160" w:line="278" w:lineRule="auto"/>
+              <w:cnfStyle w:val="100000000000" w:firstRow="1" w:lastRow="0" w:firstColumn="0" w:lastColumn="0" w:oddVBand="0" w:evenVBand="0" w:oddHBand="0" w:evenHBand="0" w:firstRowFirstColumn="0" w:firstRowLastColumn="0" w:lastRowFirstColumn="0" w:lastRowLastColumn="0"/>
+            </w:pPr>
+            <w:r>
+              <w:t>Priority</w:t>
+            </w:r>
+          </w:p>
+        </w:tc>
+        <w:tc>
+          <w:tcPr>
+            <w:tcW w:w="0" w:type="auto"/>
+            <w:hideMark/>
+          </w:tcPr>
+          <w:p>
+            <w:pPr>
+              <w:spacing w:after="160" w:line="278" w:lineRule="auto"/>
+              <w:cnfStyle w:val="100000000000" w:firstRow="1" w:lastRow="0" w:firstColumn="0" w:lastColumn="0" w:oddVBand="0" w:evenVBand="0" w:oddHBand="0" w:evenHBand="0" w:firstRowFirstColumn="0" w:firstRowLastColumn="0" w:lastRowFirstColumn="0" w:lastRowLastColumn="0"/>
+            </w:pPr>
+            <w:r>
+              <w:t>Technical Standard</w:t>
+            </w:r>
+          </w:p>
+        </w:tc>
+        <w:tc>
+          <w:tcPr>
+            <w:tcW w:w="0" w:type="auto"/>
+            <w:hideMark/>
+          </w:tcPr>
+          <w:p>
+            <w:pPr>
+              <w:spacing w:after="160" w:line="278" w:lineRule="auto"/>
+              <w:cnfStyle w:val="100000000000" w:firstRow="1" w:lastRow="0" w:firstColumn="0" w:lastColumn="0" w:oddVBand="0" w:evenVBand="0" w:oddHBand="0" w:evenHBand="0" w:firstRowFirstColumn="0" w:firstRowLastColumn="0" w:lastRowFirstColumn="0" w:lastRowLastColumn="0"/>
+            </w:pPr>
+            <w:r>
+              <w:t>Implementation Requirement</w:t>
+            </w:r>
+          </w:p>
+        </w:tc>
+      </w:tr>
+      <w:tr>
+        <w:trPr>
+          <w:cnfStyle w:val="000000100000" w:firstRow="0" w:lastRow="0" w:firstColumn="0" w:lastColumn="0" w:oddVBand="0" w:evenVBand="0" w:oddHBand="1" w:evenHBand="0" w:firstRowFirstColumn="0" w:firstRowLastColumn="0" w:lastRowFirstColumn="0" w:lastRowLastColumn="0"/>
+        </w:trPr>
+        <w:tc>
+          <w:tcPr>
+            <w:cnfStyle w:val="001000000000" w:firstRow="0" w:lastRow="0" w:firstColumn="1" w:lastColumn="0" w:oddVBand="0" w:evenVBand="0" w:oddHBand="0" w:evenHBand="0" w:firstRowFirstColumn="0" w:firstRowLastColumn="0" w:lastRowFirstColumn="0" w:lastRowLastColumn="0"/>
+            <w:tcW w:w="0" w:type="auto"/>
+            <w:hideMark/>
+          </w:tcPr>
+          <w:p>
+            <w:pPr>
+              <w:spacing w:after="160" w:line="278" w:lineRule="auto"/>
+            </w:pPr>
+            <w:r>
+              <w:t>AUTH-01</w:t>
+            </w:r>
+          </w:p>
+        </w:tc>
+        <w:tc>
+          <w:tcPr>
+            <w:tcW w:w="0" w:type="auto"/>
+            <w:hideMark/>
+          </w:tcPr>
+          <w:p>
+            <w:pPr>
+              <w:spacing w:after="160" w:line="278" w:lineRule="auto"/>
+              <w:cnfStyle w:val="000000100000" w:firstRow="0" w:lastRow="0" w:firstColumn="0" w:lastColumn="0" w:oddVBand="0" w:evenVBand="0" w:oddHBand="1" w:evenHBand="0" w:firstRowFirstColumn="0" w:firstRowLastColumn="0" w:lastRowFirstColumn="0" w:lastRowLastColumn="0"/>
+            </w:pPr>
+            <w:r>
+              <w:rPr>
+                <w:b/>
+                <w:bCs/>
+              </w:rPr>
+              <w:t>Multi-Factor Authentication</w:t>
+            </w:r>
+          </w:p>
+        </w:tc>
+        <w:tc>
+          <w:tcPr>
+            <w:tcW w:w="0" w:type="auto"/>
+            <w:hideMark/>
+          </w:tcPr>
+          <w:p>
+            <w:pPr>
+              <w:spacing w:after="160" w:line="278" w:lineRule="auto"/>
+              <w:cnfStyle w:val="000000100000" w:firstRow="0" w:lastRow="0" w:firstColumn="0" w:lastColumn="0" w:oddVBand="0" w:evenVBand="0" w:oddHBand="1" w:evenHBand="0" w:firstRowFirstColumn="0" w:firstRowLastColumn="0" w:lastRowFirstColumn="0" w:lastRowLastColumn="0"/>
+            </w:pPr>
+            <w:r>
+              <w:t>Critical</w:t>
+            </w:r>
+          </w:p>
+        </w:tc>
+        <w:tc>
+          <w:tcPr>
+            <w:tcW w:w="0" w:type="auto"/>
+            <w:hideMark/>
+          </w:tcPr>
+          <w:p>
+            <w:pPr>
+              <w:spacing w:after="160" w:line="278" w:lineRule="auto"/>
+              <w:cnfStyle w:val="000000100000" w:firstRow="0" w:lastRow="0" w:firstColumn="0" w:lastColumn="0" w:oddVBand="0" w:evenVBand="0" w:oddHBand="1" w:evenHBand="0" w:firstRowFirstColumn="0" w:firstRowLastColumn="0" w:lastRowFirstColumn="0" w:lastRowLastColumn="0"/>
+            </w:pPr>
+            <w:r>
+              <w:t>Required for all admin accounts</w:t>
+            </w:r>
+          </w:p>
+        </w:tc>
+        <w:tc>
+          <w:tcPr>
+            <w:tcW w:w="0" w:type="auto"/>
+            <w:hideMark/>
+          </w:tcPr>
+          <w:p>
+            <w:pPr>
+              <w:spacing w:after="160" w:line="278" w:lineRule="auto"/>
+              <w:cnfStyle w:val="000000100000" w:firstRow="0" w:lastRow="0" w:firstColumn="0" w:lastColumn="0" w:oddVBand="0" w:evenVBand="0" w:oddHBand="1" w:evenHBand="0" w:firstRowFirstColumn="0" w:firstRowLastColumn="0" w:lastRowFirstColumn="0" w:lastRowLastColumn="0"/>
+            </w:pPr>
+            <w:r>
+              <w:t>Support TOTP, SMS, biometric</w:t>
+            </w:r>
+          </w:p>
+        </w:tc>
+      </w:tr>
+      <w:tr>
+        <w:trPr>
+          <w:trHeight w:val="1308"/>
+        </w:trPr>
+        <w:tc>
+          <w:tcPr>
+            <w:cnfStyle w:val="001000000000" w:firstRow="0" w:lastRow="0" w:firstColumn="1" w:lastColumn="0" w:oddVBand="0" w:evenVBand="0" w:oddHBand="0" w:evenHBand="0" w:firstRowFirstColumn="0" w:firstRowLastColumn="0" w:lastRowFirstColumn="0" w:lastRowLastColumn="0"/>
+            <w:tcW w:w="0" w:type="auto"/>
+            <w:hideMark/>
+          </w:tcPr>
+          <w:p>
+            <w:pPr>
+              <w:spacing w:after="160" w:line="278" w:lineRule="auto"/>
+            </w:pPr>
+            <w:r>
+              <w:t>AUTH-02</w:t>
+            </w:r>
+          </w:p>
+        </w:tc>
+        <w:tc>
+          <w:tcPr>
+            <w:tcW w:w="0" w:type="auto"/>
+            <w:hideMark/>
+          </w:tcPr>
+          <w:p>
+            <w:pPr>
+              <w:spacing w:after="160" w:line="278" w:lineRule="auto"/>
+              <w:cnfStyle w:val="000000000000" w:firstRow="0" w:lastRow="0" w:firstColumn="0" w:lastColumn="0" w:oddVBand="0" w:evenVBand="0" w:oddHBand="0" w:evenHBand="0" w:firstRowFirstColumn="0" w:firstRowLastColumn="0" w:lastRowFirstColumn="0" w:lastRowLastColumn="0"/>
+            </w:pPr>
+            <w:r>
+              <w:rPr>
+                <w:b/>
+                <w:bCs/>
+              </w:rPr>
+              <w:t>Single Sign-On Integration</w:t>
+            </w:r>
+          </w:p>
+        </w:tc>
+        <w:tc>
+          <w:tcPr>
+            <w:tcW w:w="0" w:type="auto"/>
+            <w:hideMark/>
+          </w:tcPr>
+          <w:p>
+            <w:pPr>
+              <w:spacing w:after="160" w:line="278" w:lineRule="auto"/>
+              <w:cnfStyle w:val="000000000000" w:firstRow="0" w:lastRow="0" w:firstColumn="0" w:lastColumn="0" w:oddVBand="0" w:evenVBand="0" w:oddHBand="0" w:evenHBand="0" w:firstRowFirstColumn="0" w:firstRowLastColumn="0" w:lastRowFirstColumn="0" w:lastRowLastColumn="0"/>
+            </w:pPr>
+            <w:r>
+              <w:t>High</w:t>
+            </w:r>
+          </w:p>
+        </w:tc>
+        <w:tc>
+          <w:tcPr>
+            <w:tcW w:w="0" w:type="auto"/>
+            <w:hideMark/>
+          </w:tcPr>
+          <w:p>
+            <w:pPr>
+              <w:spacing w:after="160" w:line="278" w:lineRule="auto"/>
+              <w:cnfStyle w:val="000000000000" w:firstRow="0" w:lastRow="0" w:firstColumn="0" w:lastColumn="0" w:oddVBand="0" w:evenVBand="0" w:oddHBand="0" w:evenHBand="0" w:firstRowFirstColumn="0" w:firstRowLastColumn="0" w:lastRowFirstColumn="0" w:lastRowLastColumn="0"/>
+            </w:pPr>
+            <w:r>
+              <w:t>SAML 2.0 or OIDC</w:t>
+            </w:r>
+          </w:p>
+        </w:tc>
+        <w:tc>
+          <w:tcPr>
+            <w:tcW w:w="0" w:type="auto"/>
+            <w:hideMark/>
+          </w:tcPr>
+          <w:p>
+            <w:pPr>
+              <w:spacing w:after="160" w:line="278" w:lineRule="auto"/>
+              <w:cnfStyle w:val="000000000000" w:firstRow="0" w:lastRow="0" w:firstColumn="0" w:lastColumn="0" w:oddVBand="0" w:evenVBand="0" w:oddHBand="0" w:evenHBand="0" w:firstRowFirstColumn="0" w:firstRowLastColumn="0" w:lastRowFirstColumn="0" w:lastRowLastColumn="0"/>
+            </w:pPr>
+            <w:r>
+              <w:t>Integrate with government IdP</w:t>
+            </w:r>
+          </w:p>
+        </w:tc>
+      </w:tr>
+      <w:tr>
+        <w:trPr>
+          <w:cnfStyle w:val="000000100000" w:firstRow="0" w:lastRow="0" w:firstColumn="0" w:lastColumn="0" w:oddVBand="0" w:evenVBand="0" w:oddHBand="1" w:evenHBand="0" w:firstRowFirstColumn="0" w:firstRowLastColumn="0" w:lastRowFirstColumn="0" w:lastRowLastColumn="0"/>
+        </w:trPr>
+        <w:tc>
+          <w:tcPr>
+            <w:cnfStyle w:val="001000000000" w:firstRow="0" w:lastRow="0" w:firstColumn="1" w:lastColumn="0" w:oddVBand="0" w:evenVBand="0" w:oddHBand="0" w:evenHBand="0" w:firstRowFirstColumn="0" w:firstRowLastColumn="0" w:lastRowFirstColumn="0" w:lastRowLastColumn="0"/>
+            <w:tcW w:w="0" w:type="auto"/>
+            <w:hideMark/>
+          </w:tcPr>
+          <w:p>
+            <w:pPr>
+              <w:spacing w:after="160" w:line="278" w:lineRule="auto"/>
+            </w:pPr>
+            <w:r>
+              <w:t>AUTH-03</w:t>
+            </w:r>
+          </w:p>
+        </w:tc>
+        <w:tc>
+          <w:tcPr>
+            <w:tcW w:w="0" w:type="auto"/>
+            <w:hideMark/>
+          </w:tcPr>
+          <w:p>
+            <w:pPr>
+              <w:spacing w:after="160" w:line="278" w:lineRule="auto"/>
+              <w:cnfStyle w:val="000000100000" w:firstRow="0" w:lastRow="0" w:firstColumn="0" w:lastColumn="0" w:oddVBand="0" w:evenVBand="0" w:oddHBand="1" w:evenHBand="0" w:firstRowFirstColumn="0" w:firstRowLastColumn="0" w:lastRowFirstColumn="0" w:lastRowLastColumn="0"/>
+            </w:pPr>
+            <w:r>
+              <w:rPr>
+                <w:b/>
+                <w:bCs/>
+              </w:rPr>
+              <w:t>Role-Based Access Control</w:t>
+            </w:r>
+          </w:p>
+        </w:tc>
+        <w:tc>
+          <w:tcPr>
+            <w:tcW w:w="0" w:type="auto"/>
+            <w:hideMark/>
+          </w:tcPr>
+          <w:p>
+            <w:pPr>
+              <w:spacing w:after="160" w:line="278" w:lineRule="auto"/>
+              <w:cnfStyle w:val="000000100000" w:firstRow="0" w:lastRow="0" w:firstColumn="0" w:lastColumn="0" w:oddVBand="0" w:evenVBand="0" w:oddHBand="1" w:evenHBand="0" w:firstRowFirstColumn="0" w:firstRowLastColumn="0" w:lastRowFirstColumn="0" w:lastRowLastColumn="0"/>
+            </w:pPr>
+            <w:r>
+              <w:t>Critical</w:t>
+            </w:r>
+          </w:p>
+        </w:tc>
+        <w:tc>
+          <w:tcPr>
+            <w:tcW w:w="0" w:type="auto"/>
+            <w:hideMark/>
+          </w:tcPr>
+          <w:p>
+            <w:pPr>
+              <w:spacing w:after="160" w:line="278" w:lineRule="auto"/>
+              <w:cnfStyle w:val="000000100000" w:firstRow="0" w:lastRow="0" w:firstColumn="0" w:lastColumn="0" w:oddVBand="0" w:evenVBand="0" w:oddHBand="1" w:evenHBand="0" w:firstRowFirstColumn="0" w:firstRowLastColumn="0" w:lastRowFirstColumn="0" w:lastRowLastColumn="0"/>
+            </w:pPr>
+            <w:r>
+              <w:t>Minimum 5 roles defined</w:t>
+            </w:r>
+          </w:p>
+        </w:tc>
+        <w:tc>
+          <w:tcPr>
+            <w:tcW w:w="0" w:type="auto"/>
+            <w:hideMark/>
+          </w:tcPr>
+          <w:p>
+            <w:pPr>
+              <w:spacing w:after="160" w:line="278" w:lineRule="auto"/>
+              <w:cnfStyle w:val="000000100000" w:firstRow="0" w:lastRow="0" w:firstColumn="0" w:lastColumn="0" w:oddVBand="0" w:evenVBand="0" w:oddHBand="1" w:evenHBand="0" w:firstRowFirstColumn="0" w:firstRowLastColumn="0" w:lastRowFirstColumn="0" w:lastRowLastColumn="0"/>
+            </w:pPr>
+            <w:r>
+              <w:t>Citizen, Agent, Admin, Auditor, System</w:t>
+            </w:r>
+          </w:p>
+        </w:tc>
+      </w:tr>
+      <w:tr>
+        <w:tc>
+          <w:tcPr>
+            <w:cnfStyle w:val="001000000000" w:firstRow="0" w:lastRow="0" w:firstColumn="1" w:lastColumn="0" w:oddVBand="0" w:evenVBand="0" w:oddHBand="0" w:evenHBand="0" w:firstRowFirstColumn="0" w:firstRowLastColumn="0" w:lastRowFirstColumn="0" w:lastRowLastColumn="0"/>
+            <w:tcW w:w="0" w:type="auto"/>
+            <w:hideMark/>
+          </w:tcPr>
+          <w:p>
+            <w:pPr>
+              <w:spacing w:after="160" w:line="278" w:lineRule="auto"/>
+            </w:pPr>
+            <w:r>
+              <w:t>AUTH-04</w:t>
+            </w:r>
+          </w:p>
+        </w:tc>
+        <w:tc>
+          <w:tcPr>
+            <w:tcW w:w="0" w:type="auto"/>
+            <w:hideMark/>
+          </w:tcPr>
+          <w:p>
+            <w:pPr>
+              <w:spacing w:after="160" w:line="278" w:lineRule="auto"/>
+              <w:cnfStyle w:val="000000000000" w:firstRow="0" w:lastRow="0" w:firstColumn="0" w:lastColumn="0" w:oddVBand="0" w:evenVBand="0" w:oddHBand="0" w:evenHBand="0" w:firstRowFirstColumn="0" w:firstRowLastColumn="0" w:lastRowFirstColumn="0" w:lastRowLastColumn="0"/>
+            </w:pPr>
+            <w:r>
+              <w:rPr>
+                <w:b/>
+                <w:bCs/>
+              </w:rPr>
+              <w:t>Session Management</w:t>
+            </w:r>
+          </w:p>
+        </w:tc>
+        <w:tc>
+          <w:tcPr>
+            <w:tcW w:w="0" w:type="auto"/>
+            <w:hideMark/>
+          </w:tcPr>
+          <w:p>
+            <w:pPr>
+              <w:spacing w:after="160" w:line="278" w:lineRule="auto"/>
+              <w:cnfStyle w:val="000000000000" w:firstRow="0" w:lastRow="0" w:firstColumn="0" w:lastColumn="0" w:oddVBand="0" w:evenVBand="0" w:oddHBand="0" w:evenHBand="0" w:firstRowFirstColumn="0" w:firstRowLastColumn="0" w:lastRowFirstColumn="0" w:lastRowLastColumn="0"/>
+            </w:pPr>
+            <w:r>
+              <w:t>High</w:t>
+            </w:r>
+          </w:p>
+        </w:tc>
+        <w:tc>
+          <w:tcPr>
+            <w:tcW w:w="0" w:type="auto"/>
+            <w:hideMark/>
+          </w:tcPr>
+          <w:p>
+            <w:pPr>
+              <w:spacing w:after="160" w:line="278" w:lineRule="auto"/>
+              <w:cnfStyle w:val="000000000000" w:firstRow="0" w:lastRow="0" w:firstColumn="0" w:lastColumn="0" w:oddVBand="0" w:evenVBand="0" w:oddHBand="0" w:evenHBand="0" w:firstRowFirstColumn="0" w:firstRowLastColumn="0" w:lastRowFirstColumn="0" w:lastRowLastColumn="0"/>
+            </w:pPr>
+            <w:r>
+              <w:t>15-minute inactivity timeout</w:t>
+            </w:r>
+          </w:p>
+        </w:tc>
+        <w:tc>
+          <w:tcPr>
+            <w:tcW w:w="0" w:type="auto"/>
+            <w:hideMark/>
+          </w:tcPr>
+          <w:p>
+            <w:pPr>
+              <w:spacing w:after="160" w:line="278" w:lineRule="auto"/>
+              <w:cnfStyle w:val="000000000000" w:firstRow="0" w:lastRow="0" w:firstColumn="0" w:lastColumn="0" w:oddVBand="0" w:evenVBand="0" w:oddHBand="0" w:evenHBand="0" w:firstRowFirstColumn="0" w:firstRowLastColumn="0" w:lastRowFirstColumn="0" w:lastRowLastColumn="0"/>
+            </w:pPr>
+            <w:r>
+              <w:t>Configurable per role</w:t>
+            </w:r>
+          </w:p>
+        </w:tc>
+      </w:tr>
+      <w:tr>
+        <w:trPr>
+          <w:cnfStyle w:val="000000100000" w:firstRow="0" w:lastRow="0" w:firstColumn="0" w:lastColumn="0" w:oddVBand="0" w:evenVBand="0" w:oddHBand="1" w:evenHBand="0" w:firstRowFirstColumn="0" w:firstRowLastColumn="0" w:lastRowFirstColumn="0" w:lastRowLastColumn="0"/>
+        </w:trPr>
+        <w:tc>
+          <w:tcPr>
+            <w:cnfStyle w:val="001000000000" w:firstRow="0" w:lastRow="0" w:firstColumn="1" w:lastColumn="0" w:oddVBand="0" w:evenVBand="0" w:oddHBand="0" w:evenHBand="0" w:firstRowFirstColumn="0" w:firstRowLastColumn="0" w:lastRowFirstColumn="0" w:lastRowLastColumn="0"/>
+            <w:tcW w:w="0" w:type="auto"/>
+            <w:hideMark/>
+          </w:tcPr>
+          <w:p>
+            <w:pPr>
+              <w:spacing w:after="160" w:line="278" w:lineRule="auto"/>
+            </w:pPr>
+            <w:r>
+              <w:t>AUTH-05</w:t>
+            </w:r>
+          </w:p>
+        </w:tc>
+        <w:tc>
+          <w:tcPr>
+            <w:tcW w:w="0" w:type="auto"/>
+            <w:hideMark/>
+          </w:tcPr>
+          <w:p>
+            <w:pPr>
+              <w:spacing w:after="160" w:line="278" w:lineRule="auto"/>
+              <w:cnfStyle w:val="000000100000" w:firstRow="0" w:lastRow="0" w:firstColumn="0" w:lastColumn="0" w:oddVBand="0" w:evenVBand="0" w:oddHBand="1" w:evenHBand="0" w:firstRowFirstColumn="0" w:firstRowLastColumn="0" w:lastRowFirstColumn="0" w:lastRowLastColumn="0"/>
+            </w:pPr>
+            <w:r>
+              <w:rPr>
+                <w:b/>
+                <w:bCs/>
+              </w:rPr>
+              <w:t>Password Policy</w:t>
+            </w:r>
+          </w:p>
+        </w:tc>
+        <w:tc>
+          <w:tcPr>
+            <w:tcW w:w="0" w:type="auto"/>
+            <w:hideMark/>
+          </w:tcPr>
+          <w:p>
+            <w:pPr>
+              <w:spacing w:after="160" w:line="278" w:lineRule="auto"/>
+              <w:cnfStyle w:val="000000100000" w:firstRow="0" w:lastRow="0" w:firstColumn="0" w:lastColumn="0" w:oddVBand="0" w:evenVBand="0" w:oddHBand="1" w:evenHBand="0" w:firstRowFirstColumn="0" w:firstRowLastColumn="0" w:lastRowFirstColumn="0" w:lastRowLastColumn="0"/>
+            </w:pPr>
+            <w:r>
+              <w:t>High</w:t>
+            </w:r>
+          </w:p>
+        </w:tc>
+        <w:tc>
+          <w:tcPr>
+            <w:tcW w:w="0" w:type="auto"/>
+            <w:hideMark/>
+          </w:tcPr>
+          <w:p>
+            <w:pPr>
+              <w:spacing w:after="160" w:line="278" w:lineRule="auto"/>
+              <w:cnfStyle w:val="000000100000" w:firstRow="0" w:lastRow="0" w:firstColumn="0" w:lastColumn="0" w:oddVBand="0" w:evenVBand="0" w:oddHBand="1" w:evenHBand="0" w:firstRowFirstColumn="0" w:firstRowLastColumn="0" w:lastRowFirstColumn="0" w:lastRowLastColumn="0"/>
+            </w:pPr>
+            <w:r>
+              <w:t>12+ characters, complexity</w:t>
+            </w:r>
+          </w:p>
+        </w:tc>
+        <w:tc>
+          <w:tcPr>
+            <w:tcW w:w="0" w:type="auto"/>
+            <w:hideMark/>
+          </w:tcPr>
+          <w:p>
+            <w:pPr>
+              <w:spacing w:after="160" w:line="278" w:lineRule="auto"/>
+              <w:cnfStyle w:val="000000100000" w:firstRow="0" w:lastRow="0" w:firstColumn="0" w:lastColumn="0" w:oddVBand="0" w:evenVBand="0" w:oddHBand="1" w:evenHBand="0" w:firstRowFirstColumn="0" w:firstRowLastColumn="0" w:lastRowFirstColumn="0" w:lastRowLastColumn="0"/>
+            </w:pPr>
+            <w:r>
+              <w:t>Enforce regular rotation</w:t>
+            </w:r>
+          </w:p>
+        </w:tc>
+      </w:tr>
+      <w:tr>
+        <w:tc>
+          <w:tcPr>
+            <w:cnfStyle w:val="001000000000" w:firstRow="0" w:lastRow="0" w:firstColumn="1" w:lastColumn="0" w:oddVBand="0" w:evenVBand="0" w:oddHBand="0" w:evenHBand="0" w:firstRowFirstColumn="0" w:firstRowLastColumn="0" w:lastRowFirstColumn="0" w:lastRowLastColumn="0"/>
+            <w:tcW w:w="0" w:type="auto"/>
+            <w:hideMark/>
+          </w:tcPr>
+          <w:p>
+            <w:pPr>
+              <w:spacing w:after="160" w:line="278" w:lineRule="auto"/>
+            </w:pPr>
+            <w:r>
+              <w:t>AUTH-06</w:t>
+            </w:r>
+          </w:p>
+        </w:tc>
+        <w:tc>
+          <w:tcPr>
+            <w:tcW w:w="0" w:type="auto"/>
+            <w:hideMark/>
+          </w:tcPr>
+          <w:p>
+            <w:pPr>
+              <w:spacing w:after="160" w:line="278" w:lineRule="auto"/>
+              <w:cnfStyle w:val="000000000000" w:firstRow="0" w:lastRow="0" w:firstColumn="0" w:lastColumn="0" w:oddVBand="0" w:evenVBand="0" w:oddHBand="0" w:evenHBand="0" w:firstRowFirstColumn="0" w:firstRowLastColumn="0" w:lastRowFirstColumn="0" w:lastRowLastColumn="0"/>
+            </w:pPr>
+            <w:r>
+              <w:rPr>
+                <w:b/>
+                <w:bCs/>
+              </w:rPr>
+              <w:t>API Authentication</w:t>
+            </w:r>
+          </w:p>
+        </w:tc>
+        <w:tc>
+          <w:tcPr>
+            <w:tcW w:w="0" w:type="auto"/>
+            <w:hideMark/>
+          </w:tcPr>
+          <w:p>
+            <w:pPr>
+              <w:spacing w:after="160" w:line="278" w:lineRule="auto"/>
+              <w:cnfStyle w:val="000000000000" w:firstRow="0" w:lastRow="0" w:firstColumn="0" w:lastColumn="0" w:oddVBand="0" w:evenVBand="0" w:oddHBand="0" w:evenHBand="0" w:firstRowFirstColumn="0" w:firstRowLastColumn="0" w:lastRowFirstColumn="0" w:lastRowLastColumn="0"/>
+            </w:pPr>
+            <w:r>
+              <w:t>Critical</w:t>
+            </w:r>
+          </w:p>
+        </w:tc>
+        <w:tc>
+          <w:tcPr>
+            <w:tcW w:w="0" w:type="auto"/>
+            <w:hideMark/>
+          </w:tcPr>
+          <w:p>
+            <w:pPr>
+              <w:spacing w:after="160" w:line="278" w:lineRule="auto"/>
+              <w:cnfStyle w:val="000000000000" w:firstRow="0" w:lastRow="0" w:firstColumn="0" w:lastColumn="0" w:oddVBand="0" w:evenVBand="0" w:oddHBand="0" w:evenHBand="0" w:firstRowFirstColumn="0" w:firstRowLastColumn="0" w:lastRowFirstColumn="0" w:lastRowLastColumn="0"/>
+            </w:pPr>
+            <w:r>
+              <w:t>JWT or OAuth 2.0</w:t>
+            </w:r>
+          </w:p>
+        </w:tc>
+        <w:tc>
+          <w:tcPr>
+            <w:tcW w:w="0" w:type="auto"/>
+            <w:hideMark/>
+          </w:tcPr>
+          <w:p>
+            <w:pPr>
+              <w:spacing w:after="160" w:line="278" w:lineRule="auto"/>
+              <w:cnfStyle w:val="000000000000" w:firstRow="0" w:lastRow="0" w:firstColumn="0" w:lastColumn="0" w:oddVBand="0" w:evenVBand="0" w:oddHBand="0" w:evenHBand="0" w:firstRowFirstColumn="0" w:firstRowLastColumn="0" w:lastRowFirstColumn="0" w:lastRowLastColumn="0"/>
+            </w:pPr>
+            <w:r>
+              <w:t>Token expiration ≤ 1 hour</w:t>
+            </w:r>
+          </w:p>
+        </w:tc>
+      </w:tr>
+    </w:tbl>
+    <w:p>
+      <w:pPr>
+        <w:rPr>
+          <w:b/>
+          <w:bCs/>
+        </w:rPr>
+      </w:pPr>
+      <w:r>
+        <w:rPr>
+          <w:b/>
+          <w:bCs/>
+        </w:rPr>
+        <w:t>5.2 Data Security</w:t>
+      </w:r>
+    </w:p>
+    <w:tbl>
+      <w:tblPr>
+        <w:tblStyle w:val="GridTable5Dark-Accent6"/>
+        <w:tblW w:w="0" w:type="auto"/>
+        <w:tblLook w:val="04A0" w:firstRow="1" w:lastRow="0" w:firstColumn="1" w:lastColumn="0" w:noHBand="0" w:noVBand="1"/>
+      </w:tblPr>
+      <w:tblGrid>
+        <w:gridCol w:w="1699"/>
+        <w:gridCol w:w="2329"/>
+        <w:gridCol w:w="959"/>
+        <w:gridCol w:w="1942"/>
+        <w:gridCol w:w="2421"/>
+      </w:tblGrid>
+      <w:tr>
+        <w:trPr>
+          <w:cnfStyle w:val="100000000000" w:firstRow="1" w:lastRow="0" w:firstColumn="0" w:lastColumn="0" w:oddVBand="0" w:evenVBand="0" w:oddHBand="0" w:evenHBand="0" w:firstRowFirstColumn="0" w:firstRowLastColumn="0" w:lastRowFirstColumn="0" w:lastRowLastColumn="0"/>
+        </w:trPr>
+        <w:tc>
+          <w:tcPr>
+            <w:cnfStyle w:val="001000000000" w:firstRow="0" w:lastRow="0" w:firstColumn="1" w:lastColumn="0" w:oddVBand="0" w:evenVBand="0" w:oddHBand="0" w:evenHBand="0" w:firstRowFirstColumn="0" w:firstRowLastColumn="0" w:lastRowFirstColumn="0" w:lastRowLastColumn="0"/>
+            <w:tcW w:w="0" w:type="auto"/>
+            <w:hideMark/>
+          </w:tcPr>
+          <w:p>
+            <w:pPr>
+              <w:spacing w:after="160" w:line="278" w:lineRule="auto"/>
+            </w:pPr>
+            <w:r>
+              <w:t>Requirement ID</w:t>
+            </w:r>
+          </w:p>
+        </w:tc>
+        <w:tc>
+          <w:tcPr>
+            <w:tcW w:w="0" w:type="auto"/>
+            <w:hideMark/>
+          </w:tcPr>
+          <w:p>
+            <w:pPr>
+              <w:spacing w:after="160" w:line="278" w:lineRule="auto"/>
+              <w:cnfStyle w:val="100000000000" w:firstRow="1" w:lastRow="0" w:firstColumn="0" w:lastColumn="0" w:oddVBand="0" w:evenVBand="0" w:oddHBand="0" w:evenHBand="0" w:firstRowFirstColumn="0" w:firstRowLastColumn="0" w:lastRowFirstColumn="0" w:lastRowLastColumn="0"/>
+            </w:pPr>
+            <w:r>
+              <w:t>Description</w:t>
+            </w:r>
+          </w:p>
+        </w:tc>
+        <w:tc>
+          <w:tcPr>
+            <w:tcW w:w="0" w:type="auto"/>
+            <w:hideMark/>
+          </w:tcPr>
+          <w:p>
+            <w:pPr>
+              <w:spacing w:after="160" w:line="278" w:lineRule="auto"/>
+              <w:cnfStyle w:val="100000000000" w:firstRow="1" w:lastRow="0" w:firstColumn="0" w:lastColumn="0" w:oddVBand="0" w:evenVBand="0" w:oddHBand="0" w:evenHBand="0" w:firstRowFirstColumn="0" w:firstRowLastColumn="0" w:lastRowFirstColumn="0" w:lastRowLastColumn="0"/>
+            </w:pPr>
+            <w:r>
+              <w:t>Priority</w:t>
+            </w:r>
+          </w:p>
+        </w:tc>
+        <w:tc>
+          <w:tcPr>
+            <w:tcW w:w="0" w:type="auto"/>
+            <w:hideMark/>
+          </w:tcPr>
+          <w:p>
+            <w:pPr>
+              <w:spacing w:after="160" w:line="278" w:lineRule="auto"/>
+              <w:cnfStyle w:val="100000000000" w:firstRow="1" w:lastRow="0" w:firstColumn="0" w:lastColumn="0" w:oddVBand="0" w:evenVBand="0" w:oddHBand="0" w:evenHBand="0" w:firstRowFirstColumn="0" w:firstRowLastColumn="0" w:lastRowFirstColumn="0" w:lastRowLastColumn="0"/>
+            </w:pPr>
+            <w:r>
+              <w:t>Encryption Standard</w:t>
+            </w:r>
+          </w:p>
+        </w:tc>
+        <w:tc>
+          <w:tcPr>
+            <w:tcW w:w="0" w:type="auto"/>
+            <w:hideMark/>
+          </w:tcPr>
+          <w:p>
+            <w:pPr>
+              <w:spacing w:after="160" w:line="278" w:lineRule="auto"/>
+              <w:cnfStyle w:val="100000000000" w:firstRow="1" w:lastRow="0" w:firstColumn="0" w:lastColumn="0" w:oddVBand="0" w:evenVBand="0" w:oddHBand="0" w:evenHBand="0" w:firstRowFirstColumn="0" w:firstRowLastColumn="0" w:lastRowFirstColumn="0" w:lastRowLastColumn="0"/>
+            </w:pPr>
+            <w:r>
+              <w:t>Key Management</w:t>
+            </w:r>
+          </w:p>
+        </w:tc>
+      </w:tr>
+      <w:tr>
+        <w:trPr>
+          <w:cnfStyle w:val="000000100000" w:firstRow="0" w:lastRow="0" w:firstColumn="0" w:lastColumn="0" w:oddVBand="0" w:evenVBand="0" w:oddHBand="1" w:evenHBand="0" w:firstRowFirstColumn="0" w:firstRowLastColumn="0" w:lastRowFirstColumn="0" w:lastRowLastColumn="0"/>
+        </w:trPr>
+        <w:tc>
+          <w:tcPr>
+            <w:cnfStyle w:val="001000000000" w:firstRow="0" w:lastRow="0" w:firstColumn="1" w:lastColumn="0" w:oddVBand="0" w:evenVBand="0" w:oddHBand="0" w:evenHBand="0" w:firstRowFirstColumn="0" w:firstRowLastColumn="0" w:lastRowFirstColumn="0" w:lastRowLastColumn="0"/>
+            <w:tcW w:w="0" w:type="auto"/>
+            <w:hideMark/>
+          </w:tcPr>
+          <w:p>
+            <w:pPr>
+              <w:spacing w:after="160" w:line="278" w:lineRule="auto"/>
+            </w:pPr>
+            <w:r>
+              <w:t>DSEC-01</w:t>
+            </w:r>
+          </w:p>
+        </w:tc>
+        <w:tc>
+          <w:tcPr>
+            <w:tcW w:w="0" w:type="auto"/>
+            <w:hideMark/>
+          </w:tcPr>
+          <w:p>
+            <w:pPr>
+              <w:spacing w:after="160" w:line="278" w:lineRule="auto"/>
+              <w:cnfStyle w:val="000000100000" w:firstRow="0" w:lastRow="0" w:firstColumn="0" w:lastColumn="0" w:oddVBand="0" w:evenVBand="0" w:oddHBand="1" w:evenHBand="0" w:firstRowFirstColumn="0" w:firstRowLastColumn="0" w:lastRowFirstColumn="0" w:lastRowLastColumn="0"/>
+            </w:pPr>
+            <w:r>
+              <w:rPr>
+                <w:b/>
+                <w:bCs/>
+              </w:rPr>
+              <w:t>Data at Rest Encryption</w:t>
+            </w:r>
+          </w:p>
+        </w:tc>
+        <w:tc>
+          <w:tcPr>
+            <w:tcW w:w="0" w:type="auto"/>
+            <w:hideMark/>
+          </w:tcPr>
+          <w:p>
+            <w:pPr>
+              <w:spacing w:after="160" w:line="278" w:lineRule="auto"/>
+              <w:cnfStyle w:val="000000100000" w:firstRow="0" w:lastRow="0" w:firstColumn="0" w:lastColumn="0" w:oddVBand="0" w:evenVBand="0" w:oddHBand="1" w:evenHBand="0" w:firstRowFirstColumn="0" w:firstRowLastColumn="0" w:lastRowFirstColumn="0" w:lastRowLastColumn="0"/>
+            </w:pPr>
+            <w:r>
+              <w:t>Critical</w:t>
+            </w:r>
+          </w:p>
+        </w:tc>
+        <w:tc>
+          <w:tcPr>
+            <w:tcW w:w="0" w:type="auto"/>
+            <w:hideMark/>
+          </w:tcPr>
+          <w:p>
+            <w:pPr>
+              <w:spacing w:after="160" w:line="278" w:lineRule="auto"/>
+              <w:cnfStyle w:val="000000100000" w:firstRow="0" w:lastRow="0" w:firstColumn="0" w:lastColumn="0" w:oddVBand="0" w:evenVBand="0" w:oddHBand="1" w:evenHBand="0" w:firstRowFirstColumn="0" w:firstRowLastColumn="0" w:lastRowFirstColumn="0" w:lastRowLastColumn="0"/>
+            </w:pPr>
+            <w:r>
+              <w:t>AES-256</w:t>
+            </w:r>
+          </w:p>
+        </w:tc>
+        <w:tc>
+          <w:tcPr>
+            <w:tcW w:w="0" w:type="auto"/>
+            <w:hideMark/>
+          </w:tcPr>
+          <w:p>
+            <w:pPr>
+              <w:spacing w:after="160" w:line="278" w:lineRule="auto"/>
+              <w:cnfStyle w:val="000000100000" w:firstRow="0" w:lastRow="0" w:firstColumn="0" w:lastColumn="0" w:oddVBand="0" w:evenVBand="0" w:oddHBand="1" w:evenHBand="0" w:firstRowFirstColumn="0" w:firstRowLastColumn="0" w:lastRowFirstColumn="0" w:lastRowLastColumn="0"/>
+            </w:pPr>
+            <w:r>
+              <w:t>Hardware Security Module</w:t>
+            </w:r>
+          </w:p>
+        </w:tc>
+      </w:tr>
+      <w:tr>
+        <w:tc>
+          <w:tcPr>
+            <w:cnfStyle w:val="001000000000" w:firstRow="0" w:lastRow="0" w:firstColumn="1" w:lastColumn="0" w:oddVBand="0" w:evenVBand="0" w:oddHBand="0" w:evenHBand="0" w:firstRowFirstColumn="0" w:firstRowLastColumn="0" w:lastRowFirstColumn="0" w:lastRowLastColumn="0"/>
+            <w:tcW w:w="0" w:type="auto"/>
+            <w:hideMark/>
+          </w:tcPr>
+          <w:p>
+            <w:pPr>
+              <w:spacing w:after="160" w:line="278" w:lineRule="auto"/>
+            </w:pPr>
+            <w:r>
+              <w:t>DSEC-02</w:t>
+            </w:r>
+          </w:p>
+        </w:tc>
+        <w:tc>
+          <w:tcPr>
+            <w:tcW w:w="0" w:type="auto"/>
+            <w:hideMark/>
+          </w:tcPr>
+          <w:p>
+            <w:pPr>
+              <w:spacing w:after="160" w:line="278" w:lineRule="auto"/>
+              <w:cnfStyle w:val="000000000000" w:firstRow="0" w:lastRow="0" w:firstColumn="0" w:lastColumn="0" w:oddVBand="0" w:evenVBand="0" w:oddHBand="0" w:evenHBand="0" w:firstRowFirstColumn="0" w:firstRowLastColumn="0" w:lastRowFirstColumn="0" w:lastRowLastColumn="0"/>
+            </w:pPr>
+            <w:r>
+              <w:rPr>
+                <w:b/>
+                <w:bCs/>
+              </w:rPr>
+              <w:t>Data in Transit Encryption</w:t>
+            </w:r>
+          </w:p>
+        </w:tc>
+        <w:tc>
+          <w:tcPr>
+            <w:tcW w:w="0" w:type="auto"/>
+            <w:hideMark/>
+          </w:tcPr>
+          <w:p>
+            <w:pPr>
+              <w:spacing w:after="160" w:line="278" w:lineRule="auto"/>
+              <w:cnfStyle w:val="000000000000" w:firstRow="0" w:lastRow="0" w:firstColumn="0" w:lastColumn="0" w:oddVBand="0" w:evenVBand="0" w:oddHBand="0" w:evenHBand="0" w:firstRowFirstColumn="0" w:firstRowLastColumn="0" w:lastRowFirstColumn="0" w:lastRowLastColumn="0"/>
+            </w:pPr>
+            <w:r>
+              <w:t>Critical</w:t>
+            </w:r>
+          </w:p>
+        </w:tc>
+        <w:tc>
+          <w:tcPr>
+            <w:tcW w:w="0" w:type="auto"/>
+            <w:hideMark/>
+          </w:tcPr>
+          <w:p>
+            <w:pPr>
+              <w:spacing w:after="160" w:line="278" w:lineRule="auto"/>
+              <w:cnfStyle w:val="000000000000" w:firstRow="0" w:lastRow="0" w:firstColumn="0" w:lastColumn="0" w:oddVBand="0" w:evenVBand="0" w:oddHBand="0" w:evenHBand="0" w:firstRowFirstColumn="0" w:firstRowLastColumn="0" w:lastRowFirstColumn="0" w:lastRowLastColumn="0"/>
+            </w:pPr>
+            <w:r>
+              <w:t>TLS 1.3 only</w:t>
+            </w:r>
+          </w:p>
+        </w:tc>
+        <w:tc>
+          <w:tcPr>
+            <w:tcW w:w="0" w:type="auto"/>
+            <w:hideMark/>
+          </w:tcPr>
+          <w:p>
+            <w:pPr>
+              <w:spacing w:after="160" w:line="278" w:lineRule="auto"/>
+              <w:cnfStyle w:val="000000000000" w:firstRow="0" w:lastRow="0" w:firstColumn="0" w:lastColumn="0" w:oddVBand="0" w:evenVBand="0" w:oddHBand="0" w:evenHBand="0" w:firstRowFirstColumn="0" w:firstRowLastColumn="0" w:lastRowFirstColumn="0" w:lastRowLastColumn="0"/>
+            </w:pPr>
+            <w:r>
+              <w:t>Perfect Forward Secrecy</w:t>
+            </w:r>
+          </w:p>
+        </w:tc>
+      </w:tr>
+      <w:tr>
+        <w:trPr>
+          <w:cnfStyle w:val="000000100000" w:firstRow="0" w:lastRow="0" w:firstColumn="0" w:lastColumn="0" w:oddVBand="0" w:evenVBand="0" w:oddHBand="1" w:evenHBand="0" w:firstRowFirstColumn="0" w:firstRowLastColumn="0" w:lastRowFirstColumn="0" w:lastRowLastColumn="0"/>
+        </w:trPr>
+        <w:tc>
+          <w:tcPr>
+            <w:cnfStyle w:val="001000000000" w:firstRow="0" w:lastRow="0" w:firstColumn="1" w:lastColumn="0" w:oddVBand="0" w:evenVBand="0" w:oddHBand="0" w:evenHBand="0" w:firstRowFirstColumn="0" w:firstRowLastColumn="0" w:lastRowFirstColumn="0" w:lastRowLastColumn="0"/>
+            <w:tcW w:w="0" w:type="auto"/>
+            <w:hideMark/>
+          </w:tcPr>
+          <w:p>
+            <w:pPr>
+              <w:spacing w:after="160" w:line="278" w:lineRule="auto"/>
+            </w:pPr>
+            <w:r>
+              <w:t>DSEC-03</w:t>
+            </w:r>
+          </w:p>
+        </w:tc>
+        <w:tc>
+          <w:tcPr>
+            <w:tcW w:w="0" w:type="auto"/>
+            <w:hideMark/>
+          </w:tcPr>
+          <w:p>
+            <w:pPr>
+              <w:spacing w:after="160" w:line="278" w:lineRule="auto"/>
+              <w:cnfStyle w:val="000000100000" w:firstRow="0" w:lastRow="0" w:firstColumn="0" w:lastColumn="0" w:oddVBand="0" w:evenVBand="0" w:oddHBand="1" w:evenHBand="0" w:firstRowFirstColumn="0" w:firstRowLastColumn="0" w:lastRowFirstColumn="0" w:lastRowLastColumn="0"/>
+            </w:pPr>
+            <w:r>
+              <w:rPr>
+                <w:b/>
+                <w:bCs/>
+              </w:rPr>
+              <w:t>Document Encryption</w:t>
+            </w:r>
+          </w:p>
+        </w:tc>
+        <w:tc>
+          <w:tcPr>
+            <w:tcW w:w="0" w:type="auto"/>
+            <w:hideMark/>
+          </w:tcPr>
+          <w:p>
+            <w:pPr>
+              <w:spacing w:after="160" w:line="278" w:lineRule="auto"/>
+              <w:cnfStyle w:val="000000100000" w:firstRow="0" w:lastRow="0" w:firstColumn="0" w:lastColumn="0" w:oddVBand="0" w:evenVBand="0" w:oddHBand="1" w:evenHBand="0" w:firstRowFirstColumn="0" w:firstRowLastColumn="0" w:lastRowFirstColumn="0" w:lastRowLastColumn="0"/>
+            </w:pPr>
+            <w:r>
+              <w:t>High</w:t>
+            </w:r>
+          </w:p>
+        </w:tc>
+        <w:tc>
+          <w:tcPr>
+            <w:tcW w:w="0" w:type="auto"/>
+            <w:hideMark/>
+          </w:tcPr>
+          <w:p>
+            <w:pPr>
+              <w:spacing w:after="160" w:line="278" w:lineRule="auto"/>
+              <w:cnfStyle w:val="000000100000" w:firstRow="0" w:lastRow="0" w:firstColumn="0" w:lastColumn="0" w:oddVBand="0" w:evenVBand="0" w:oddHBand="1" w:evenHBand="0" w:firstRowFirstColumn="0" w:firstRowLastColumn="0" w:lastRowFirstColumn="0" w:lastRowLastColumn="0"/>
+            </w:pPr>
+            <w:r>
+              <w:t>AES-256-GCM</w:t>
+            </w:r>
+          </w:p>
+        </w:tc>
+        <w:tc>
+          <w:tcPr>
+            <w:tcW w:w="0" w:type="auto"/>
+            <w:hideMark/>
+          </w:tcPr>
+          <w:p>
+            <w:pPr>
+              <w:spacing w:after="160" w:line="278" w:lineRule="auto"/>
+              <w:cnfStyle w:val="000000100000" w:firstRow="0" w:lastRow="0" w:firstColumn="0" w:lastColumn="0" w:oddVBand="0" w:evenVBand="0" w:oddHBand="1" w:evenHBand="0" w:firstRowFirstColumn="0" w:firstRowLastColumn="0" w:lastRowFirstColumn="0" w:lastRowLastColumn="0"/>
+            </w:pPr>
+            <w:r>
+              <w:t>Per-document keys</w:t>
+            </w:r>
+          </w:p>
+        </w:tc>
+      </w:tr>
+      <w:tr>
+        <w:tc>
+          <w:tcPr>
+            <w:cnfStyle w:val="001000000000" w:firstRow="0" w:lastRow="0" w:firstColumn="1" w:lastColumn="0" w:oddVBand="0" w:evenVBand="0" w:oddHBand="0" w:evenHBand="0" w:firstRowFirstColumn="0" w:firstRowLastColumn="0" w:lastRowFirstColumn="0" w:lastRowLastColumn="0"/>
+            <w:tcW w:w="0" w:type="auto"/>
+            <w:hideMark/>
+          </w:tcPr>
+          <w:p>
+            <w:pPr>
+              <w:spacing w:after="160" w:line="278" w:lineRule="auto"/>
+            </w:pPr>
+            <w:r>
+              <w:t>DSEC-04</w:t>
+            </w:r>
+          </w:p>
+        </w:tc>
+        <w:tc>
+          <w:tcPr>
+            <w:tcW w:w="0" w:type="auto"/>
+            <w:hideMark/>
+          </w:tcPr>
+          <w:p>
+            <w:pPr>
+              <w:spacing w:after="160" w:line="278" w:lineRule="auto"/>
+              <w:cnfStyle w:val="000000000000" w:firstRow="0" w:lastRow="0" w:firstColumn="0" w:lastColumn="0" w:oddVBand="0" w:evenVBand="0" w:oddHBand="0" w:evenHBand="0" w:firstRowFirstColumn="0" w:firstRowLastColumn="0" w:lastRowFirstColumn="0" w:lastRowLastColumn="0"/>
+            </w:pPr>
+            <w:r>
+              <w:rPr>
+                <w:b/>
+                <w:bCs/>
+              </w:rPr>
+              <w:t>Database Encryption</w:t>
+            </w:r>
+          </w:p>
+        </w:tc>
+        <w:tc>
+          <w:tcPr>
+            <w:tcW w:w="0" w:type="auto"/>
+            <w:hideMark/>
+          </w:tcPr>
+          <w:p>
+            <w:pPr>
+              <w:spacing w:after="160" w:line="278" w:lineRule="auto"/>
+              <w:cnfStyle w:val="000000000000" w:firstRow="0" w:lastRow="0" w:firstColumn="0" w:lastColumn="0" w:oddVBand="0" w:evenVBand="0" w:oddHBand="0" w:evenHBand="0" w:firstRowFirstColumn="0" w:firstRowLastColumn="0" w:lastRowFirstColumn="0" w:lastRowLastColumn="0"/>
+            </w:pPr>
+            <w:r>
+              <w:t>Critical</w:t>
+            </w:r>
+          </w:p>
+        </w:tc>
+        <w:tc>
+          <w:tcPr>
+            <w:tcW w:w="0" w:type="auto"/>
+            <w:hideMark/>
+          </w:tcPr>
+          <w:p>
+            <w:pPr>
+              <w:spacing w:after="160" w:line="278" w:lineRule="auto"/>
+              <w:cnfStyle w:val="000000000000" w:firstRow="0" w:lastRow="0" w:firstColumn="0" w:lastColumn="0" w:oddVBand="0" w:evenVBand="0" w:oddHBand="0" w:evenHBand="0" w:firstRowFirstColumn="0" w:firstRowLastColumn="0" w:lastRowFirstColumn="0" w:lastRowLastColumn="0"/>
+            </w:pPr>
+            <w:r>
+              <w:t>TDE or equivalent</w:t>
+            </w:r>
+          </w:p>
+        </w:tc>
+        <w:tc>
+          <w:tcPr>
+            <w:tcW w:w="0" w:type="auto"/>
+            <w:hideMark/>
+          </w:tcPr>
+          <w:p>
+            <w:pPr>
+              <w:spacing w:after="160" w:line="278" w:lineRule="auto"/>
+              <w:cnfStyle w:val="000000000000" w:firstRow="0" w:lastRow="0" w:firstColumn="0" w:lastColumn="0" w:oddVBand="0" w:evenVBand="0" w:oddHBand="0" w:evenHBand="0" w:firstRowFirstColumn="0" w:firstRowLastColumn="0" w:lastRowFirstColumn="0" w:lastRowLastColumn="0"/>
+            </w:pPr>
+            <w:r>
+              <w:t>Column-level for PII</w:t>
+            </w:r>
+          </w:p>
+        </w:tc>
+      </w:tr>
+      <w:tr>
+        <w:trPr>
+          <w:cnfStyle w:val="000000100000" w:firstRow="0" w:lastRow="0" w:firstColumn="0" w:lastColumn="0" w:oddVBand="0" w:evenVBand="0" w:oddHBand="1" w:evenHBand="0" w:firstRowFirstColumn="0" w:firstRowLastColumn="0" w:lastRowFirstColumn="0" w:lastRowLastColumn="0"/>
+        </w:trPr>
+        <w:tc>
+          <w:tcPr>
+            <w:cnfStyle w:val="001000000000" w:firstRow="0" w:lastRow="0" w:firstColumn="1" w:lastColumn="0" w:oddVBand="0" w:evenVBand="0" w:oddHBand="0" w:evenHBand="0" w:firstRowFirstColumn="0" w:firstRowLastColumn="0" w:lastRowFirstColumn="0" w:lastRowLastColumn="0"/>
+            <w:tcW w:w="0" w:type="auto"/>
+            <w:hideMark/>
+          </w:tcPr>
+          <w:p>
+            <w:pPr>
+              <w:spacing w:after="160" w:line="278" w:lineRule="auto"/>
+            </w:pPr>
+            <w:r>
+              <w:lastRenderedPageBreak/>
+              <w:t>DSEC-05</w:t>
+            </w:r>
+          </w:p>
+        </w:tc>
+        <w:tc>
+          <w:tcPr>
+            <w:tcW w:w="0" w:type="auto"/>
+            <w:hideMark/>
+          </w:tcPr>
+          <w:p>
+            <w:pPr>
+              <w:spacing w:after="160" w:line="278" w:lineRule="auto"/>
+              <w:cnfStyle w:val="000000100000" w:firstRow="0" w:lastRow="0" w:firstColumn="0" w:lastColumn="0" w:oddVBand="0" w:evenVBand="0" w:oddHBand="1" w:evenHBand="0" w:firstRowFirstColumn="0" w:firstRowLastColumn="0" w:lastRowFirstColumn="0" w:lastRowLastColumn="0"/>
+            </w:pPr>
+            <w:r>
+              <w:rPr>
+                <w:b/>
+                <w:bCs/>
+              </w:rPr>
+              <w:t>Backup Encryption</w:t>
+            </w:r>
+          </w:p>
+        </w:tc>
+        <w:tc>
+          <w:tcPr>
+            <w:tcW w:w="0" w:type="auto"/>
+            <w:hideMark/>
+          </w:tcPr>
+          <w:p>
+            <w:pPr>
+              <w:spacing w:after="160" w:line="278" w:lineRule="auto"/>
+              <w:cnfStyle w:val="000000100000" w:firstRow="0" w:lastRow="0" w:firstColumn="0" w:lastColumn="0" w:oddVBand="0" w:evenVBand="0" w:oddHBand="1" w:evenHBand="0" w:firstRowFirstColumn="0" w:firstRowLastColumn="0" w:lastRowFirstColumn="0" w:lastRowLastColumn="0"/>
+            </w:pPr>
+            <w:r>
+              <w:t>High</w:t>
+            </w:r>
+          </w:p>
+        </w:tc>
+        <w:tc>
+          <w:tcPr>
+            <w:tcW w:w="0" w:type="auto"/>
+            <w:hideMark/>
+          </w:tcPr>
+          <w:p>
+            <w:pPr>
+              <w:spacing w:after="160" w:line="278" w:lineRule="auto"/>
+              <w:cnfStyle w:val="000000100000" w:firstRow="0" w:lastRow="0" w:firstColumn="0" w:lastColumn="0" w:oddVBand="0" w:evenVBand="0" w:oddHBand="1" w:evenHBand="0" w:firstRowFirstColumn="0" w:firstRowLastColumn="0" w:lastRowFirstColumn="0" w:lastRowLastColumn="0"/>
+            </w:pPr>
+            <w:r>
+              <w:t>AES-256</w:t>
+            </w:r>
+          </w:p>
+        </w:tc>
+        <w:tc>
+          <w:tcPr>
+            <w:tcW w:w="0" w:type="auto"/>
+            <w:hideMark/>
+          </w:tcPr>
+          <w:p>
+            <w:pPr>
+              <w:spacing w:after="160" w:line="278" w:lineRule="auto"/>
+              <w:cnfStyle w:val="000000100000" w:firstRow="0" w:lastRow="0" w:firstColumn="0" w:lastColumn="0" w:oddVBand="0" w:evenVBand="0" w:oddHBand="1" w:evenHBand="0" w:firstRowFirstColumn="0" w:firstRowLastColumn="0" w:lastRowFirstColumn="0" w:lastRowLastColumn="0"/>
+            </w:pPr>
+            <w:r>
+              <w:t>Separate encryption keys</w:t>
+            </w:r>
+          </w:p>
+        </w:tc>
+      </w:tr>
+    </w:tbl>
+    <w:p>
+      <w:pPr>
+        <w:rPr>
+          <w:b/>
+          <w:bCs/>
+        </w:rPr>
+      </w:pPr>
+      <w:r>
+        <w:rPr>
+          <w:b/>
+          <w:bCs/>
+        </w:rPr>
+        <w:t>5.3 Communication Security</w:t>
+      </w:r>
+    </w:p>
+    <w:tbl>
+      <w:tblPr>
+        <w:tblStyle w:val="GridTable5Dark-Accent6"/>
+        <w:tblW w:w="0" w:type="auto"/>
+        <w:tblLook w:val="04A0" w:firstRow="1" w:lastRow="0" w:firstColumn="1" w:lastColumn="0" w:noHBand="0" w:noVBand="1"/>
+      </w:tblPr>
+      <w:tblGrid>
+        <w:gridCol w:w="1683"/>
+        <w:gridCol w:w="2244"/>
+        <w:gridCol w:w="1040"/>
+        <w:gridCol w:w="2167"/>
+        <w:gridCol w:w="2216"/>
+      </w:tblGrid>
+      <w:tr>
+        <w:trPr>
+          <w:cnfStyle w:val="100000000000" w:firstRow="1" w:lastRow="0" w:firstColumn="0" w:lastColumn="0" w:oddVBand="0" w:evenVBand="0" w:oddHBand="0" w:evenHBand="0" w:firstRowFirstColumn="0" w:firstRowLastColumn="0" w:lastRowFirstColumn="0" w:lastRowLastColumn="0"/>
+        </w:trPr>
+        <w:tc>
+          <w:tcPr>
+            <w:cnfStyle w:val="001000000000" w:firstRow="0" w:lastRow="0" w:firstColumn="1" w:lastColumn="0" w:oddVBand="0" w:evenVBand="0" w:oddHBand="0" w:evenHBand="0" w:firstRowFirstColumn="0" w:firstRowLastColumn="0" w:lastRowFirstColumn="0" w:lastRowLastColumn="0"/>
+            <w:tcW w:w="0" w:type="auto"/>
+            <w:hideMark/>
+          </w:tcPr>
+          <w:p>
+            <w:pPr>
+              <w:spacing w:after="160" w:line="278" w:lineRule="auto"/>
+            </w:pPr>
+            <w:r>
+              <w:t>Requirement ID</w:t>
+            </w:r>
+          </w:p>
+        </w:tc>
+        <w:tc>
+          <w:tcPr>
+            <w:tcW w:w="0" w:type="auto"/>
+            <w:hideMark/>
+          </w:tcPr>
+          <w:p>
+            <w:pPr>
+              <w:spacing w:after="160" w:line="278" w:lineRule="auto"/>
+              <w:cnfStyle w:val="100000000000" w:firstRow="1" w:lastRow="0" w:firstColumn="0" w:lastColumn="0" w:oddVBand="0" w:evenVBand="0" w:oddHBand="0" w:evenHBand="0" w:firstRowFirstColumn="0" w:firstRowLastColumn="0" w:lastRowFirstColumn="0" w:lastRowLastColumn="0"/>
+            </w:pPr>
+            <w:r>
+              <w:t>Description</w:t>
+            </w:r>
+          </w:p>
+        </w:tc>
+        <w:tc>
+          <w:tcPr>
+            <w:tcW w:w="0" w:type="auto"/>
+            <w:hideMark/>
+          </w:tcPr>
+          <w:p>
+            <w:pPr>
+              <w:spacing w:after="160" w:line="278" w:lineRule="auto"/>
+              <w:cnfStyle w:val="100000000000" w:firstRow="1" w:lastRow="0" w:firstColumn="0" w:lastColumn="0" w:oddVBand="0" w:evenVBand="0" w:oddHBand="0" w:evenHBand="0" w:firstRowFirstColumn="0" w:firstRowLastColumn="0" w:lastRowFirstColumn="0" w:lastRowLastColumn="0"/>
+            </w:pPr>
+            <w:r>
+              <w:t>Priority</w:t>
+            </w:r>
+          </w:p>
+        </w:tc>
+        <w:tc>
+          <w:tcPr>
+            <w:tcW w:w="0" w:type="auto"/>
+            <w:hideMark/>
+          </w:tcPr>
+          <w:p>
+            <w:pPr>
+              <w:spacing w:after="160" w:line="278" w:lineRule="auto"/>
+              <w:cnfStyle w:val="100000000000" w:firstRow="1" w:lastRow="0" w:firstColumn="0" w:lastColumn="0" w:oddVBand="0" w:evenVBand="0" w:oddHBand="0" w:evenHBand="0" w:firstRowFirstColumn="0" w:firstRowLastColumn="0" w:lastRowFirstColumn="0" w:lastRowLastColumn="0"/>
+            </w:pPr>
+            <w:r>
+              <w:t>Protocol Requirements</w:t>
+            </w:r>
+          </w:p>
+        </w:tc>
+        <w:tc>
+          <w:tcPr>
+            <w:tcW w:w="0" w:type="auto"/>
+            <w:hideMark/>
+          </w:tcPr>
+          <w:p>
+            <w:pPr>
+              <w:spacing w:after="160" w:line="278" w:lineRule="auto"/>
+              <w:cnfStyle w:val="100000000000" w:firstRow="1" w:lastRow="0" w:firstColumn="0" w:lastColumn="0" w:oddVBand="0" w:evenVBand="0" w:oddHBand="0" w:evenHBand="0" w:firstRowFirstColumn="0" w:firstRowLastColumn="0" w:lastRowFirstColumn="0" w:lastRowLastColumn="0"/>
+            </w:pPr>
+            <w:r>
+              <w:t>Network Security</w:t>
+            </w:r>
+          </w:p>
+        </w:tc>
+      </w:tr>
+      <w:tr>
+        <w:trPr>
+          <w:cnfStyle w:val="000000100000" w:firstRow="0" w:lastRow="0" w:firstColumn="0" w:lastColumn="0" w:oddVBand="0" w:evenVBand="0" w:oddHBand="1" w:evenHBand="0" w:firstRowFirstColumn="0" w:firstRowLastColumn="0" w:lastRowFirstColumn="0" w:lastRowLastColumn="0"/>
+        </w:trPr>
+        <w:tc>
+          <w:tcPr>
+            <w:cnfStyle w:val="001000000000" w:firstRow="0" w:lastRow="0" w:firstColumn="1" w:lastColumn="0" w:oddVBand="0" w:evenVBand="0" w:oddHBand="0" w:evenHBand="0" w:firstRowFirstColumn="0" w:firstRowLastColumn="0" w:lastRowFirstColumn="0" w:lastRowLastColumn="0"/>
+            <w:tcW w:w="0" w:type="auto"/>
+            <w:hideMark/>
+          </w:tcPr>
+          <w:p>
+            <w:pPr>
+              <w:spacing w:after="160" w:line="278" w:lineRule="auto"/>
+            </w:pPr>
+            <w:r>
+              <w:t>COMSEC-01</w:t>
+            </w:r>
+          </w:p>
+        </w:tc>
+        <w:tc>
+          <w:tcPr>
+            <w:tcW w:w="0" w:type="auto"/>
+            <w:hideMark/>
+          </w:tcPr>
+          <w:p>
+            <w:pPr>
+              <w:spacing w:after="160" w:line="278" w:lineRule="auto"/>
+              <w:cnfStyle w:val="000000100000" w:firstRow="0" w:lastRow="0" w:firstColumn="0" w:lastColumn="0" w:oddVBand="0" w:evenVBand="0" w:oddHBand="1" w:evenHBand="0" w:firstRowFirstColumn="0" w:firstRowLastColumn="0" w:lastRowFirstColumn="0" w:lastRowLastColumn="0"/>
+            </w:pPr>
+            <w:r>
+              <w:rPr>
+                <w:b/>
+                <w:bCs/>
+              </w:rPr>
+              <w:t>HTTPS Enforcement</w:t>
+            </w:r>
+          </w:p>
+        </w:tc>
+        <w:tc>
+          <w:tcPr>
+            <w:tcW w:w="0" w:type="auto"/>
+            <w:hideMark/>
+          </w:tcPr>
+          <w:p>
+            <w:pPr>
+              <w:spacing w:after="160" w:line="278" w:lineRule="auto"/>
+              <w:cnfStyle w:val="000000100000" w:firstRow="0" w:lastRow="0" w:firstColumn="0" w:lastColumn="0" w:oddVBand="0" w:evenVBand="0" w:oddHBand="1" w:evenHBand="0" w:firstRowFirstColumn="0" w:firstRowLastColumn="0" w:lastRowFirstColumn="0" w:lastRowLastColumn="0"/>
+            </w:pPr>
+            <w:r>
+              <w:t>Critical</w:t>
+            </w:r>
+          </w:p>
+        </w:tc>
+        <w:tc>
+          <w:tcPr>
+            <w:tcW w:w="0" w:type="auto"/>
+            <w:hideMark/>
+          </w:tcPr>
+          <w:p>
+            <w:pPr>
+              <w:spacing w:after="160" w:line="278" w:lineRule="auto"/>
+              <w:cnfStyle w:val="000000100000" w:firstRow="0" w:lastRow="0" w:firstColumn="0" w:lastColumn="0" w:oddVBand="0" w:evenVBand="0" w:oddHBand="1" w:evenHBand="0" w:firstRowFirstColumn="0" w:firstRowLastColumn="0" w:lastRowFirstColumn="0" w:lastRowLastColumn="0"/>
+            </w:pPr>
+            <w:r>
+              <w:t>HSTS header required</w:t>
+            </w:r>
+          </w:p>
+        </w:tc>
+        <w:tc>
+          <w:tcPr>
+            <w:tcW w:w="0" w:type="auto"/>
+            <w:hideMark/>
+          </w:tcPr>
+          <w:p>
+            <w:pPr>
+              <w:spacing w:after="160" w:line="278" w:lineRule="auto"/>
+              <w:cnfStyle w:val="000000100000" w:firstRow="0" w:lastRow="0" w:firstColumn="0" w:lastColumn="0" w:oddVBand="0" w:evenVBand="0" w:oddHBand="1" w:evenHBand="0" w:firstRowFirstColumn="0" w:firstRowLastColumn="0" w:lastRowFirstColumn="0" w:lastRowLastColumn="0"/>
+            </w:pPr>
+            <w:r>
+              <w:t>Redirect all HTTP to HTTPS</w:t>
+            </w:r>
+          </w:p>
+        </w:tc>
+      </w:tr>
+      <w:tr>
+        <w:tc>
+          <w:tcPr>
+            <w:cnfStyle w:val="001000000000" w:firstRow="0" w:lastRow="0" w:firstColumn="1" w:lastColumn="0" w:oddVBand="0" w:evenVBand="0" w:oddHBand="0" w:evenHBand="0" w:firstRowFirstColumn="0" w:firstRowLastColumn="0" w:lastRowFirstColumn="0" w:lastRowLastColumn="0"/>
+            <w:tcW w:w="0" w:type="auto"/>
+            <w:hideMark/>
+          </w:tcPr>
+          <w:p>
+            <w:pPr>
+              <w:spacing w:after="160" w:line="278" w:lineRule="auto"/>
+            </w:pPr>
+            <w:r>
+              <w:t>COMSEC-02</w:t>
+            </w:r>
+          </w:p>
+        </w:tc>
+        <w:tc>
+          <w:tcPr>
+            <w:tcW w:w="0" w:type="auto"/>
+            <w:hideMark/>
+          </w:tcPr>
+          <w:p>
+            <w:pPr>
+              <w:spacing w:after="160" w:line="278" w:lineRule="auto"/>
+              <w:cnfStyle w:val="000000000000" w:firstRow="0" w:lastRow="0" w:firstColumn="0" w:lastColumn="0" w:oddVBand="0" w:evenVBand="0" w:oddHBand="0" w:evenHBand="0" w:firstRowFirstColumn="0" w:firstRowLastColumn="0" w:lastRowFirstColumn="0" w:lastRowLastColumn="0"/>
+            </w:pPr>
+            <w:r>
+              <w:rPr>
+                <w:b/>
+                <w:bCs/>
+              </w:rPr>
+              <w:t>Certificate Management</w:t>
+            </w:r>
+          </w:p>
+        </w:tc>
+        <w:tc>
+          <w:tcPr>
+            <w:tcW w:w="0" w:type="auto"/>
+            <w:hideMark/>
+          </w:tcPr>
+          <w:p>
+            <w:pPr>
+              <w:spacing w:after="160" w:line="278" w:lineRule="auto"/>
+              <w:cnfStyle w:val="000000000000" w:firstRow="0" w:lastRow="0" w:firstColumn="0" w:lastColumn="0" w:oddVBand="0" w:evenVBand="0" w:oddHBand="0" w:evenHBand="0" w:firstRowFirstColumn="0" w:firstRowLastColumn="0" w:lastRowFirstColumn="0" w:lastRowLastColumn="0"/>
+            </w:pPr>
+            <w:r>
+              <w:t>High</w:t>
+            </w:r>
+          </w:p>
+        </w:tc>
+        <w:tc>
+          <w:tcPr>
+            <w:tcW w:w="0" w:type="auto"/>
+            <w:hideMark/>
+          </w:tcPr>
+          <w:p>
+            <w:pPr>
+              <w:spacing w:after="160" w:line="278" w:lineRule="auto"/>
+              <w:cnfStyle w:val="000000000000" w:firstRow="0" w:lastRow="0" w:firstColumn="0" w:lastColumn="0" w:oddVBand="0" w:evenVBand="0" w:oddHBand="0" w:evenHBand="0" w:firstRowFirstColumn="0" w:firstRowLastColumn="0" w:lastRowFirstColumn="0" w:lastRowLastColumn="0"/>
+            </w:pPr>
+            <w:r>
+              <w:t>Auto-renewal required</w:t>
+            </w:r>
+          </w:p>
+        </w:tc>
+        <w:tc>
+          <w:tcPr>
+            <w:tcW w:w="0" w:type="auto"/>
+            <w:hideMark/>
+          </w:tcPr>
+          <w:p>
+            <w:pPr>
+              <w:spacing w:after="160" w:line="278" w:lineRule="auto"/>
+              <w:cnfStyle w:val="000000000000" w:firstRow="0" w:lastRow="0" w:firstColumn="0" w:lastColumn="0" w:oddVBand="0" w:evenVBand="0" w:oddHBand="0" w:evenHBand="0" w:firstRowFirstColumn="0" w:firstRowLastColumn="0" w:lastRowFirstColumn="0" w:lastRowLastColumn="0"/>
+            </w:pPr>
+            <w:r>
+              <w:t>Support Let's Encrypt</w:t>
+            </w:r>
+          </w:p>
+        </w:tc>
+      </w:tr>
+      <w:tr>
+        <w:trPr>
+          <w:cnfStyle w:val="000000100000" w:firstRow="0" w:lastRow="0" w:firstColumn="0" w:lastColumn="0" w:oddVBand="0" w:evenVBand="0" w:oddHBand="1" w:evenHBand="0" w:firstRowFirstColumn="0" w:firstRowLastColumn="0" w:lastRowFirstColumn="0" w:lastRowLastColumn="0"/>
+        </w:trPr>
+        <w:tc>
+          <w:tcPr>
+            <w:cnfStyle w:val="001000000000" w:firstRow="0" w:lastRow="0" w:firstColumn="1" w:lastColumn="0" w:oddVBand="0" w:evenVBand="0" w:oddHBand="0" w:evenHBand="0" w:firstRowFirstColumn="0" w:firstRowLastColumn="0" w:lastRowFirstColumn="0" w:lastRowLastColumn="0"/>
+            <w:tcW w:w="0" w:type="auto"/>
+            <w:hideMark/>
+          </w:tcPr>
+          <w:p>
+            <w:pPr>
+              <w:spacing w:after="160" w:line="278" w:lineRule="auto"/>
+            </w:pPr>
+            <w:r>
+              <w:t>COMSEC-03</w:t>
+            </w:r>
+          </w:p>
+        </w:tc>
+        <w:tc>
+          <w:tcPr>
+            <w:tcW w:w="0" w:type="auto"/>
+            <w:hideMark/>
+          </w:tcPr>
+          <w:p>
+            <w:pPr>
+              <w:spacing w:after="160" w:line="278" w:lineRule="auto"/>
+              <w:cnfStyle w:val="000000100000" w:firstRow="0" w:lastRow="0" w:firstColumn="0" w:lastColumn="0" w:oddVBand="0" w:evenVBand="0" w:oddHBand="1" w:evenHBand="0" w:firstRowFirstColumn="0" w:firstRowLastColumn="0" w:lastRowFirstColumn="0" w:lastRowLastColumn="0"/>
+            </w:pPr>
+            <w:r>
+              <w:rPr>
+                <w:b/>
+                <w:bCs/>
+              </w:rPr>
+              <w:t>API Security</w:t>
+            </w:r>
+          </w:p>
+        </w:tc>
+        <w:tc>
+          <w:tcPr>
+            <w:tcW w:w="0" w:type="auto"/>
+            <w:hideMark/>
+          </w:tcPr>
+          <w:p>
+            <w:pPr>
+              <w:spacing w:after="160" w:line="278" w:lineRule="auto"/>
+              <w:cnfStyle w:val="000000100000" w:firstRow="0" w:lastRow="0" w:firstColumn="0" w:lastColumn="0" w:oddVBand="0" w:evenVBand="0" w:oddHBand="1" w:evenHBand="0" w:firstRowFirstColumn="0" w:firstRowLastColumn="0" w:lastRowFirstColumn="0" w:lastRowLastColumn="0"/>
+            </w:pPr>
+            <w:r>
+              <w:t>Critical</w:t>
+            </w:r>
+          </w:p>
+        </w:tc>
+        <w:tc>
+          <w:tcPr>
+            <w:tcW w:w="0" w:type="auto"/>
+            <w:hideMark/>
+          </w:tcPr>
+          <w:p>
+            <w:pPr>
+              <w:spacing w:after="160" w:line="278" w:lineRule="auto"/>
+              <w:cnfStyle w:val="000000100000" w:firstRow="0" w:lastRow="0" w:firstColumn="0" w:lastColumn="0" w:oddVBand="0" w:evenVBand="0" w:oddHBand="1" w:evenHBand="0" w:firstRowFirstColumn="0" w:firstRowLastColumn="0" w:lastRowFirstColumn="0" w:lastRowLastColumn="0"/>
+            </w:pPr>
+            <w:r>
+              <w:t>Rate limiting per client</w:t>
+            </w:r>
+          </w:p>
+        </w:tc>
+        <w:tc>
+          <w:tcPr>
+            <w:tcW w:w="0" w:type="auto"/>
+            <w:hideMark/>
+          </w:tcPr>
+          <w:p>
+            <w:pPr>
+              <w:spacing w:after="160" w:line="278" w:lineRule="auto"/>
+              <w:cnfStyle w:val="000000100000" w:firstRow="0" w:lastRow="0" w:firstColumn="0" w:lastColumn="0" w:oddVBand="0" w:evenVBand="0" w:oddHBand="1" w:evenHBand="0" w:firstRowFirstColumn="0" w:firstRowLastColumn="0" w:lastRowFirstColumn="0" w:lastRowLastColumn="0"/>
+            </w:pPr>
+            <w:r>
+              <w:t>DDoS protection</w:t>
+            </w:r>
+          </w:p>
+        </w:tc>
+      </w:tr>
+      <w:tr>
+        <w:tc>
+          <w:tcPr>
+            <w:cnfStyle w:val="001000000000" w:firstRow="0" w:lastRow="0" w:firstColumn="1" w:lastColumn="0" w:oddVBand="0" w:evenVBand="0" w:oddHBand="0" w:evenHBand="0" w:firstRowFirstColumn="0" w:firstRowLastColumn="0" w:lastRowFirstColumn="0" w:lastRowLastColumn="0"/>
+            <w:tcW w:w="0" w:type="auto"/>
+            <w:hideMark/>
+          </w:tcPr>
+          <w:p>
+            <w:pPr>
+              <w:spacing w:after="160" w:line="278" w:lineRule="auto"/>
+            </w:pPr>
+            <w:r>
+              <w:t>COMSEC-04</w:t>
+            </w:r>
+          </w:p>
+        </w:tc>
+        <w:tc>
+          <w:tcPr>
+            <w:tcW w:w="0" w:type="auto"/>
+            <w:hideMark/>
+          </w:tcPr>
+          <w:p>
+            <w:pPr>
+              <w:spacing w:after="160" w:line="278" w:lineRule="auto"/>
+              <w:cnfStyle w:val="000000000000" w:firstRow="0" w:lastRow="0" w:firstColumn="0" w:lastColumn="0" w:oddVBand="0" w:evenVBand="0" w:oddHBand="0" w:evenHBand="0" w:firstRowFirstColumn="0" w:firstRowLastColumn="0" w:lastRowFirstColumn="0" w:lastRowLastColumn="0"/>
+            </w:pPr>
+            <w:r>
+              <w:rPr>
+                <w:b/>
+                <w:bCs/>
+              </w:rPr>
+              <w:t>Network Segmentation</w:t>
+            </w:r>
+          </w:p>
+        </w:tc>
+        <w:tc>
+          <w:tcPr>
+            <w:tcW w:w="0" w:type="auto"/>
+            <w:hideMark/>
+          </w:tcPr>
+          <w:p>
+            <w:pPr>
+              <w:spacing w:after="160" w:line="278" w:lineRule="auto"/>
+              <w:cnfStyle w:val="000000000000" w:firstRow="0" w:lastRow="0" w:firstColumn="0" w:lastColumn="0" w:oddVBand="0" w:evenVBand="0" w:oddHBand="0" w:evenHBand="0" w:firstRowFirstColumn="0" w:firstRowLastColumn="0" w:lastRowFirstColumn="0" w:lastRowLastColumn="0"/>
+            </w:pPr>
+            <w:r>
+              <w:t>High</w:t>
+            </w:r>
+          </w:p>
+        </w:tc>
+        <w:tc>
+          <w:tcPr>
+            <w:tcW w:w="0" w:type="auto"/>
+            <w:hideMark/>
+          </w:tcPr>
+          <w:p>
+            <w:pPr>
+              <w:spacing w:after="160" w:line="278" w:lineRule="auto"/>
+              <w:cnfStyle w:val="000000000000" w:firstRow="0" w:lastRow="0" w:firstColumn="0" w:lastColumn="0" w:oddVBand="0" w:evenVBand="0" w:oddHBand="0" w:evenHBand="0" w:firstRowFirstColumn="0" w:firstRowLastColumn="0" w:lastRowFirstColumn="0" w:lastRowLastColumn="0"/>
+            </w:pPr>
+            <w:r>
+              <w:t>Separate tiers/VLANs</w:t>
+            </w:r>
+          </w:p>
+        </w:tc>
+        <w:tc>
+          <w:tcPr>
+            <w:tcW w:w="0" w:type="auto"/>
+            <w:hideMark/>
+          </w:tcPr>
+          <w:p>
+            <w:pPr>
+              <w:spacing w:after="160" w:line="278" w:lineRule="auto"/>
+              <w:cnfStyle w:val="000000000000" w:firstRow="0" w:lastRow="0" w:firstColumn="0" w:lastColumn="0" w:oddVBand="0" w:evenVBand="0" w:oddHBand="0" w:evenHBand="0" w:firstRowFirstColumn="0" w:firstRowLastColumn="0" w:lastRowFirstColumn="0" w:lastRowLastColumn="0"/>
+            </w:pPr>
+            <w:r>
+              <w:t>Firewall between tiers</w:t>
+            </w:r>
+          </w:p>
+        </w:tc>
+      </w:tr>
+      <w:tr>
+        <w:trPr>
+          <w:cnfStyle w:val="000000100000" w:firstRow="0" w:lastRow="0" w:firstColumn="0" w:lastColumn="0" w:oddVBand="0" w:evenVBand="0" w:oddHBand="1" w:evenHBand="0" w:firstRowFirstColumn="0" w:firstRowLastColumn="0" w:lastRowFirstColumn="0" w:lastRowLastColumn="0"/>
+        </w:trPr>
+        <w:tc>
+          <w:tcPr>
+            <w:cnfStyle w:val="001000000000" w:firstRow="0" w:lastRow="0" w:firstColumn="1" w:lastColumn="0" w:oddVBand="0" w:evenVBand="0" w:oddHBand="0" w:evenHBand="0" w:firstRowFirstColumn="0" w:firstRowLastColumn="0" w:lastRowFirstColumn="0" w:lastRowLastColumn="0"/>
+            <w:tcW w:w="0" w:type="auto"/>
+            <w:hideMark/>
+          </w:tcPr>
+          <w:p>
+            <w:pPr>
+              <w:spacing w:after="160" w:line="278" w:lineRule="auto"/>
+            </w:pPr>
+            <w:r>
+              <w:t>COMSEC-05</w:t>
+            </w:r>
+          </w:p>
+        </w:tc>
+        <w:tc>
+          <w:tcPr>
+            <w:tcW w:w="0" w:type="auto"/>
+            <w:hideMark/>
+          </w:tcPr>
+          <w:p>
+            <w:pPr>
+              <w:spacing w:after="160" w:line="278" w:lineRule="auto"/>
+              <w:cnfStyle w:val="000000100000" w:firstRow="0" w:lastRow="0" w:firstColumn="0" w:lastColumn="0" w:oddVBand="0" w:evenVBand="0" w:oddHBand="1" w:evenHBand="0" w:firstRowFirstColumn="0" w:firstRowLastColumn="0" w:lastRowFirstColumn="0" w:lastRowLastColumn="0"/>
+            </w:pPr>
+            <w:r>
+              <w:rPr>
+                <w:b/>
+                <w:bCs/>
+              </w:rPr>
+              <w:t>Intrusion Detection</w:t>
+            </w:r>
+          </w:p>
+        </w:tc>
+        <w:tc>
+          <w:tcPr>
+            <w:tcW w:w="0" w:type="auto"/>
+            <w:hideMark/>
+          </w:tcPr>
+          <w:p>
+            <w:pPr>
+              <w:spacing w:after="160" w:line="278" w:lineRule="auto"/>
+              <w:cnfStyle w:val="000000100000" w:firstRow="0" w:lastRow="0" w:firstColumn="0" w:lastColumn="0" w:oddVBand="0" w:evenVBand="0" w:oddHBand="1" w:evenHBand="0" w:firstRowFirstColumn="0" w:firstRowLastColumn="0" w:lastRowFirstColumn="0" w:lastRowLastColumn="0"/>
+            </w:pPr>
+            <w:r>
+              <w:t>Medium</w:t>
+            </w:r>
+          </w:p>
+        </w:tc>
+        <w:tc>
+          <w:tcPr>
+            <w:tcW w:w="0" w:type="auto"/>
+            <w:hideMark/>
+          </w:tcPr>
+          <w:p>
+            <w:pPr>
+              <w:spacing w:after="160" w:line="278" w:lineRule="auto"/>
+              <w:cnfStyle w:val="000000100000" w:firstRow="0" w:lastRow="0" w:firstColumn="0" w:lastColumn="0" w:oddVBand="0" w:evenVBand="0" w:oddHBand="1" w:evenHBand="0" w:firstRowFirstColumn="0" w:firstRowLastColumn="0" w:lastRowFirstColumn="0" w:lastRowLastColumn="0"/>
+            </w:pPr>
+            <w:r>
+              <w:t>WAF required</w:t>
+            </w:r>
+          </w:p>
+        </w:tc>
+        <w:tc>
+          <w:tcPr>
+            <w:tcW w:w="0" w:type="auto"/>
+            <w:hideMark/>
+          </w:tcPr>
+          <w:p>
+            <w:pPr>
+              <w:spacing w:after="160" w:line="278" w:lineRule="auto"/>
+              <w:cnfStyle w:val="000000100000" w:firstRow="0" w:lastRow="0" w:firstColumn="0" w:lastColumn="0" w:oddVBand="0" w:evenVBand="0" w:oddHBand="1" w:evenHBand="0" w:firstRowFirstColumn="0" w:firstRowLastColumn="0" w:lastRowFirstColumn="0" w:lastRowLastColumn="0"/>
+            </w:pPr>
+            <w:r>
+              <w:t>Regular rule updates</w:t>
+            </w:r>
+          </w:p>
+        </w:tc>
+      </w:tr>
+    </w:tbl>
+    <w:p>
+      <w:pPr>
+        <w:rPr>
+          <w:b/>
+          <w:bCs/>
+        </w:rPr>
+      </w:pPr>
+      <w:r>
+        <w:rPr>
+          <w:b/>
+          <w:bCs/>
+        </w:rPr>
+        <w:t>5.4 Audit and Compliance</w:t>
+      </w:r>
+    </w:p>
+    <w:tbl>
+      <w:tblPr>
+        <w:tblStyle w:val="GridTable5Dark-Accent6"/>
+        <w:tblW w:w="0" w:type="auto"/>
+        <w:tblLook w:val="04A0" w:firstRow="1" w:lastRow="0" w:firstColumn="1" w:lastColumn="0" w:noHBand="0" w:noVBand="1"/>
+      </w:tblPr>
+      <w:tblGrid>
+        <w:gridCol w:w="1718"/>
+        <w:gridCol w:w="2185"/>
+        <w:gridCol w:w="1040"/>
+        <w:gridCol w:w="1891"/>
+        <w:gridCol w:w="2516"/>
+      </w:tblGrid>
+      <w:tr>
+        <w:trPr>
+          <w:cnfStyle w:val="100000000000" w:firstRow="1" w:lastRow="0" w:firstColumn="0" w:lastColumn="0" w:oddVBand="0" w:evenVBand="0" w:oddHBand="0" w:evenHBand="0" w:firstRowFirstColumn="0" w:firstRowLastColumn="0" w:lastRowFirstColumn="0" w:lastRowLastColumn="0"/>
+        </w:trPr>
+        <w:tc>
+          <w:tcPr>
+            <w:cnfStyle w:val="001000000000" w:firstRow="0" w:lastRow="0" w:firstColumn="1" w:lastColumn="0" w:oddVBand="0" w:evenVBand="0" w:oddHBand="0" w:evenHBand="0" w:firstRowFirstColumn="0" w:firstRowLastColumn="0" w:lastRowFirstColumn="0" w:lastRowLastColumn="0"/>
+            <w:tcW w:w="0" w:type="auto"/>
+            <w:hideMark/>
+          </w:tcPr>
+          <w:p>
+            <w:pPr>
+              <w:spacing w:after="160" w:line="278" w:lineRule="auto"/>
+            </w:pPr>
+            <w:r>
+              <w:t>Requirement ID</w:t>
+            </w:r>
+          </w:p>
+        </w:tc>
+        <w:tc>
+          <w:tcPr>
+            <w:tcW w:w="0" w:type="auto"/>
+            <w:hideMark/>
+          </w:tcPr>
+          <w:p>
+            <w:pPr>
+              <w:spacing w:after="160" w:line="278" w:lineRule="auto"/>
+              <w:cnfStyle w:val="100000000000" w:firstRow="1" w:lastRow="0" w:firstColumn="0" w:lastColumn="0" w:oddVBand="0" w:evenVBand="0" w:oddHBand="0" w:evenHBand="0" w:firstRowFirstColumn="0" w:firstRowLastColumn="0" w:lastRowFirstColumn="0" w:lastRowLastColumn="0"/>
+            </w:pPr>
+            <w:r>
+              <w:t>Description</w:t>
+            </w:r>
+          </w:p>
+        </w:tc>
+        <w:tc>
+          <w:tcPr>
+            <w:tcW w:w="0" w:type="auto"/>
+            <w:hideMark/>
+          </w:tcPr>
+          <w:p>
+            <w:pPr>
+              <w:spacing w:after="160" w:line="278" w:lineRule="auto"/>
+              <w:cnfStyle w:val="100000000000" w:firstRow="1" w:lastRow="0" w:firstColumn="0" w:lastColumn="0" w:oddVBand="0" w:evenVBand="0" w:oddHBand="0" w:evenHBand="0" w:firstRowFirstColumn="0" w:firstRowLastColumn="0" w:lastRowFirstColumn="0" w:lastRowLastColumn="0"/>
+            </w:pPr>
+            <w:r>
+              <w:t>Priority</w:t>
+            </w:r>
+          </w:p>
+        </w:tc>
+        <w:tc>
+          <w:tcPr>
+            <w:tcW w:w="0" w:type="auto"/>
+            <w:hideMark/>
+          </w:tcPr>
+          <w:p>
+            <w:pPr>
+              <w:spacing w:after="160" w:line="278" w:lineRule="auto"/>
+              <w:cnfStyle w:val="100000000000" w:firstRow="1" w:lastRow="0" w:firstColumn="0" w:lastColumn="0" w:oddVBand="0" w:evenVBand="0" w:oddHBand="0" w:evenHBand="0" w:firstRowFirstColumn="0" w:firstRowLastColumn="0" w:lastRowFirstColumn="0" w:lastRowLastColumn="0"/>
+            </w:pPr>
+            <w:r>
+              <w:t>Log Retention</w:t>
+            </w:r>
+          </w:p>
+        </w:tc>
+        <w:tc>
+          <w:tcPr>
+            <w:tcW w:w="0" w:type="auto"/>
+            <w:hideMark/>
+          </w:tcPr>
+          <w:p>
+            <w:pPr>
+              <w:spacing w:after="160" w:line="278" w:lineRule="auto"/>
+              <w:cnfStyle w:val="100000000000" w:firstRow="1" w:lastRow="0" w:firstColumn="0" w:lastColumn="0" w:oddVBand="0" w:evenVBand="0" w:oddHBand="0" w:evenHBand="0" w:firstRowFirstColumn="0" w:firstRowLastColumn="0" w:lastRowFirstColumn="0" w:lastRowLastColumn="0"/>
+            </w:pPr>
+            <w:r>
+              <w:t>Audit Requirements</w:t>
+            </w:r>
+          </w:p>
+        </w:tc>
+      </w:tr>
+      <w:tr>
+        <w:trPr>
+          <w:cnfStyle w:val="000000100000" w:firstRow="0" w:lastRow="0" w:firstColumn="0" w:lastColumn="0" w:oddVBand="0" w:evenVBand="0" w:oddHBand="1" w:evenHBand="0" w:firstRowFirstColumn="0" w:firstRowLastColumn="0" w:lastRowFirstColumn="0" w:lastRowLastColumn="0"/>
+        </w:trPr>
+        <w:tc>
+          <w:tcPr>
+            <w:cnfStyle w:val="001000000000" w:firstRow="0" w:lastRow="0" w:firstColumn="1" w:lastColumn="0" w:oddVBand="0" w:evenVBand="0" w:oddHBand="0" w:evenHBand="0" w:firstRowFirstColumn="0" w:firstRowLastColumn="0" w:lastRowFirstColumn="0" w:lastRowLastColumn="0"/>
+            <w:tcW w:w="0" w:type="auto"/>
+            <w:hideMark/>
+          </w:tcPr>
+          <w:p>
+            <w:pPr>
+              <w:spacing w:after="160" w:line="278" w:lineRule="auto"/>
+            </w:pPr>
+            <w:r>
+              <w:t>AUDIT-01</w:t>
+            </w:r>
+          </w:p>
+        </w:tc>
+        <w:tc>
+          <w:tcPr>
+            <w:tcW w:w="0" w:type="auto"/>
+            <w:hideMark/>
+          </w:tcPr>
+          <w:p>
+            <w:pPr>
+              <w:spacing w:after="160" w:line="278" w:lineRule="auto"/>
+              <w:cnfStyle w:val="000000100000" w:firstRow="0" w:lastRow="0" w:firstColumn="0" w:lastColumn="0" w:oddVBand="0" w:evenVBand="0" w:oddHBand="1" w:evenHBand="0" w:firstRowFirstColumn="0" w:firstRowLastColumn="0" w:lastRowFirstColumn="0" w:lastRowLastColumn="0"/>
+            </w:pPr>
+            <w:r>
+              <w:rPr>
+                <w:b/>
+                <w:bCs/>
+              </w:rPr>
+              <w:t>Security Event Logging</w:t>
+            </w:r>
+          </w:p>
+        </w:tc>
+        <w:tc>
+          <w:tcPr>
+            <w:tcW w:w="0" w:type="auto"/>
+            <w:hideMark/>
+          </w:tcPr>
+          <w:p>
+            <w:pPr>
+              <w:spacing w:after="160" w:line="278" w:lineRule="auto"/>
+              <w:cnfStyle w:val="000000100000" w:firstRow="0" w:lastRow="0" w:firstColumn="0" w:lastColumn="0" w:oddVBand="0" w:evenVBand="0" w:oddHBand="1" w:evenHBand="0" w:firstRowFirstColumn="0" w:firstRowLastColumn="0" w:lastRowFirstColumn="0" w:lastRowLastColumn="0"/>
+            </w:pPr>
+            <w:r>
+              <w:t>Critical</w:t>
+            </w:r>
+          </w:p>
+        </w:tc>
+        <w:tc>
+          <w:tcPr>
+            <w:tcW w:w="0" w:type="auto"/>
+            <w:hideMark/>
+          </w:tcPr>
+          <w:p>
+            <w:pPr>
+              <w:spacing w:after="160" w:line="278" w:lineRule="auto"/>
+              <w:cnfStyle w:val="000000100000" w:firstRow="0" w:lastRow="0" w:firstColumn="0" w:lastColumn="0" w:oddVBand="0" w:evenVBand="0" w:oddHBand="1" w:evenHBand="0" w:firstRowFirstColumn="0" w:firstRowLastColumn="0" w:lastRowFirstColumn="0" w:lastRowLastColumn="0"/>
+            </w:pPr>
+            <w:r>
+              <w:t>7 years</w:t>
+            </w:r>
+          </w:p>
+        </w:tc>
+        <w:tc>
+          <w:tcPr>
+            <w:tcW w:w="0" w:type="auto"/>
+            <w:hideMark/>
+          </w:tcPr>
+          <w:p>
+            <w:pPr>
+              <w:spacing w:after="160" w:line="278" w:lineRule="auto"/>
+              <w:cnfStyle w:val="000000100000" w:firstRow="0" w:lastRow="0" w:firstColumn="0" w:lastColumn="0" w:oddVBand="0" w:evenVBand="0" w:oddHBand="1" w:evenHBand="0" w:firstRowFirstColumn="0" w:firstRowLastColumn="0" w:lastRowFirstColumn="0" w:lastRowLastColumn="0"/>
+            </w:pPr>
+            <w:r>
+              <w:t>Immutable log storage</w:t>
+            </w:r>
+          </w:p>
+        </w:tc>
+      </w:tr>
+      <w:tr>
+        <w:tc>
+          <w:tcPr>
+            <w:cnfStyle w:val="001000000000" w:firstRow="0" w:lastRow="0" w:firstColumn="1" w:lastColumn="0" w:oddVBand="0" w:evenVBand="0" w:oddHBand="0" w:evenHBand="0" w:firstRowFirstColumn="0" w:firstRowLastColumn="0" w:lastRowFirstColumn="0" w:lastRowLastColumn="0"/>
+            <w:tcW w:w="0" w:type="auto"/>
+            <w:hideMark/>
+          </w:tcPr>
+          <w:p>
+            <w:pPr>
+              <w:spacing w:after="160" w:line="278" w:lineRule="auto"/>
+            </w:pPr>
+            <w:r>
+              <w:t>AUDIT-02</w:t>
+            </w:r>
+          </w:p>
+        </w:tc>
+        <w:tc>
+          <w:tcPr>
+            <w:tcW w:w="0" w:type="auto"/>
+            <w:hideMark/>
+          </w:tcPr>
+          <w:p>
+            <w:pPr>
+              <w:spacing w:after="160" w:line="278" w:lineRule="auto"/>
+              <w:cnfStyle w:val="000000000000" w:firstRow="0" w:lastRow="0" w:firstColumn="0" w:lastColumn="0" w:oddVBand="0" w:evenVBand="0" w:oddHBand="0" w:evenHBand="0" w:firstRowFirstColumn="0" w:firstRowLastColumn="0" w:lastRowFirstColumn="0" w:lastRowLastColumn="0"/>
+            </w:pPr>
+            <w:r>
+              <w:rPr>
+                <w:b/>
+                <w:bCs/>
+              </w:rPr>
+              <w:t>User Activity Auditing</w:t>
+            </w:r>
+          </w:p>
+        </w:tc>
+        <w:tc>
+          <w:tcPr>
+            <w:tcW w:w="0" w:type="auto"/>
+            <w:hideMark/>
+          </w:tcPr>
+          <w:p>
+            <w:pPr>
+              <w:spacing w:after="160" w:line="278" w:lineRule="auto"/>
+              <w:cnfStyle w:val="000000000000" w:firstRow="0" w:lastRow="0" w:firstColumn="0" w:lastColumn="0" w:oddVBand="0" w:evenVBand="0" w:oddHBand="0" w:evenHBand="0" w:firstRowFirstColumn="0" w:firstRowLastColumn="0" w:lastRowFirstColumn="0" w:lastRowLastColumn="0"/>
+            </w:pPr>
+            <w:r>
+              <w:t>High</w:t>
+            </w:r>
+          </w:p>
+        </w:tc>
+        <w:tc>
+          <w:tcPr>
+            <w:tcW w:w="0" w:type="auto"/>
+            <w:hideMark/>
+          </w:tcPr>
+          <w:p>
+            <w:pPr>
+              <w:spacing w:after="160" w:line="278" w:lineRule="auto"/>
+              <w:cnfStyle w:val="000000000000" w:firstRow="0" w:lastRow="0" w:firstColumn="0" w:lastColumn="0" w:oddVBand="0" w:evenVBand="0" w:oddHBand="0" w:evenHBand="0" w:firstRowFirstColumn="0" w:firstRowLastColumn="0" w:lastRowFirstColumn="0" w:lastRowLastColumn="0"/>
+            </w:pPr>
+            <w:r>
+              <w:t>2 years</w:t>
+            </w:r>
+          </w:p>
+        </w:tc>
+        <w:tc>
+          <w:tcPr>
+            <w:tcW w:w="0" w:type="auto"/>
+            <w:hideMark/>
+          </w:tcPr>
+          <w:p>
+            <w:pPr>
+              <w:spacing w:after="160" w:line="278" w:lineRule="auto"/>
+              <w:cnfStyle w:val="000000000000" w:firstRow="0" w:lastRow="0" w:firstColumn="0" w:lastColumn="0" w:oddVBand="0" w:evenVBand="0" w:oddHBand="0" w:evenHBand="0" w:firstRowFirstColumn="0" w:firstRowLastColumn="0" w:lastRowFirstColumn="0" w:lastRowLastColumn="0"/>
+            </w:pPr>
+            <w:r>
+              <w:t>All privileged actions</w:t>
+            </w:r>
+          </w:p>
+        </w:tc>
+      </w:tr>
+      <w:tr>
+        <w:trPr>
+          <w:cnfStyle w:val="000000100000" w:firstRow="0" w:lastRow="0" w:firstColumn="0" w:lastColumn="0" w:oddVBand="0" w:evenVBand="0" w:oddHBand="1" w:evenHBand="0" w:firstRowFirstColumn="0" w:firstRowLastColumn="0" w:lastRowFirstColumn="0" w:lastRowLastColumn="0"/>
+        </w:trPr>
+        <w:tc>
+          <w:tcPr>
+            <w:cnfStyle w:val="001000000000" w:firstRow="0" w:lastRow="0" w:firstColumn="1" w:lastColumn="0" w:oddVBand="0" w:evenVBand="0" w:oddHBand="0" w:evenHBand="0" w:firstRowFirstColumn="0" w:firstRowLastColumn="0" w:lastRowFirstColumn="0" w:lastRowLastColumn="0"/>
+            <w:tcW w:w="0" w:type="auto"/>
+            <w:hideMark/>
+          </w:tcPr>
+          <w:p>
+            <w:pPr>
+              <w:spacing w:after="160" w:line="278" w:lineRule="auto"/>
+            </w:pPr>
+            <w:r>
+              <w:t>AUDIT-03</w:t>
+            </w:r>
+          </w:p>
+        </w:tc>
+        <w:tc>
+          <w:tcPr>
+            <w:tcW w:w="0" w:type="auto"/>
+            <w:hideMark/>
+          </w:tcPr>
+          <w:p>
+            <w:pPr>
+              <w:spacing w:after="160" w:line="278" w:lineRule="auto"/>
+              <w:cnfStyle w:val="000000100000" w:firstRow="0" w:lastRow="0" w:firstColumn="0" w:lastColumn="0" w:oddVBand="0" w:evenVBand="0" w:oddHBand="1" w:evenHBand="0" w:firstRowFirstColumn="0" w:firstRowLastColumn="0" w:lastRowFirstColumn="0" w:lastRowLastColumn="0"/>
+            </w:pPr>
+            <w:r>
+              <w:rPr>
+                <w:b/>
+                <w:bCs/>
+              </w:rPr>
+              <w:t>Data Access Logging</w:t>
+            </w:r>
+          </w:p>
+        </w:tc>
+        <w:tc>
+          <w:tcPr>
+            <w:tcW w:w="0" w:type="auto"/>
+            <w:hideMark/>
+          </w:tcPr>
+          <w:p>
+            <w:pPr>
+              <w:spacing w:after="160" w:line="278" w:lineRule="auto"/>
+              <w:cnfStyle w:val="000000100000" w:firstRow="0" w:lastRow="0" w:firstColumn="0" w:lastColumn="0" w:oddVBand="0" w:evenVBand="0" w:oddHBand="1" w:evenHBand="0" w:firstRowFirstColumn="0" w:firstRowLastColumn="0" w:lastRowFirstColumn="0" w:lastRowLastColumn="0"/>
+            </w:pPr>
+            <w:r>
+              <w:t>Critical</w:t>
+            </w:r>
+          </w:p>
+        </w:tc>
+        <w:tc>
+          <w:tcPr>
+            <w:tcW w:w="0" w:type="auto"/>
+            <w:hideMark/>
+          </w:tcPr>
+          <w:p>
+            <w:pPr>
+              <w:spacing w:after="160" w:line="278" w:lineRule="auto"/>
+              <w:cnfStyle w:val="000000100000" w:firstRow="0" w:lastRow="0" w:firstColumn="0" w:lastColumn="0" w:oddVBand="0" w:evenVBand="0" w:oddHBand="1" w:evenHBand="0" w:firstRowFirstColumn="0" w:firstRowLastColumn="0" w:lastRowFirstColumn="0" w:lastRowLastColumn="0"/>
+            </w:pPr>
+            <w:r>
+              <w:t>3 years</w:t>
+            </w:r>
+          </w:p>
+        </w:tc>
+        <w:tc>
+          <w:tcPr>
+            <w:tcW w:w="0" w:type="auto"/>
+            <w:hideMark/>
+          </w:tcPr>
+          <w:p>
+            <w:pPr>
+              <w:spacing w:after="160" w:line="278" w:lineRule="auto"/>
+              <w:cnfStyle w:val="000000100000" w:firstRow="0" w:lastRow="0" w:firstColumn="0" w:lastColumn="0" w:oddVBand="0" w:evenVBand="0" w:oddHBand="1" w:evenHBand="0" w:firstRowFirstColumn="0" w:firstRowLastColumn="0" w:lastRowFirstColumn="0" w:lastRowLastColumn="0"/>
+            </w:pPr>
+            <w:r>
+              <w:t>Who accessed what, when</w:t>
+            </w:r>
+          </w:p>
+        </w:tc>
+      </w:tr>
+      <w:tr>
+        <w:tc>
+          <w:tcPr>
+            <w:cnfStyle w:val="001000000000" w:firstRow="0" w:lastRow="0" w:firstColumn="1" w:lastColumn="0" w:oddVBand="0" w:evenVBand="0" w:oddHBand="0" w:evenHBand="0" w:firstRowFirstColumn="0" w:firstRowLastColumn="0" w:lastRowFirstColumn="0" w:lastRowLastColumn="0"/>
+            <w:tcW w:w="0" w:type="auto"/>
+            <w:hideMark/>
+          </w:tcPr>
+          <w:p>
+            <w:pPr>
+              <w:spacing w:after="160" w:line="278" w:lineRule="auto"/>
+            </w:pPr>
+            <w:r>
+              <w:t>AUDIT-04</w:t>
+            </w:r>
+          </w:p>
+        </w:tc>
+        <w:tc>
+          <w:tcPr>
+            <w:tcW w:w="0" w:type="auto"/>
+            <w:hideMark/>
+          </w:tcPr>
+          <w:p>
+            <w:pPr>
+              <w:spacing w:after="160" w:line="278" w:lineRule="auto"/>
+              <w:cnfStyle w:val="000000000000" w:firstRow="0" w:lastRow="0" w:firstColumn="0" w:lastColumn="0" w:oddVBand="0" w:evenVBand="0" w:oddHBand="0" w:evenHBand="0" w:firstRowFirstColumn="0" w:firstRowLastColumn="0" w:lastRowFirstColumn="0" w:lastRowLastColumn="0"/>
+            </w:pPr>
+            <w:r>
+              <w:rPr>
+                <w:b/>
+                <w:bCs/>
+              </w:rPr>
+              <w:t>Compliance Reporting</w:t>
+            </w:r>
+          </w:p>
+        </w:tc>
+        <w:tc>
+          <w:tcPr>
+            <w:tcW w:w="0" w:type="auto"/>
+            <w:hideMark/>
+          </w:tcPr>
+          <w:p>
+            <w:pPr>
+              <w:spacing w:after="160" w:line="278" w:lineRule="auto"/>
+              <w:cnfStyle w:val="000000000000" w:firstRow="0" w:lastRow="0" w:firstColumn="0" w:lastColumn="0" w:oddVBand="0" w:evenVBand="0" w:oddHBand="0" w:evenHBand="0" w:firstRowFirstColumn="0" w:firstRowLastColumn="0" w:lastRowFirstColumn="0" w:lastRowLastColumn="0"/>
+            </w:pPr>
+            <w:r>
+              <w:t>Medium</w:t>
+            </w:r>
+          </w:p>
+        </w:tc>
+        <w:tc>
+          <w:tcPr>
+            <w:tcW w:w="0" w:type="auto"/>
+            <w:hideMark/>
+          </w:tcPr>
+          <w:p>
+            <w:pPr>
+              <w:spacing w:after="160" w:line="278" w:lineRule="auto"/>
+              <w:cnfStyle w:val="000000000000" w:firstRow="0" w:lastRow="0" w:firstColumn="0" w:lastColumn="0" w:oddVBand="0" w:evenVBand="0" w:oddHBand="0" w:evenHBand="0" w:firstRowFirstColumn="0" w:firstRowLastColumn="0" w:lastRowFirstColumn="0" w:lastRowLastColumn="0"/>
+            </w:pPr>
+            <w:r>
+              <w:t>Automated reports</w:t>
+            </w:r>
+          </w:p>
+        </w:tc>
+        <w:tc>
+          <w:tcPr>
+            <w:tcW w:w="0" w:type="auto"/>
+            <w:hideMark/>
+          </w:tcPr>
+          <w:p>
+            <w:pPr>
+              <w:spacing w:after="160" w:line="278" w:lineRule="auto"/>
+              <w:cnfStyle w:val="000000000000" w:firstRow="0" w:lastRow="0" w:firstColumn="0" w:lastColumn="0" w:oddVBand="0" w:evenVBand="0" w:oddHBand="0" w:evenHBand="0" w:firstRowFirstColumn="0" w:firstRowLastColumn="0" w:lastRowFirstColumn="0" w:lastRowLastColumn="0"/>
+            </w:pPr>
+            <w:r>
+              <w:t>GDPR, SOX, etc.</w:t>
+            </w:r>
+          </w:p>
+        </w:tc>
+      </w:tr>
+      <w:tr>
+        <w:trPr>
+          <w:cnfStyle w:val="000000100000" w:firstRow="0" w:lastRow="0" w:firstColumn="0" w:lastColumn="0" w:oddVBand="0" w:evenVBand="0" w:oddHBand="1" w:evenHBand="0" w:firstRowFirstColumn="0" w:firstRowLastColumn="0" w:lastRowFirstColumn="0" w:lastRowLastColumn="0"/>
+        </w:trPr>
+        <w:tc>
+          <w:tcPr>
+            <w:cnfStyle w:val="001000000000" w:firstRow="0" w:lastRow="0" w:firstColumn="1" w:lastColumn="0" w:oddVBand="0" w:evenVBand="0" w:oddHBand="0" w:evenHBand="0" w:firstRowFirstColumn="0" w:firstRowLastColumn="0" w:lastRowFirstColumn="0" w:lastRowLastColumn="0"/>
+            <w:tcW w:w="0" w:type="auto"/>
+            <w:hideMark/>
+          </w:tcPr>
+          <w:p>
+            <w:pPr>
+              <w:spacing w:after="160" w:line="278" w:lineRule="auto"/>
+            </w:pPr>
+            <w:r>
+              <w:t>AUDIT-05</w:t>
+            </w:r>
+          </w:p>
+        </w:tc>
+        <w:tc>
+          <w:tcPr>
+            <w:tcW w:w="0" w:type="auto"/>
+            <w:hideMark/>
+          </w:tcPr>
+          <w:p>
+            <w:pPr>
+              <w:spacing w:after="160" w:line="278" w:lineRule="auto"/>
+              <w:cnfStyle w:val="000000100000" w:firstRow="0" w:lastRow="0" w:firstColumn="0" w:lastColumn="0" w:oddVBand="0" w:evenVBand="0" w:oddHBand="1" w:evenHBand="0" w:firstRowFirstColumn="0" w:firstRowLastColumn="0" w:lastRowFirstColumn="0" w:lastRowLastColumn="0"/>
+            </w:pPr>
+            <w:r>
+              <w:rPr>
+                <w:b/>
+                <w:bCs/>
+              </w:rPr>
+              <w:t>Penetration Testing</w:t>
+            </w:r>
+          </w:p>
+        </w:tc>
+        <w:tc>
+          <w:tcPr>
+            <w:tcW w:w="0" w:type="auto"/>
+            <w:hideMark/>
+          </w:tcPr>
+          <w:p>
+            <w:pPr>
+              <w:spacing w:after="160" w:line="278" w:lineRule="auto"/>
+              <w:cnfStyle w:val="000000100000" w:firstRow="0" w:lastRow="0" w:firstColumn="0" w:lastColumn="0" w:oddVBand="0" w:evenVBand="0" w:oddHBand="1" w:evenHBand="0" w:firstRowFirstColumn="0" w:firstRowLastColumn="0" w:lastRowFirstColumn="0" w:lastRowLastColumn="0"/>
+            </w:pPr>
+            <w:r>
+              <w:t>High</w:t>
+            </w:r>
+          </w:p>
+        </w:tc>
+        <w:tc>
+          <w:tcPr>
+            <w:tcW w:w="0" w:type="auto"/>
+            <w:hideMark/>
+          </w:tcPr>
+          <w:p>
+            <w:pPr>
+              <w:spacing w:after="160" w:line="278" w:lineRule="auto"/>
+              <w:cnfStyle w:val="000000100000" w:firstRow="0" w:lastRow="0" w:firstColumn="0" w:lastColumn="0" w:oddVBand="0" w:evenVBand="0" w:oddHBand="1" w:evenHBand="0" w:firstRowFirstColumn="0" w:firstRowLastColumn="0" w:lastRowFirstColumn="0" w:lastRowLastColumn="0"/>
+            </w:pPr>
+            <w:r>
+              <w:t>Quarterly tests</w:t>
+            </w:r>
+          </w:p>
+        </w:tc>
+        <w:tc>
+          <w:tcPr>
+            <w:tcW w:w="0" w:type="auto"/>
+            <w:hideMark/>
+          </w:tcPr>
+          <w:p>
+            <w:pPr>
+              <w:spacing w:after="160" w:line="278" w:lineRule="auto"/>
+              <w:cnfStyle w:val="000000100000" w:firstRow="0" w:lastRow="0" w:firstColumn="0" w:lastColumn="0" w:oddVBand="0" w:evenVBand="0" w:oddHBand="1" w:evenHBand="0" w:firstRowFirstColumn="0" w:firstRowLastColumn="0" w:lastRowFirstColumn="0" w:lastRowLastColumn="0"/>
+            </w:pPr>
+            <w:r>
+              <w:t>Third-party auditor</w:t>
             </w:r>
           </w:p>
         </w:tc>

</xml_diff>